<commit_message>
DOC: Readme.md - Documentación con respecto a las clases y organizacion de carpetas
</commit_message>
<xml_diff>
--- a/Clase 1/Talleres Resueltos/Taller 1 - FernandoCutire.docx
+++ b/Clase 1/Talleres Resueltos/Taller 1 - FernandoCutire.docx
@@ -1,6 +1,6 @@
 
 <file path=word/document.xml><?xml version="1.0" encoding="utf-8"?>
-<w:document xmlns:wpc="http://schemas.microsoft.com/office/word/2010/wordprocessingCanvas" xmlns:mc="http://schemas.openxmlformats.org/markup-compatibility/2006" xmlns:o="urn:schemas-microsoft-com:office:office" xmlns:r="http://schemas.openxmlformats.org/officeDocument/2006/relationships" xmlns:m="http://schemas.openxmlformats.org/officeDocument/2006/math" xmlns:v="urn:schemas-microsoft-com:vml" xmlns:wp14="http://schemas.microsoft.com/office/word/2010/wordprocessingDrawing" xmlns:wp="http://schemas.openxmlformats.org/drawingml/2006/wordprocessingDrawing" xmlns:w10="urn:schemas-microsoft-com:office:word" xmlns:w="http://schemas.openxmlformats.org/wordprocessingml/2006/main" xmlns:w14="http://schemas.microsoft.com/office/word/2010/wordml" xmlns:wpg="http://schemas.microsoft.com/office/word/2010/wordprocessingGroup" xmlns:wpi="http://schemas.microsoft.com/office/word/2010/wordprocessingInk" xmlns:wne="http://schemas.microsoft.com/office/word/2006/wordml" xmlns:wps="http://schemas.microsoft.com/office/word/2010/wordprocessingShape" mc:Ignorable="w14 wp14">
+<w:document xmlns:wpc="http://schemas.microsoft.com/office/word/2010/wordprocessingCanvas" xmlns:cx="http://schemas.microsoft.com/office/drawing/2014/chartex" xmlns:cx1="http://schemas.microsoft.com/office/drawing/2015/9/8/chartex" xmlns:cx2="http://schemas.microsoft.com/office/drawing/2015/10/21/chartex" xmlns:cx3="http://schemas.microsoft.com/office/drawing/2016/5/9/chartex" xmlns:cx4="http://schemas.microsoft.com/office/drawing/2016/5/10/chartex" xmlns:cx5="http://schemas.microsoft.com/office/drawing/2016/5/11/chartex" xmlns:cx6="http://schemas.microsoft.com/office/drawing/2016/5/12/chartex" xmlns:cx7="http://schemas.microsoft.com/office/drawing/2016/5/13/chartex" xmlns:cx8="http://schemas.microsoft.com/office/drawing/2016/5/14/chartex" xmlns:mc="http://schemas.openxmlformats.org/markup-compatibility/2006" xmlns:aink="http://schemas.microsoft.com/office/drawing/2016/ink" xmlns:am3d="http://schemas.microsoft.com/office/drawing/2017/model3d" xmlns:o="urn:schemas-microsoft-com:office:office" xmlns:r="http://schemas.openxmlformats.org/officeDocument/2006/relationships" xmlns:m="http://schemas.openxmlformats.org/officeDocument/2006/math" xmlns:v="urn:schemas-microsoft-com:vml" xmlns:wp14="http://schemas.microsoft.com/office/word/2010/wordprocessingDrawing" xmlns:wp="http://schemas.openxmlformats.org/drawingml/2006/wordprocessingDrawing" xmlns:w10="urn:schemas-microsoft-com:office:word" xmlns:w="http://schemas.openxmlformats.org/wordprocessingml/2006/main" xmlns:w14="http://schemas.microsoft.com/office/word/2010/wordml" xmlns:w15="http://schemas.microsoft.com/office/word/2012/wordml" xmlns:w16cex="http://schemas.microsoft.com/office/word/2018/wordml/cex" xmlns:w16cid="http://schemas.microsoft.com/office/word/2016/wordml/cid" xmlns:w16="http://schemas.microsoft.com/office/word/2018/wordml" xmlns:w16sdtdh="http://schemas.microsoft.com/office/word/2020/wordml/sdtdatahash" xmlns:w16se="http://schemas.microsoft.com/office/word/2015/wordml/symex" xmlns:wpg="http://schemas.microsoft.com/office/word/2010/wordprocessingGroup" xmlns:wpi="http://schemas.microsoft.com/office/word/2010/wordprocessingInk" xmlns:wne="http://schemas.microsoft.com/office/word/2006/wordml" xmlns:wps="http://schemas.microsoft.com/office/word/2010/wordprocessingShape" mc:Ignorable="w14 w15 w16se w16cid w16 w16cex w16sdtdh wp14">
   <w:body>
     <w:p>
       <w:pPr>
@@ -132,7 +132,7 @@
     </w:p>
     <w:tbl>
       <w:tblPr>
-        <w:tblStyle w:val="Tablaconcuadrcula"/>
+        <w:tblStyle w:val="TableGrid"/>
         <w:tblW w:w="0" w:type="auto"/>
         <w:jc w:val="center"/>
         <w:tblBorders>
@@ -221,6 +221,11 @@
           </w:tcPr>
           <w:p>
             <w:pPr>
+              <w:pStyle w:val="ListParagraph"/>
+              <w:numPr>
+                <w:ilvl w:val="0"/>
+                <w:numId w:val="2"/>
+              </w:numPr>
               <w:rPr>
                 <w:lang w:val="es-ES"/>
               </w:rPr>
@@ -229,7 +234,7 @@
               <w:rPr>
                 <w:lang w:val="es-ES"/>
               </w:rPr>
-              <w:t>1.</w:t>
+              <w:t>Fernando Cutire</w:t>
             </w:r>
           </w:p>
         </w:tc>
@@ -248,6 +253,12 @@
                 <w:lang w:val="es-ES"/>
               </w:rPr>
             </w:pPr>
+            <w:r>
+              <w:rPr>
+                <w:lang w:val="es-ES"/>
+              </w:rPr>
+              <w:t>8-972-906</w:t>
+            </w:r>
           </w:p>
         </w:tc>
       </w:tr>
@@ -260,8 +271,6 @@
           <w:lang w:val="es-ES"/>
         </w:rPr>
       </w:pPr>
-      <w:bookmarkStart w:id="0" w:name="_GoBack"/>
-      <w:bookmarkEnd w:id="0"/>
       <w:r>
         <w:rPr>
           <w:b/>
@@ -372,7 +381,7 @@
     </w:p>
     <w:tbl>
       <w:tblPr>
-        <w:tblStyle w:val="Tablaconcuadrcula"/>
+        <w:tblStyle w:val="TableGrid"/>
         <w:tblW w:w="0" w:type="auto"/>
         <w:tblLook w:val="0420" w:firstRow="1" w:lastRow="0" w:firstColumn="0" w:lastColumn="0" w:noHBand="0" w:noVBand="1"/>
       </w:tblPr>
@@ -455,6 +464,64 @@
                 <w:i/>
               </w:rPr>
             </w:pPr>
+            <w:r>
+              <w:rPr>
+                <w:b/>
+                <w:i/>
+              </w:rPr>
+              <w:t>Planteamiento del problema</w:t>
+            </w:r>
+          </w:p>
+          <w:p>
+            <w:pPr>
+              <w:spacing w:line="276" w:lineRule="auto"/>
+              <w:jc w:val="both"/>
+              <w:rPr>
+                <w:b/>
+                <w:i/>
+              </w:rPr>
+            </w:pPr>
+            <w:r>
+              <w:rPr>
+                <w:b/>
+                <w:i/>
+              </w:rPr>
+              <w:t>Los profesionales de éxito</w:t>
+            </w:r>
+            <w:r>
+              <w:rPr>
+                <w:b/>
+                <w:i/>
+              </w:rPr>
+              <w:t xml:space="preserve"> son consideramos mejor adecuados y son más solicitados para trabajos de alto nivel. La falta de talento capacitado en sectores como tecnología hace difícil encontrar profesionales adecuados.</w:t>
+            </w:r>
+          </w:p>
+          <w:p>
+            <w:pPr>
+              <w:spacing w:line="276" w:lineRule="auto"/>
+              <w:jc w:val="both"/>
+              <w:rPr>
+                <w:b/>
+                <w:i/>
+              </w:rPr>
+            </w:pPr>
+          </w:p>
+          <w:p>
+            <w:pPr>
+              <w:spacing w:line="276" w:lineRule="auto"/>
+              <w:jc w:val="both"/>
+              <w:rPr>
+                <w:b/>
+                <w:i/>
+              </w:rPr>
+            </w:pPr>
+            <w:r>
+              <w:rPr>
+                <w:b/>
+                <w:i/>
+              </w:rPr>
+              <w:t>Este estudio busca abordar los factores que influyen para que una persona adquiera el grado de profesional en su materia.</w:t>
+            </w:r>
           </w:p>
           <w:p>
             <w:pPr>
@@ -537,6 +604,42 @@
               </w:rPr>
               <w:t>2</w:t>
             </w:r>
+          </w:p>
+          <w:p>
+            <w:pPr>
+              <w:spacing w:line="276" w:lineRule="auto"/>
+              <w:jc w:val="both"/>
+              <w:rPr>
+                <w:b/>
+                <w:i/>
+              </w:rPr>
+            </w:pPr>
+          </w:p>
+          <w:p>
+            <w:pPr>
+              <w:jc w:val="both"/>
+              <w:rPr>
+                <w:b/>
+                <w:i/>
+              </w:rPr>
+            </w:pPr>
+            <w:r>
+              <w:rPr>
+                <w:b/>
+                <w:i/>
+              </w:rPr>
+              <w:t>Revisión de literatura</w:t>
+            </w:r>
+          </w:p>
+          <w:p>
+            <w:pPr>
+              <w:jc w:val="both"/>
+              <w:rPr>
+                <w:b/>
+                <w:i/>
+                <w:lang w:val="es-ES"/>
+              </w:rPr>
+            </w:pPr>
           </w:p>
         </w:tc>
       </w:tr>
@@ -584,6 +687,13 @@
                 <w:i/>
               </w:rPr>
             </w:pPr>
+            <w:r>
+              <w:rPr>
+                <w:b/>
+                <w:i/>
+              </w:rPr>
+              <w:t>Visualización del alcance del estudio</w:t>
+            </w:r>
           </w:p>
           <w:p>
             <w:pPr>
@@ -636,6 +746,13 @@
                 <w:i/>
               </w:rPr>
             </w:pPr>
+            <w:r>
+              <w:rPr>
+                <w:b/>
+                <w:i/>
+              </w:rPr>
+              <w:t>Elaboración de hipótesis y definición de variables</w:t>
+            </w:r>
           </w:p>
           <w:p>
             <w:pPr>
@@ -734,6 +851,7 @@
                 <w:i/>
                 <w:lang w:val="es-ES"/>
               </w:rPr>
+              <w:lastRenderedPageBreak/>
               <w:t>Ruta Cuantitativa</w:t>
             </w:r>
           </w:p>
@@ -773,26 +891,13 @@
                 <w:i/>
               </w:rPr>
             </w:pPr>
-          </w:p>
-          <w:p>
-            <w:pPr>
-              <w:spacing w:line="276" w:lineRule="auto"/>
-              <w:jc w:val="both"/>
-              <w:rPr>
-                <w:b/>
-                <w:i/>
-              </w:rPr>
-            </w:pPr>
-          </w:p>
-          <w:p>
-            <w:pPr>
-              <w:spacing w:line="276" w:lineRule="auto"/>
-              <w:jc w:val="both"/>
-              <w:rPr>
-                <w:b/>
-                <w:i/>
-              </w:rPr>
-            </w:pPr>
+            <w:r>
+              <w:rPr>
+                <w:b/>
+                <w:i/>
+              </w:rPr>
+              <w:t>Desarrollo del diseño de investigación</w:t>
+            </w:r>
           </w:p>
           <w:p>
             <w:pPr>
@@ -913,8 +1018,24 @@
                 <w:b/>
                 <w:i/>
               </w:rPr>
-              <w:lastRenderedPageBreak/>
               <w:t>6</w:t>
+            </w:r>
+          </w:p>
+          <w:p>
+            <w:pPr>
+              <w:spacing w:line="276" w:lineRule="auto"/>
+              <w:jc w:val="center"/>
+              <w:rPr>
+                <w:b/>
+                <w:i/>
+              </w:rPr>
+            </w:pPr>
+            <w:r>
+              <w:rPr>
+                <w:b/>
+                <w:i/>
+              </w:rPr>
+              <w:t>Definición y selección de la muestra</w:t>
             </w:r>
           </w:p>
         </w:tc>
@@ -942,7 +1063,6 @@
                 <w:b/>
                 <w:i/>
               </w:rPr>
-              <w:lastRenderedPageBreak/>
               <w:t>7</w:t>
             </w:r>
           </w:p>
@@ -1060,7 +1180,7 @@
     </w:p>
     <w:tbl>
       <w:tblPr>
-        <w:tblStyle w:val="Tablaconcuadrcula"/>
+        <w:tblStyle w:val="TableGrid"/>
         <w:tblW w:w="0" w:type="auto"/>
         <w:tblLook w:val="0420" w:firstRow="1" w:lastRow="0" w:firstColumn="0" w:lastColumn="0" w:noHBand="0" w:noVBand="1"/>
       </w:tblPr>
@@ -1152,6 +1272,13 @@
                 <w:i/>
               </w:rPr>
             </w:pPr>
+            <w:r>
+              <w:rPr>
+                <w:b/>
+                <w:i/>
+              </w:rPr>
+              <w:t>Planteamiento del problema</w:t>
+            </w:r>
           </w:p>
           <w:p>
             <w:pPr>
@@ -1282,7 +1409,25 @@
                 <w:b/>
                 <w:i/>
               </w:rPr>
+              <w:lastRenderedPageBreak/>
               <w:t>2</w:t>
+            </w:r>
+          </w:p>
+          <w:p>
+            <w:pPr>
+              <w:spacing w:line="276" w:lineRule="auto"/>
+              <w:jc w:val="center"/>
+              <w:rPr>
+                <w:b/>
+                <w:i/>
+              </w:rPr>
+            </w:pPr>
+            <w:r>
+              <w:rPr>
+                <w:b/>
+                <w:i/>
+              </w:rPr>
+              <w:t>Inmersión inicial en el campo</w:t>
             </w:r>
           </w:p>
         </w:tc>
@@ -1347,7 +1492,6 @@
                 <w:b/>
                 <w:i/>
               </w:rPr>
-              <w:lastRenderedPageBreak/>
               <w:t>3</w:t>
             </w:r>
           </w:p>
@@ -1370,6 +1514,13 @@
                 <w:i/>
               </w:rPr>
             </w:pPr>
+            <w:r>
+              <w:rPr>
+                <w:b/>
+                <w:i/>
+              </w:rPr>
+              <w:t>Concepción del diseño del estudio</w:t>
+            </w:r>
           </w:p>
           <w:p>
             <w:pPr>
@@ -1511,6 +1662,33 @@
                 <w:i/>
               </w:rPr>
               <w:t>4</w:t>
+            </w:r>
+          </w:p>
+          <w:p>
+            <w:pPr>
+              <w:spacing w:line="276" w:lineRule="auto"/>
+              <w:jc w:val="center"/>
+              <w:rPr>
+                <w:b/>
+                <w:i/>
+              </w:rPr>
+            </w:pPr>
+          </w:p>
+          <w:p>
+            <w:pPr>
+              <w:spacing w:line="276" w:lineRule="auto"/>
+              <w:jc w:val="center"/>
+              <w:rPr>
+                <w:b/>
+                <w:i/>
+              </w:rPr>
+            </w:pPr>
+            <w:r>
+              <w:rPr>
+                <w:b/>
+                <w:i/>
+              </w:rPr>
+              <w:t>Definición de la muestra inicial del estudio y acceso a esta</w:t>
             </w:r>
           </w:p>
         </w:tc>
@@ -1559,6 +1737,13 @@
                 <w:i/>
               </w:rPr>
             </w:pPr>
+            <w:r>
+              <w:rPr>
+                <w:b/>
+                <w:i/>
+              </w:rPr>
+              <w:t>Recolección de los datos</w:t>
+            </w:r>
           </w:p>
           <w:p>
             <w:pPr>
@@ -1692,6 +1877,56 @@
               <w:t>6</w:t>
             </w:r>
           </w:p>
+          <w:p>
+            <w:pPr>
+              <w:spacing w:line="276" w:lineRule="auto"/>
+              <w:jc w:val="center"/>
+              <w:rPr>
+                <w:b/>
+                <w:i/>
+              </w:rPr>
+            </w:pPr>
+            <w:r>
+              <w:rPr>
+                <w:b/>
+                <w:i/>
+              </w:rPr>
+              <w:t>Análisis de los datos</w:t>
+            </w:r>
+          </w:p>
+        </w:tc>
+      </w:tr>
+      <w:tr>
+        <w:trPr>
+          <w:trHeight w:val="584"/>
+        </w:trPr>
+        <w:tc>
+          <w:tcPr>
+            <w:tcW w:w="4786" w:type="dxa"/>
+          </w:tcPr>
+          <w:p>
+            <w:pPr>
+              <w:jc w:val="center"/>
+              <w:rPr>
+                <w:b/>
+                <w:i/>
+              </w:rPr>
+            </w:pPr>
+          </w:p>
+        </w:tc>
+        <w:tc>
+          <w:tcPr>
+            <w:tcW w:w="4253" w:type="dxa"/>
+          </w:tcPr>
+          <w:p>
+            <w:pPr>
+              <w:jc w:val="center"/>
+              <w:rPr>
+                <w:b/>
+                <w:i/>
+              </w:rPr>
+            </w:pPr>
+          </w:p>
         </w:tc>
       </w:tr>
     </w:tbl>
@@ -1705,12 +1940,12 @@
       </w:pPr>
     </w:p>
     <w:sectPr>
-      <w:headerReference w:type="even" r:id="rId8"/>
-      <w:headerReference w:type="default" r:id="rId9"/>
-      <w:footerReference w:type="even" r:id="rId10"/>
-      <w:footerReference w:type="default" r:id="rId11"/>
-      <w:headerReference w:type="first" r:id="rId12"/>
-      <w:footerReference w:type="first" r:id="rId13"/>
+      <w:headerReference w:type="even" r:id="rId7"/>
+      <w:headerReference w:type="default" r:id="rId8"/>
+      <w:footerReference w:type="even" r:id="rId9"/>
+      <w:footerReference w:type="default" r:id="rId10"/>
+      <w:headerReference w:type="first" r:id="rId11"/>
+      <w:footerReference w:type="first" r:id="rId12"/>
       <w:pgSz w:w="12240" w:h="15840"/>
       <w:pgMar w:top="1417" w:right="1701" w:bottom="1417" w:left="1701" w:header="708" w:footer="708" w:gutter="0"/>
       <w:cols w:space="708"/>
@@ -1721,7 +1956,7 @@
 </file>
 
 <file path=word/endnotes.xml><?xml version="1.0" encoding="utf-8"?>
-<w:endnotes xmlns:wpc="http://schemas.microsoft.com/office/word/2010/wordprocessingCanvas" xmlns:mc="http://schemas.openxmlformats.org/markup-compatibility/2006" xmlns:o="urn:schemas-microsoft-com:office:office" xmlns:r="http://schemas.openxmlformats.org/officeDocument/2006/relationships" xmlns:m="http://schemas.openxmlformats.org/officeDocument/2006/math" xmlns:v="urn:schemas-microsoft-com:vml" xmlns:wp14="http://schemas.microsoft.com/office/word/2010/wordprocessingDrawing" xmlns:wp="http://schemas.openxmlformats.org/drawingml/2006/wordprocessingDrawing" xmlns:w10="urn:schemas-microsoft-com:office:word" xmlns:w="http://schemas.openxmlformats.org/wordprocessingml/2006/main" xmlns:w14="http://schemas.microsoft.com/office/word/2010/wordml" xmlns:wpg="http://schemas.microsoft.com/office/word/2010/wordprocessingGroup" xmlns:wpi="http://schemas.microsoft.com/office/word/2010/wordprocessingInk" xmlns:wne="http://schemas.microsoft.com/office/word/2006/wordml" xmlns:wps="http://schemas.microsoft.com/office/word/2010/wordprocessingShape" mc:Ignorable="w14 wp14">
+<w:endnotes xmlns:wpc="http://schemas.microsoft.com/office/word/2010/wordprocessingCanvas" xmlns:cx="http://schemas.microsoft.com/office/drawing/2014/chartex" xmlns:cx1="http://schemas.microsoft.com/office/drawing/2015/9/8/chartex" xmlns:cx2="http://schemas.microsoft.com/office/drawing/2015/10/21/chartex" xmlns:cx3="http://schemas.microsoft.com/office/drawing/2016/5/9/chartex" xmlns:cx4="http://schemas.microsoft.com/office/drawing/2016/5/10/chartex" xmlns:cx5="http://schemas.microsoft.com/office/drawing/2016/5/11/chartex" xmlns:cx6="http://schemas.microsoft.com/office/drawing/2016/5/12/chartex" xmlns:cx7="http://schemas.microsoft.com/office/drawing/2016/5/13/chartex" xmlns:cx8="http://schemas.microsoft.com/office/drawing/2016/5/14/chartex" xmlns:mc="http://schemas.openxmlformats.org/markup-compatibility/2006" xmlns:aink="http://schemas.microsoft.com/office/drawing/2016/ink" xmlns:am3d="http://schemas.microsoft.com/office/drawing/2017/model3d" xmlns:o="urn:schemas-microsoft-com:office:office" xmlns:r="http://schemas.openxmlformats.org/officeDocument/2006/relationships" xmlns:m="http://schemas.openxmlformats.org/officeDocument/2006/math" xmlns:v="urn:schemas-microsoft-com:vml" xmlns:wp14="http://schemas.microsoft.com/office/word/2010/wordprocessingDrawing" xmlns:wp="http://schemas.openxmlformats.org/drawingml/2006/wordprocessingDrawing" xmlns:w10="urn:schemas-microsoft-com:office:word" xmlns:w="http://schemas.openxmlformats.org/wordprocessingml/2006/main" xmlns:w14="http://schemas.microsoft.com/office/word/2010/wordml" xmlns:w15="http://schemas.microsoft.com/office/word/2012/wordml" xmlns:w16cex="http://schemas.microsoft.com/office/word/2018/wordml/cex" xmlns:w16cid="http://schemas.microsoft.com/office/word/2016/wordml/cid" xmlns:w16="http://schemas.microsoft.com/office/word/2018/wordml" xmlns:w16sdtdh="http://schemas.microsoft.com/office/word/2020/wordml/sdtdatahash" xmlns:w16se="http://schemas.microsoft.com/office/word/2015/wordml/symex" xmlns:wpg="http://schemas.microsoft.com/office/word/2010/wordprocessingGroup" xmlns:wpi="http://schemas.microsoft.com/office/word/2010/wordprocessingInk" xmlns:wne="http://schemas.microsoft.com/office/word/2006/wordml" xmlns:wps="http://schemas.microsoft.com/office/word/2010/wordprocessingShape" mc:Ignorable="w14 w15 w16se w16cid w16 w16cex w16sdtdh wp14">
   <w:endnote w:type="separator" w:id="-1">
     <w:p>
       <w:pPr>
@@ -1746,17 +1981,17 @@
 </file>
 
 <file path=word/footer1.xml><?xml version="1.0" encoding="utf-8"?>
-<w:ftr xmlns:wpc="http://schemas.microsoft.com/office/word/2010/wordprocessingCanvas" xmlns:mc="http://schemas.openxmlformats.org/markup-compatibility/2006" xmlns:o="urn:schemas-microsoft-com:office:office" xmlns:r="http://schemas.openxmlformats.org/officeDocument/2006/relationships" xmlns:m="http://schemas.openxmlformats.org/officeDocument/2006/math" xmlns:v="urn:schemas-microsoft-com:vml" xmlns:wp14="http://schemas.microsoft.com/office/word/2010/wordprocessingDrawing" xmlns:wp="http://schemas.openxmlformats.org/drawingml/2006/wordprocessingDrawing" xmlns:w10="urn:schemas-microsoft-com:office:word" xmlns:w="http://schemas.openxmlformats.org/wordprocessingml/2006/main" xmlns:w14="http://schemas.microsoft.com/office/word/2010/wordml" xmlns:wpg="http://schemas.microsoft.com/office/word/2010/wordprocessingGroup" xmlns:wpi="http://schemas.microsoft.com/office/word/2010/wordprocessingInk" xmlns:wne="http://schemas.microsoft.com/office/word/2006/wordml" xmlns:wps="http://schemas.microsoft.com/office/word/2010/wordprocessingShape" mc:Ignorable="w14 wp14">
+<w:ftr xmlns:wpc="http://schemas.microsoft.com/office/word/2010/wordprocessingCanvas" xmlns:cx="http://schemas.microsoft.com/office/drawing/2014/chartex" xmlns:cx1="http://schemas.microsoft.com/office/drawing/2015/9/8/chartex" xmlns:cx2="http://schemas.microsoft.com/office/drawing/2015/10/21/chartex" xmlns:cx3="http://schemas.microsoft.com/office/drawing/2016/5/9/chartex" xmlns:cx4="http://schemas.microsoft.com/office/drawing/2016/5/10/chartex" xmlns:cx5="http://schemas.microsoft.com/office/drawing/2016/5/11/chartex" xmlns:cx6="http://schemas.microsoft.com/office/drawing/2016/5/12/chartex" xmlns:cx7="http://schemas.microsoft.com/office/drawing/2016/5/13/chartex" xmlns:cx8="http://schemas.microsoft.com/office/drawing/2016/5/14/chartex" xmlns:mc="http://schemas.openxmlformats.org/markup-compatibility/2006" xmlns:aink="http://schemas.microsoft.com/office/drawing/2016/ink" xmlns:am3d="http://schemas.microsoft.com/office/drawing/2017/model3d" xmlns:o="urn:schemas-microsoft-com:office:office" xmlns:r="http://schemas.openxmlformats.org/officeDocument/2006/relationships" xmlns:m="http://schemas.openxmlformats.org/officeDocument/2006/math" xmlns:v="urn:schemas-microsoft-com:vml" xmlns:wp14="http://schemas.microsoft.com/office/word/2010/wordprocessingDrawing" xmlns:wp="http://schemas.openxmlformats.org/drawingml/2006/wordprocessingDrawing" xmlns:w10="urn:schemas-microsoft-com:office:word" xmlns:w="http://schemas.openxmlformats.org/wordprocessingml/2006/main" xmlns:w14="http://schemas.microsoft.com/office/word/2010/wordml" xmlns:w15="http://schemas.microsoft.com/office/word/2012/wordml" xmlns:w16cex="http://schemas.microsoft.com/office/word/2018/wordml/cex" xmlns:w16cid="http://schemas.microsoft.com/office/word/2016/wordml/cid" xmlns:w16="http://schemas.microsoft.com/office/word/2018/wordml" xmlns:w16sdtdh="http://schemas.microsoft.com/office/word/2020/wordml/sdtdatahash" xmlns:w16se="http://schemas.microsoft.com/office/word/2015/wordml/symex" xmlns:wpg="http://schemas.microsoft.com/office/word/2010/wordprocessingGroup" xmlns:wpi="http://schemas.microsoft.com/office/word/2010/wordprocessingInk" xmlns:wne="http://schemas.microsoft.com/office/word/2006/wordml" xmlns:wps="http://schemas.microsoft.com/office/word/2010/wordprocessingShape" mc:Ignorable="w14 w15 w16se w16cid w16 w16cex w16sdtdh wp14">
   <w:p>
     <w:pPr>
-      <w:pStyle w:val="Piedepgina"/>
+      <w:pStyle w:val="Footer"/>
     </w:pPr>
   </w:p>
 </w:ftr>
 </file>
 
 <file path=word/footer2.xml><?xml version="1.0" encoding="utf-8"?>
-<w:ftr xmlns:wpc="http://schemas.microsoft.com/office/word/2010/wordprocessingCanvas" xmlns:mc="http://schemas.openxmlformats.org/markup-compatibility/2006" xmlns:o="urn:schemas-microsoft-com:office:office" xmlns:r="http://schemas.openxmlformats.org/officeDocument/2006/relationships" xmlns:m="http://schemas.openxmlformats.org/officeDocument/2006/math" xmlns:v="urn:schemas-microsoft-com:vml" xmlns:wp14="http://schemas.microsoft.com/office/word/2010/wordprocessingDrawing" xmlns:wp="http://schemas.openxmlformats.org/drawingml/2006/wordprocessingDrawing" xmlns:w10="urn:schemas-microsoft-com:office:word" xmlns:w="http://schemas.openxmlformats.org/wordprocessingml/2006/main" xmlns:w14="http://schemas.microsoft.com/office/word/2010/wordml" xmlns:wpg="http://schemas.microsoft.com/office/word/2010/wordprocessingGroup" xmlns:wpi="http://schemas.microsoft.com/office/word/2010/wordprocessingInk" xmlns:wne="http://schemas.microsoft.com/office/word/2006/wordml" xmlns:wps="http://schemas.microsoft.com/office/word/2010/wordprocessingShape" mc:Ignorable="w14 wp14">
+<w:ftr xmlns:wpc="http://schemas.microsoft.com/office/word/2010/wordprocessingCanvas" xmlns:cx="http://schemas.microsoft.com/office/drawing/2014/chartex" xmlns:cx1="http://schemas.microsoft.com/office/drawing/2015/9/8/chartex" xmlns:cx2="http://schemas.microsoft.com/office/drawing/2015/10/21/chartex" xmlns:cx3="http://schemas.microsoft.com/office/drawing/2016/5/9/chartex" xmlns:cx4="http://schemas.microsoft.com/office/drawing/2016/5/10/chartex" xmlns:cx5="http://schemas.microsoft.com/office/drawing/2016/5/11/chartex" xmlns:cx6="http://schemas.microsoft.com/office/drawing/2016/5/12/chartex" xmlns:cx7="http://schemas.microsoft.com/office/drawing/2016/5/13/chartex" xmlns:cx8="http://schemas.microsoft.com/office/drawing/2016/5/14/chartex" xmlns:mc="http://schemas.openxmlformats.org/markup-compatibility/2006" xmlns:aink="http://schemas.microsoft.com/office/drawing/2016/ink" xmlns:am3d="http://schemas.microsoft.com/office/drawing/2017/model3d" xmlns:o="urn:schemas-microsoft-com:office:office" xmlns:r="http://schemas.openxmlformats.org/officeDocument/2006/relationships" xmlns:m="http://schemas.openxmlformats.org/officeDocument/2006/math" xmlns:v="urn:schemas-microsoft-com:vml" xmlns:wp14="http://schemas.microsoft.com/office/word/2010/wordprocessingDrawing" xmlns:wp="http://schemas.openxmlformats.org/drawingml/2006/wordprocessingDrawing" xmlns:w10="urn:schemas-microsoft-com:office:word" xmlns:w="http://schemas.openxmlformats.org/wordprocessingml/2006/main" xmlns:w14="http://schemas.microsoft.com/office/word/2010/wordml" xmlns:w15="http://schemas.microsoft.com/office/word/2012/wordml" xmlns:w16cex="http://schemas.microsoft.com/office/word/2018/wordml/cex" xmlns:w16cid="http://schemas.microsoft.com/office/word/2016/wordml/cid" xmlns:w16="http://schemas.microsoft.com/office/word/2018/wordml" xmlns:w16sdtdh="http://schemas.microsoft.com/office/word/2020/wordml/sdtdatahash" xmlns:w16se="http://schemas.microsoft.com/office/word/2015/wordml/symex" xmlns:wpg="http://schemas.microsoft.com/office/word/2010/wordprocessingGroup" xmlns:wpi="http://schemas.microsoft.com/office/word/2010/wordprocessingInk" xmlns:wne="http://schemas.microsoft.com/office/word/2006/wordml" xmlns:wps="http://schemas.microsoft.com/office/word/2010/wordprocessingShape" mc:Ignorable="w14 w15 w16se w16cid w16 w16cex w16sdtdh wp14">
   <w:p>
     <w:pPr>
       <w:spacing w:after="0"/>
@@ -1776,17 +2011,17 @@
 </file>
 
 <file path=word/footer3.xml><?xml version="1.0" encoding="utf-8"?>
-<w:ftr xmlns:wpc="http://schemas.microsoft.com/office/word/2010/wordprocessingCanvas" xmlns:mc="http://schemas.openxmlformats.org/markup-compatibility/2006" xmlns:o="urn:schemas-microsoft-com:office:office" xmlns:r="http://schemas.openxmlformats.org/officeDocument/2006/relationships" xmlns:m="http://schemas.openxmlformats.org/officeDocument/2006/math" xmlns:v="urn:schemas-microsoft-com:vml" xmlns:wp14="http://schemas.microsoft.com/office/word/2010/wordprocessingDrawing" xmlns:wp="http://schemas.openxmlformats.org/drawingml/2006/wordprocessingDrawing" xmlns:w10="urn:schemas-microsoft-com:office:word" xmlns:w="http://schemas.openxmlformats.org/wordprocessingml/2006/main" xmlns:w14="http://schemas.microsoft.com/office/word/2010/wordml" xmlns:wpg="http://schemas.microsoft.com/office/word/2010/wordprocessingGroup" xmlns:wpi="http://schemas.microsoft.com/office/word/2010/wordprocessingInk" xmlns:wne="http://schemas.microsoft.com/office/word/2006/wordml" xmlns:wps="http://schemas.microsoft.com/office/word/2010/wordprocessingShape" mc:Ignorable="w14 wp14">
+<w:ftr xmlns:wpc="http://schemas.microsoft.com/office/word/2010/wordprocessingCanvas" xmlns:cx="http://schemas.microsoft.com/office/drawing/2014/chartex" xmlns:cx1="http://schemas.microsoft.com/office/drawing/2015/9/8/chartex" xmlns:cx2="http://schemas.microsoft.com/office/drawing/2015/10/21/chartex" xmlns:cx3="http://schemas.microsoft.com/office/drawing/2016/5/9/chartex" xmlns:cx4="http://schemas.microsoft.com/office/drawing/2016/5/10/chartex" xmlns:cx5="http://schemas.microsoft.com/office/drawing/2016/5/11/chartex" xmlns:cx6="http://schemas.microsoft.com/office/drawing/2016/5/12/chartex" xmlns:cx7="http://schemas.microsoft.com/office/drawing/2016/5/13/chartex" xmlns:cx8="http://schemas.microsoft.com/office/drawing/2016/5/14/chartex" xmlns:mc="http://schemas.openxmlformats.org/markup-compatibility/2006" xmlns:aink="http://schemas.microsoft.com/office/drawing/2016/ink" xmlns:am3d="http://schemas.microsoft.com/office/drawing/2017/model3d" xmlns:o="urn:schemas-microsoft-com:office:office" xmlns:r="http://schemas.openxmlformats.org/officeDocument/2006/relationships" xmlns:m="http://schemas.openxmlformats.org/officeDocument/2006/math" xmlns:v="urn:schemas-microsoft-com:vml" xmlns:wp14="http://schemas.microsoft.com/office/word/2010/wordprocessingDrawing" xmlns:wp="http://schemas.openxmlformats.org/drawingml/2006/wordprocessingDrawing" xmlns:w10="urn:schemas-microsoft-com:office:word" xmlns:w="http://schemas.openxmlformats.org/wordprocessingml/2006/main" xmlns:w14="http://schemas.microsoft.com/office/word/2010/wordml" xmlns:w15="http://schemas.microsoft.com/office/word/2012/wordml" xmlns:w16cex="http://schemas.microsoft.com/office/word/2018/wordml/cex" xmlns:w16cid="http://schemas.microsoft.com/office/word/2016/wordml/cid" xmlns:w16="http://schemas.microsoft.com/office/word/2018/wordml" xmlns:w16sdtdh="http://schemas.microsoft.com/office/word/2020/wordml/sdtdatahash" xmlns:w16se="http://schemas.microsoft.com/office/word/2015/wordml/symex" xmlns:wpg="http://schemas.microsoft.com/office/word/2010/wordprocessingGroup" xmlns:wpi="http://schemas.microsoft.com/office/word/2010/wordprocessingInk" xmlns:wne="http://schemas.microsoft.com/office/word/2006/wordml" xmlns:wps="http://schemas.microsoft.com/office/word/2010/wordprocessingShape" mc:Ignorable="w14 w15 w16se w16cid w16 w16cex w16sdtdh wp14">
   <w:p>
     <w:pPr>
-      <w:pStyle w:val="Piedepgina"/>
+      <w:pStyle w:val="Footer"/>
     </w:pPr>
   </w:p>
 </w:ftr>
 </file>
 
 <file path=word/footnotes.xml><?xml version="1.0" encoding="utf-8"?>
-<w:footnotes xmlns:wpc="http://schemas.microsoft.com/office/word/2010/wordprocessingCanvas" xmlns:mc="http://schemas.openxmlformats.org/markup-compatibility/2006" xmlns:o="urn:schemas-microsoft-com:office:office" xmlns:r="http://schemas.openxmlformats.org/officeDocument/2006/relationships" xmlns:m="http://schemas.openxmlformats.org/officeDocument/2006/math" xmlns:v="urn:schemas-microsoft-com:vml" xmlns:wp14="http://schemas.microsoft.com/office/word/2010/wordprocessingDrawing" xmlns:wp="http://schemas.openxmlformats.org/drawingml/2006/wordprocessingDrawing" xmlns:w10="urn:schemas-microsoft-com:office:word" xmlns:w="http://schemas.openxmlformats.org/wordprocessingml/2006/main" xmlns:w14="http://schemas.microsoft.com/office/word/2010/wordml" xmlns:wpg="http://schemas.microsoft.com/office/word/2010/wordprocessingGroup" xmlns:wpi="http://schemas.microsoft.com/office/word/2010/wordprocessingInk" xmlns:wne="http://schemas.microsoft.com/office/word/2006/wordml" xmlns:wps="http://schemas.microsoft.com/office/word/2010/wordprocessingShape" mc:Ignorable="w14 wp14">
+<w:footnotes xmlns:wpc="http://schemas.microsoft.com/office/word/2010/wordprocessingCanvas" xmlns:cx="http://schemas.microsoft.com/office/drawing/2014/chartex" xmlns:cx1="http://schemas.microsoft.com/office/drawing/2015/9/8/chartex" xmlns:cx2="http://schemas.microsoft.com/office/drawing/2015/10/21/chartex" xmlns:cx3="http://schemas.microsoft.com/office/drawing/2016/5/9/chartex" xmlns:cx4="http://schemas.microsoft.com/office/drawing/2016/5/10/chartex" xmlns:cx5="http://schemas.microsoft.com/office/drawing/2016/5/11/chartex" xmlns:cx6="http://schemas.microsoft.com/office/drawing/2016/5/12/chartex" xmlns:cx7="http://schemas.microsoft.com/office/drawing/2016/5/13/chartex" xmlns:cx8="http://schemas.microsoft.com/office/drawing/2016/5/14/chartex" xmlns:mc="http://schemas.openxmlformats.org/markup-compatibility/2006" xmlns:aink="http://schemas.microsoft.com/office/drawing/2016/ink" xmlns:am3d="http://schemas.microsoft.com/office/drawing/2017/model3d" xmlns:o="urn:schemas-microsoft-com:office:office" xmlns:r="http://schemas.openxmlformats.org/officeDocument/2006/relationships" xmlns:m="http://schemas.openxmlformats.org/officeDocument/2006/math" xmlns:v="urn:schemas-microsoft-com:vml" xmlns:wp14="http://schemas.microsoft.com/office/word/2010/wordprocessingDrawing" xmlns:wp="http://schemas.openxmlformats.org/drawingml/2006/wordprocessingDrawing" xmlns:w10="urn:schemas-microsoft-com:office:word" xmlns:w="http://schemas.openxmlformats.org/wordprocessingml/2006/main" xmlns:w14="http://schemas.microsoft.com/office/word/2010/wordml" xmlns:w15="http://schemas.microsoft.com/office/word/2012/wordml" xmlns:w16cex="http://schemas.microsoft.com/office/word/2018/wordml/cex" xmlns:w16cid="http://schemas.microsoft.com/office/word/2016/wordml/cid" xmlns:w16="http://schemas.microsoft.com/office/word/2018/wordml" xmlns:w16sdtdh="http://schemas.microsoft.com/office/word/2020/wordml/sdtdatahash" xmlns:w16se="http://schemas.microsoft.com/office/word/2015/wordml/symex" xmlns:wpg="http://schemas.microsoft.com/office/word/2010/wordprocessingGroup" xmlns:wpi="http://schemas.microsoft.com/office/word/2010/wordprocessingInk" xmlns:wne="http://schemas.microsoft.com/office/word/2006/wordml" xmlns:wps="http://schemas.microsoft.com/office/word/2010/wordprocessingShape" mc:Ignorable="w14 w15 w16se w16cid w16 w16cex w16sdtdh wp14">
   <w:footnote w:type="separator" w:id="-1">
     <w:p>
       <w:pPr>
@@ -1811,38 +2046,127 @@
 </file>
 
 <file path=word/header1.xml><?xml version="1.0" encoding="utf-8"?>
-<w:hdr xmlns:wpc="http://schemas.microsoft.com/office/word/2010/wordprocessingCanvas" xmlns:mc="http://schemas.openxmlformats.org/markup-compatibility/2006" xmlns:o="urn:schemas-microsoft-com:office:office" xmlns:r="http://schemas.openxmlformats.org/officeDocument/2006/relationships" xmlns:m="http://schemas.openxmlformats.org/officeDocument/2006/math" xmlns:v="urn:schemas-microsoft-com:vml" xmlns:wp14="http://schemas.microsoft.com/office/word/2010/wordprocessingDrawing" xmlns:wp="http://schemas.openxmlformats.org/drawingml/2006/wordprocessingDrawing" xmlns:w10="urn:schemas-microsoft-com:office:word" xmlns:w="http://schemas.openxmlformats.org/wordprocessingml/2006/main" xmlns:w14="http://schemas.microsoft.com/office/word/2010/wordml" xmlns:wpg="http://schemas.microsoft.com/office/word/2010/wordprocessingGroup" xmlns:wpi="http://schemas.microsoft.com/office/word/2010/wordprocessingInk" xmlns:wne="http://schemas.microsoft.com/office/word/2006/wordml" xmlns:wps="http://schemas.microsoft.com/office/word/2010/wordprocessingShape" mc:Ignorable="w14 wp14">
+<w:hdr xmlns:wpc="http://schemas.microsoft.com/office/word/2010/wordprocessingCanvas" xmlns:cx="http://schemas.microsoft.com/office/drawing/2014/chartex" xmlns:cx1="http://schemas.microsoft.com/office/drawing/2015/9/8/chartex" xmlns:cx2="http://schemas.microsoft.com/office/drawing/2015/10/21/chartex" xmlns:cx3="http://schemas.microsoft.com/office/drawing/2016/5/9/chartex" xmlns:cx4="http://schemas.microsoft.com/office/drawing/2016/5/10/chartex" xmlns:cx5="http://schemas.microsoft.com/office/drawing/2016/5/11/chartex" xmlns:cx6="http://schemas.microsoft.com/office/drawing/2016/5/12/chartex" xmlns:cx7="http://schemas.microsoft.com/office/drawing/2016/5/13/chartex" xmlns:cx8="http://schemas.microsoft.com/office/drawing/2016/5/14/chartex" xmlns:mc="http://schemas.openxmlformats.org/markup-compatibility/2006" xmlns:aink="http://schemas.microsoft.com/office/drawing/2016/ink" xmlns:am3d="http://schemas.microsoft.com/office/drawing/2017/model3d" xmlns:o="urn:schemas-microsoft-com:office:office" xmlns:r="http://schemas.openxmlformats.org/officeDocument/2006/relationships" xmlns:m="http://schemas.openxmlformats.org/officeDocument/2006/math" xmlns:v="urn:schemas-microsoft-com:vml" xmlns:wp14="http://schemas.microsoft.com/office/word/2010/wordprocessingDrawing" xmlns:wp="http://schemas.openxmlformats.org/drawingml/2006/wordprocessingDrawing" xmlns:w10="urn:schemas-microsoft-com:office:word" xmlns:w="http://schemas.openxmlformats.org/wordprocessingml/2006/main" xmlns:w14="http://schemas.microsoft.com/office/word/2010/wordml" xmlns:w15="http://schemas.microsoft.com/office/word/2012/wordml" xmlns:w16cex="http://schemas.microsoft.com/office/word/2018/wordml/cex" xmlns:w16cid="http://schemas.microsoft.com/office/word/2016/wordml/cid" xmlns:w16="http://schemas.microsoft.com/office/word/2018/wordml" xmlns:w16sdtdh="http://schemas.microsoft.com/office/word/2020/wordml/sdtdatahash" xmlns:w16se="http://schemas.microsoft.com/office/word/2015/wordml/symex" xmlns:wpg="http://schemas.microsoft.com/office/word/2010/wordprocessingGroup" xmlns:wpi="http://schemas.microsoft.com/office/word/2010/wordprocessingInk" xmlns:wne="http://schemas.microsoft.com/office/word/2006/wordml" xmlns:wps="http://schemas.microsoft.com/office/word/2010/wordprocessingShape" mc:Ignorable="w14 w15 w16se w16cid w16 w16cex w16sdtdh wp14">
   <w:p>
     <w:pPr>
-      <w:pStyle w:val="Encabezado"/>
+      <w:pStyle w:val="Header"/>
     </w:pPr>
   </w:p>
 </w:hdr>
 </file>
 
 <file path=word/header2.xml><?xml version="1.0" encoding="utf-8"?>
-<w:hdr xmlns:wpc="http://schemas.microsoft.com/office/word/2010/wordprocessingCanvas" xmlns:mc="http://schemas.openxmlformats.org/markup-compatibility/2006" xmlns:o="urn:schemas-microsoft-com:office:office" xmlns:r="http://schemas.openxmlformats.org/officeDocument/2006/relationships" xmlns:m="http://schemas.openxmlformats.org/officeDocument/2006/math" xmlns:v="urn:schemas-microsoft-com:vml" xmlns:wp14="http://schemas.microsoft.com/office/word/2010/wordprocessingDrawing" xmlns:wp="http://schemas.openxmlformats.org/drawingml/2006/wordprocessingDrawing" xmlns:w10="urn:schemas-microsoft-com:office:word" xmlns:w="http://schemas.openxmlformats.org/wordprocessingml/2006/main" xmlns:w14="http://schemas.microsoft.com/office/word/2010/wordml" xmlns:wpg="http://schemas.microsoft.com/office/word/2010/wordprocessingGroup" xmlns:wpi="http://schemas.microsoft.com/office/word/2010/wordprocessingInk" xmlns:wne="http://schemas.microsoft.com/office/word/2006/wordml" xmlns:wps="http://schemas.microsoft.com/office/word/2010/wordprocessingShape" mc:Ignorable="w14 wp14">
+<w:hdr xmlns:wpc="http://schemas.microsoft.com/office/word/2010/wordprocessingCanvas" xmlns:cx="http://schemas.microsoft.com/office/drawing/2014/chartex" xmlns:cx1="http://schemas.microsoft.com/office/drawing/2015/9/8/chartex" xmlns:cx2="http://schemas.microsoft.com/office/drawing/2015/10/21/chartex" xmlns:cx3="http://schemas.microsoft.com/office/drawing/2016/5/9/chartex" xmlns:cx4="http://schemas.microsoft.com/office/drawing/2016/5/10/chartex" xmlns:cx5="http://schemas.microsoft.com/office/drawing/2016/5/11/chartex" xmlns:cx6="http://schemas.microsoft.com/office/drawing/2016/5/12/chartex" xmlns:cx7="http://schemas.microsoft.com/office/drawing/2016/5/13/chartex" xmlns:cx8="http://schemas.microsoft.com/office/drawing/2016/5/14/chartex" xmlns:mc="http://schemas.openxmlformats.org/markup-compatibility/2006" xmlns:aink="http://schemas.microsoft.com/office/drawing/2016/ink" xmlns:am3d="http://schemas.microsoft.com/office/drawing/2017/model3d" xmlns:o="urn:schemas-microsoft-com:office:office" xmlns:r="http://schemas.openxmlformats.org/officeDocument/2006/relationships" xmlns:m="http://schemas.openxmlformats.org/officeDocument/2006/math" xmlns:v="urn:schemas-microsoft-com:vml" xmlns:wp14="http://schemas.microsoft.com/office/word/2010/wordprocessingDrawing" xmlns:wp="http://schemas.openxmlformats.org/drawingml/2006/wordprocessingDrawing" xmlns:w10="urn:schemas-microsoft-com:office:word" xmlns:w="http://schemas.openxmlformats.org/wordprocessingml/2006/main" xmlns:w14="http://schemas.microsoft.com/office/word/2010/wordml" xmlns:w15="http://schemas.microsoft.com/office/word/2012/wordml" xmlns:w16cex="http://schemas.microsoft.com/office/word/2018/wordml/cex" xmlns:w16cid="http://schemas.microsoft.com/office/word/2016/wordml/cid" xmlns:w16="http://schemas.microsoft.com/office/word/2018/wordml" xmlns:w16sdtdh="http://schemas.microsoft.com/office/word/2020/wordml/sdtdatahash" xmlns:w16se="http://schemas.microsoft.com/office/word/2015/wordml/symex" xmlns:wpg="http://schemas.microsoft.com/office/word/2010/wordprocessingGroup" xmlns:wpi="http://schemas.microsoft.com/office/word/2010/wordprocessingInk" xmlns:wne="http://schemas.microsoft.com/office/word/2006/wordml" xmlns:wps="http://schemas.microsoft.com/office/word/2010/wordprocessingShape" mc:Ignorable="w14 w15 w16se w16cid w16 w16cex w16sdtdh wp14">
   <w:p>
     <w:pPr>
-      <w:pStyle w:val="Encabezado"/>
+      <w:pStyle w:val="Header"/>
     </w:pPr>
   </w:p>
 </w:hdr>
 </file>
 
 <file path=word/header3.xml><?xml version="1.0" encoding="utf-8"?>
-<w:hdr xmlns:wpc="http://schemas.microsoft.com/office/word/2010/wordprocessingCanvas" xmlns:mc="http://schemas.openxmlformats.org/markup-compatibility/2006" xmlns:o="urn:schemas-microsoft-com:office:office" xmlns:r="http://schemas.openxmlformats.org/officeDocument/2006/relationships" xmlns:m="http://schemas.openxmlformats.org/officeDocument/2006/math" xmlns:v="urn:schemas-microsoft-com:vml" xmlns:wp14="http://schemas.microsoft.com/office/word/2010/wordprocessingDrawing" xmlns:wp="http://schemas.openxmlformats.org/drawingml/2006/wordprocessingDrawing" xmlns:w10="urn:schemas-microsoft-com:office:word" xmlns:w="http://schemas.openxmlformats.org/wordprocessingml/2006/main" xmlns:w14="http://schemas.microsoft.com/office/word/2010/wordml" xmlns:wpg="http://schemas.microsoft.com/office/word/2010/wordprocessingGroup" xmlns:wpi="http://schemas.microsoft.com/office/word/2010/wordprocessingInk" xmlns:wne="http://schemas.microsoft.com/office/word/2006/wordml" xmlns:wps="http://schemas.microsoft.com/office/word/2010/wordprocessingShape" mc:Ignorable="w14 wp14">
+<w:hdr xmlns:wpc="http://schemas.microsoft.com/office/word/2010/wordprocessingCanvas" xmlns:cx="http://schemas.microsoft.com/office/drawing/2014/chartex" xmlns:cx1="http://schemas.microsoft.com/office/drawing/2015/9/8/chartex" xmlns:cx2="http://schemas.microsoft.com/office/drawing/2015/10/21/chartex" xmlns:cx3="http://schemas.microsoft.com/office/drawing/2016/5/9/chartex" xmlns:cx4="http://schemas.microsoft.com/office/drawing/2016/5/10/chartex" xmlns:cx5="http://schemas.microsoft.com/office/drawing/2016/5/11/chartex" xmlns:cx6="http://schemas.microsoft.com/office/drawing/2016/5/12/chartex" xmlns:cx7="http://schemas.microsoft.com/office/drawing/2016/5/13/chartex" xmlns:cx8="http://schemas.microsoft.com/office/drawing/2016/5/14/chartex" xmlns:mc="http://schemas.openxmlformats.org/markup-compatibility/2006" xmlns:aink="http://schemas.microsoft.com/office/drawing/2016/ink" xmlns:am3d="http://schemas.microsoft.com/office/drawing/2017/model3d" xmlns:o="urn:schemas-microsoft-com:office:office" xmlns:r="http://schemas.openxmlformats.org/officeDocument/2006/relationships" xmlns:m="http://schemas.openxmlformats.org/officeDocument/2006/math" xmlns:v="urn:schemas-microsoft-com:vml" xmlns:wp14="http://schemas.microsoft.com/office/word/2010/wordprocessingDrawing" xmlns:wp="http://schemas.openxmlformats.org/drawingml/2006/wordprocessingDrawing" xmlns:w10="urn:schemas-microsoft-com:office:word" xmlns:w="http://schemas.openxmlformats.org/wordprocessingml/2006/main" xmlns:w14="http://schemas.microsoft.com/office/word/2010/wordml" xmlns:w15="http://schemas.microsoft.com/office/word/2012/wordml" xmlns:w16cex="http://schemas.microsoft.com/office/word/2018/wordml/cex" xmlns:w16cid="http://schemas.microsoft.com/office/word/2016/wordml/cid" xmlns:w16="http://schemas.microsoft.com/office/word/2018/wordml" xmlns:w16sdtdh="http://schemas.microsoft.com/office/word/2020/wordml/sdtdatahash" xmlns:w16se="http://schemas.microsoft.com/office/word/2015/wordml/symex" xmlns:wpg="http://schemas.microsoft.com/office/word/2010/wordprocessingGroup" xmlns:wpi="http://schemas.microsoft.com/office/word/2010/wordprocessingInk" xmlns:wne="http://schemas.microsoft.com/office/word/2006/wordml" xmlns:wps="http://schemas.microsoft.com/office/word/2010/wordprocessingShape" mc:Ignorable="w14 w15 w16se w16cid w16 w16cex w16sdtdh wp14">
   <w:p>
     <w:pPr>
-      <w:pStyle w:val="Encabezado"/>
+      <w:pStyle w:val="Header"/>
     </w:pPr>
   </w:p>
 </w:hdr>
 </file>
 
 <file path=word/numbering.xml><?xml version="1.0" encoding="utf-8"?>
-<w:numbering xmlns:wpc="http://schemas.microsoft.com/office/word/2010/wordprocessingCanvas" xmlns:mc="http://schemas.openxmlformats.org/markup-compatibility/2006" xmlns:o="urn:schemas-microsoft-com:office:office" xmlns:r="http://schemas.openxmlformats.org/officeDocument/2006/relationships" xmlns:m="http://schemas.openxmlformats.org/officeDocument/2006/math" xmlns:v="urn:schemas-microsoft-com:vml" xmlns:wp14="http://schemas.microsoft.com/office/word/2010/wordprocessingDrawing" xmlns:wp="http://schemas.openxmlformats.org/drawingml/2006/wordprocessingDrawing" xmlns:w10="urn:schemas-microsoft-com:office:word" xmlns:w="http://schemas.openxmlformats.org/wordprocessingml/2006/main" xmlns:w14="http://schemas.microsoft.com/office/word/2010/wordml" xmlns:wpg="http://schemas.microsoft.com/office/word/2010/wordprocessingGroup" xmlns:wpi="http://schemas.microsoft.com/office/word/2010/wordprocessingInk" xmlns:wne="http://schemas.microsoft.com/office/word/2006/wordml" xmlns:wps="http://schemas.microsoft.com/office/word/2010/wordprocessingShape" mc:Ignorable="w14 wp14">
-  <w:abstractNum w:abstractNumId="0">
+<w:numbering xmlns:wpc="http://schemas.microsoft.com/office/word/2010/wordprocessingCanvas" xmlns:cx="http://schemas.microsoft.com/office/drawing/2014/chartex" xmlns:cx1="http://schemas.microsoft.com/office/drawing/2015/9/8/chartex" xmlns:cx2="http://schemas.microsoft.com/office/drawing/2015/10/21/chartex" xmlns:cx3="http://schemas.microsoft.com/office/drawing/2016/5/9/chartex" xmlns:cx4="http://schemas.microsoft.com/office/drawing/2016/5/10/chartex" xmlns:cx5="http://schemas.microsoft.com/office/drawing/2016/5/11/chartex" xmlns:cx6="http://schemas.microsoft.com/office/drawing/2016/5/12/chartex" xmlns:cx7="http://schemas.microsoft.com/office/drawing/2016/5/13/chartex" xmlns:cx8="http://schemas.microsoft.com/office/drawing/2016/5/14/chartex" xmlns:mc="http://schemas.openxmlformats.org/markup-compatibility/2006" xmlns:aink="http://schemas.microsoft.com/office/drawing/2016/ink" xmlns:am3d="http://schemas.microsoft.com/office/drawing/2017/model3d" xmlns:o="urn:schemas-microsoft-com:office:office" xmlns:r="http://schemas.openxmlformats.org/officeDocument/2006/relationships" xmlns:m="http://schemas.openxmlformats.org/officeDocument/2006/math" xmlns:v="urn:schemas-microsoft-com:vml" xmlns:wp14="http://schemas.microsoft.com/office/word/2010/wordprocessingDrawing" xmlns:wp="http://schemas.openxmlformats.org/drawingml/2006/wordprocessingDrawing" xmlns:w10="urn:schemas-microsoft-com:office:word" xmlns:w="http://schemas.openxmlformats.org/wordprocessingml/2006/main" xmlns:w14="http://schemas.microsoft.com/office/word/2010/wordml" xmlns:w15="http://schemas.microsoft.com/office/word/2012/wordml" xmlns:w16cex="http://schemas.microsoft.com/office/word/2018/wordml/cex" xmlns:w16cid="http://schemas.microsoft.com/office/word/2016/wordml/cid" xmlns:w16="http://schemas.microsoft.com/office/word/2018/wordml" xmlns:w16sdtdh="http://schemas.microsoft.com/office/word/2020/wordml/sdtdatahash" xmlns:w16se="http://schemas.microsoft.com/office/word/2015/wordml/symex" xmlns:wpg="http://schemas.microsoft.com/office/word/2010/wordprocessingGroup" xmlns:wpi="http://schemas.microsoft.com/office/word/2010/wordprocessingInk" xmlns:wne="http://schemas.microsoft.com/office/word/2006/wordml" xmlns:wps="http://schemas.microsoft.com/office/word/2010/wordprocessingShape" mc:Ignorable="w14 w15 w16se w16cid w16 w16cex w16sdtdh wp14">
+  <w:abstractNum w:abstractNumId="0" w15:restartNumberingAfterBreak="0">
+    <w:nsid w:val="2B051CAA"/>
+    <w:multiLevelType w:val="hybridMultilevel"/>
+    <w:tmpl w:val="B426897A"/>
+    <w:lvl w:ilvl="0" w:tplc="580A000F">
+      <w:start w:val="1"/>
+      <w:numFmt w:val="decimal"/>
+      <w:lvlText w:val="%1."/>
+      <w:lvlJc w:val="left"/>
+      <w:pPr>
+        <w:ind w:left="720" w:hanging="360"/>
+      </w:pPr>
+      <w:rPr>
+        <w:rFonts w:hint="default"/>
+      </w:rPr>
+    </w:lvl>
+    <w:lvl w:ilvl="1" w:tplc="580A0019" w:tentative="1">
+      <w:start w:val="1"/>
+      <w:numFmt w:val="lowerLetter"/>
+      <w:lvlText w:val="%2."/>
+      <w:lvlJc w:val="left"/>
+      <w:pPr>
+        <w:ind w:left="1440" w:hanging="360"/>
+      </w:pPr>
+    </w:lvl>
+    <w:lvl w:ilvl="2" w:tplc="580A001B" w:tentative="1">
+      <w:start w:val="1"/>
+      <w:numFmt w:val="lowerRoman"/>
+      <w:lvlText w:val="%3."/>
+      <w:lvlJc w:val="right"/>
+      <w:pPr>
+        <w:ind w:left="2160" w:hanging="180"/>
+      </w:pPr>
+    </w:lvl>
+    <w:lvl w:ilvl="3" w:tplc="580A000F" w:tentative="1">
+      <w:start w:val="1"/>
+      <w:numFmt w:val="decimal"/>
+      <w:lvlText w:val="%4."/>
+      <w:lvlJc w:val="left"/>
+      <w:pPr>
+        <w:ind w:left="2880" w:hanging="360"/>
+      </w:pPr>
+    </w:lvl>
+    <w:lvl w:ilvl="4" w:tplc="580A0019" w:tentative="1">
+      <w:start w:val="1"/>
+      <w:numFmt w:val="lowerLetter"/>
+      <w:lvlText w:val="%5."/>
+      <w:lvlJc w:val="left"/>
+      <w:pPr>
+        <w:ind w:left="3600" w:hanging="360"/>
+      </w:pPr>
+    </w:lvl>
+    <w:lvl w:ilvl="5" w:tplc="580A001B" w:tentative="1">
+      <w:start w:val="1"/>
+      <w:numFmt w:val="lowerRoman"/>
+      <w:lvlText w:val="%6."/>
+      <w:lvlJc w:val="right"/>
+      <w:pPr>
+        <w:ind w:left="4320" w:hanging="180"/>
+      </w:pPr>
+    </w:lvl>
+    <w:lvl w:ilvl="6" w:tplc="580A000F" w:tentative="1">
+      <w:start w:val="1"/>
+      <w:numFmt w:val="decimal"/>
+      <w:lvlText w:val="%7."/>
+      <w:lvlJc w:val="left"/>
+      <w:pPr>
+        <w:ind w:left="5040" w:hanging="360"/>
+      </w:pPr>
+    </w:lvl>
+    <w:lvl w:ilvl="7" w:tplc="580A0019" w:tentative="1">
+      <w:start w:val="1"/>
+      <w:numFmt w:val="lowerLetter"/>
+      <w:lvlText w:val="%8."/>
+      <w:lvlJc w:val="left"/>
+      <w:pPr>
+        <w:ind w:left="5760" w:hanging="360"/>
+      </w:pPr>
+    </w:lvl>
+    <w:lvl w:ilvl="8" w:tplc="580A001B" w:tentative="1">
+      <w:start w:val="1"/>
+      <w:numFmt w:val="lowerRoman"/>
+      <w:lvlText w:val="%9."/>
+      <w:lvlJc w:val="right"/>
+      <w:pPr>
+        <w:ind w:left="6480" w:hanging="180"/>
+      </w:pPr>
+    </w:lvl>
+  </w:abstractNum>
+  <w:abstractNum w:abstractNumId="1" w15:restartNumberingAfterBreak="0">
     <w:nsid w:val="65762372"/>
     <w:multiLevelType w:val="hybridMultilevel"/>
     <w:tmpl w:val="B1908E7C"/>
@@ -1932,13 +2256,16 @@
     </w:lvl>
   </w:abstractNum>
   <w:num w:numId="1">
+    <w:abstractNumId w:val="1"/>
+  </w:num>
+  <w:num w:numId="2">
     <w:abstractNumId w:val="0"/>
   </w:num>
 </w:numbering>
 </file>
 
 <file path=word/styles.xml><?xml version="1.0" encoding="utf-8"?>
-<w:styles xmlns:mc="http://schemas.openxmlformats.org/markup-compatibility/2006" xmlns:r="http://schemas.openxmlformats.org/officeDocument/2006/relationships" xmlns:w="http://schemas.openxmlformats.org/wordprocessingml/2006/main" xmlns:w14="http://schemas.microsoft.com/office/word/2010/wordml" mc:Ignorable="w14">
+<w:styles xmlns:mc="http://schemas.openxmlformats.org/markup-compatibility/2006" xmlns:r="http://schemas.openxmlformats.org/officeDocument/2006/relationships" xmlns:w="http://schemas.openxmlformats.org/wordprocessingml/2006/main" xmlns:w14="http://schemas.microsoft.com/office/word/2010/wordml" xmlns:w15="http://schemas.microsoft.com/office/word/2012/wordml" xmlns:w16cex="http://schemas.microsoft.com/office/word/2018/wordml/cex" xmlns:w16cid="http://schemas.microsoft.com/office/word/2016/wordml/cid" xmlns:w16="http://schemas.microsoft.com/office/word/2018/wordml" xmlns:w16sdtdh="http://schemas.microsoft.com/office/word/2020/wordml/sdtdatahash" xmlns:w16se="http://schemas.microsoft.com/office/word/2015/wordml/symex" mc:Ignorable="w14 w15 w16se w16cid w16 w16cex w16sdtdh">
   <w:docDefaults>
     <w:rPrDefault>
       <w:rPr>
@@ -1954,156 +2281,395 @@
       </w:pPr>
     </w:pPrDefault>
   </w:docDefaults>
-  <w:latentStyles w:defLockedState="0" w:defUIPriority="99" w:defSemiHidden="1" w:defUnhideWhenUsed="1" w:defQFormat="0" w:count="267">
-    <w:lsdException w:name="Normal" w:semiHidden="0" w:uiPriority="0" w:unhideWhenUsed="0" w:qFormat="1"/>
-    <w:lsdException w:name="heading 1" w:semiHidden="0" w:uiPriority="9" w:unhideWhenUsed="0" w:qFormat="1"/>
-    <w:lsdException w:name="heading 2" w:uiPriority="9" w:qFormat="1"/>
-    <w:lsdException w:name="heading 3" w:uiPriority="9" w:qFormat="1"/>
-    <w:lsdException w:name="heading 4" w:uiPriority="9" w:qFormat="1"/>
-    <w:lsdException w:name="heading 5" w:uiPriority="9" w:qFormat="1"/>
-    <w:lsdException w:name="heading 6" w:uiPriority="9" w:qFormat="1"/>
-    <w:lsdException w:name="heading 7" w:uiPriority="9" w:qFormat="1"/>
-    <w:lsdException w:name="heading 8" w:uiPriority="9" w:qFormat="1"/>
-    <w:lsdException w:name="heading 9" w:uiPriority="9" w:qFormat="1"/>
-    <w:lsdException w:name="toc 1" w:uiPriority="39"/>
-    <w:lsdException w:name="toc 2" w:uiPriority="39"/>
-    <w:lsdException w:name="toc 3" w:uiPriority="39"/>
-    <w:lsdException w:name="toc 4" w:uiPriority="39"/>
-    <w:lsdException w:name="toc 5" w:uiPriority="39"/>
-    <w:lsdException w:name="toc 6" w:uiPriority="39"/>
-    <w:lsdException w:name="toc 7" w:uiPriority="39"/>
-    <w:lsdException w:name="toc 8" w:uiPriority="39"/>
-    <w:lsdException w:name="toc 9" w:uiPriority="39"/>
-    <w:lsdException w:name="caption" w:uiPriority="35" w:qFormat="1"/>
-    <w:lsdException w:name="Title" w:semiHidden="0" w:uiPriority="10" w:unhideWhenUsed="0" w:qFormat="1"/>
-    <w:lsdException w:name="Default Paragraph Font" w:uiPriority="1"/>
-    <w:lsdException w:name="Subtitle" w:semiHidden="0" w:uiPriority="11" w:unhideWhenUsed="0" w:qFormat="1"/>
-    <w:lsdException w:name="Strong" w:semiHidden="0" w:uiPriority="22" w:unhideWhenUsed="0" w:qFormat="1"/>
-    <w:lsdException w:name="Emphasis" w:semiHidden="0" w:uiPriority="20" w:unhideWhenUsed="0" w:qFormat="1"/>
-    <w:lsdException w:name="Table Grid" w:semiHidden="0" w:uiPriority="59" w:unhideWhenUsed="0"/>
-    <w:lsdException w:name="Placeholder Text" w:unhideWhenUsed="0"/>
-    <w:lsdException w:name="No Spacing" w:semiHidden="0" w:uiPriority="1" w:unhideWhenUsed="0" w:qFormat="1"/>
-    <w:lsdException w:name="Light Shading" w:semiHidden="0" w:uiPriority="60" w:unhideWhenUsed="0"/>
-    <w:lsdException w:name="Light List" w:semiHidden="0" w:uiPriority="61" w:unhideWhenUsed="0"/>
-    <w:lsdException w:name="Light Grid" w:semiHidden="0" w:uiPriority="62" w:unhideWhenUsed="0"/>
-    <w:lsdException w:name="Medium Shading 1" w:semiHidden="0" w:uiPriority="63" w:unhideWhenUsed="0"/>
-    <w:lsdException w:name="Medium Shading 2" w:semiHidden="0" w:uiPriority="64" w:unhideWhenUsed="0"/>
-    <w:lsdException w:name="Medium List 1" w:semiHidden="0" w:uiPriority="65" w:unhideWhenUsed="0"/>
-    <w:lsdException w:name="Medium List 2" w:semiHidden="0" w:uiPriority="66" w:unhideWhenUsed="0"/>
-    <w:lsdException w:name="Medium Grid 1" w:semiHidden="0" w:uiPriority="67" w:unhideWhenUsed="0"/>
-    <w:lsdException w:name="Medium Grid 2" w:semiHidden="0" w:uiPriority="68" w:unhideWhenUsed="0"/>
-    <w:lsdException w:name="Medium Grid 3" w:semiHidden="0" w:uiPriority="69" w:unhideWhenUsed="0"/>
-    <w:lsdException w:name="Dark List" w:semiHidden="0" w:uiPriority="70" w:unhideWhenUsed="0"/>
-    <w:lsdException w:name="Colorful Shading" w:semiHidden="0" w:uiPriority="71" w:unhideWhenUsed="0"/>
-    <w:lsdException w:name="Colorful List" w:semiHidden="0" w:uiPriority="72" w:unhideWhenUsed="0"/>
-    <w:lsdException w:name="Colorful Grid" w:semiHidden="0" w:uiPriority="73" w:unhideWhenUsed="0"/>
-    <w:lsdException w:name="Light Shading Accent 1" w:semiHidden="0" w:uiPriority="60" w:unhideWhenUsed="0"/>
-    <w:lsdException w:name="Light List Accent 1" w:semiHidden="0" w:uiPriority="61" w:unhideWhenUsed="0"/>
-    <w:lsdException w:name="Light Grid Accent 1" w:semiHidden="0" w:uiPriority="62" w:unhideWhenUsed="0"/>
-    <w:lsdException w:name="Medium Shading 1 Accent 1" w:semiHidden="0" w:uiPriority="63" w:unhideWhenUsed="0"/>
-    <w:lsdException w:name="Medium Shading 2 Accent 1" w:semiHidden="0" w:uiPriority="64" w:unhideWhenUsed="0"/>
-    <w:lsdException w:name="Medium List 1 Accent 1" w:semiHidden="0" w:uiPriority="65" w:unhideWhenUsed="0"/>
-    <w:lsdException w:name="Revision" w:unhideWhenUsed="0"/>
-    <w:lsdException w:name="List Paragraph" w:semiHidden="0" w:uiPriority="34" w:unhideWhenUsed="0" w:qFormat="1"/>
-    <w:lsdException w:name="Quote" w:semiHidden="0" w:uiPriority="29" w:unhideWhenUsed="0" w:qFormat="1"/>
-    <w:lsdException w:name="Intense Quote" w:semiHidden="0" w:uiPriority="30" w:unhideWhenUsed="0" w:qFormat="1"/>
-    <w:lsdException w:name="Medium List 2 Accent 1" w:semiHidden="0" w:uiPriority="66" w:unhideWhenUsed="0"/>
-    <w:lsdException w:name="Medium Grid 1 Accent 1" w:semiHidden="0" w:uiPriority="67" w:unhideWhenUsed="0"/>
-    <w:lsdException w:name="Medium Grid 2 Accent 1" w:semiHidden="0" w:uiPriority="68" w:unhideWhenUsed="0"/>
-    <w:lsdException w:name="Medium Grid 3 Accent 1" w:semiHidden="0" w:uiPriority="69" w:unhideWhenUsed="0"/>
-    <w:lsdException w:name="Dark List Accent 1" w:semiHidden="0" w:uiPriority="70" w:unhideWhenUsed="0"/>
-    <w:lsdException w:name="Colorful Shading Accent 1" w:semiHidden="0" w:uiPriority="71" w:unhideWhenUsed="0"/>
-    <w:lsdException w:name="Colorful List Accent 1" w:semiHidden="0" w:uiPriority="72" w:unhideWhenUsed="0"/>
-    <w:lsdException w:name="Colorful Grid Accent 1" w:semiHidden="0" w:uiPriority="73" w:unhideWhenUsed="0"/>
-    <w:lsdException w:name="Light Shading Accent 2" w:semiHidden="0" w:uiPriority="60" w:unhideWhenUsed="0"/>
-    <w:lsdException w:name="Light List Accent 2" w:semiHidden="0" w:uiPriority="61" w:unhideWhenUsed="0"/>
-    <w:lsdException w:name="Light Grid Accent 2" w:semiHidden="0" w:uiPriority="62" w:unhideWhenUsed="0"/>
-    <w:lsdException w:name="Medium Shading 1 Accent 2" w:semiHidden="0" w:uiPriority="63" w:unhideWhenUsed="0"/>
-    <w:lsdException w:name="Medium Shading 2 Accent 2" w:semiHidden="0" w:uiPriority="64" w:unhideWhenUsed="0"/>
-    <w:lsdException w:name="Medium List 1 Accent 2" w:semiHidden="0" w:uiPriority="65" w:unhideWhenUsed="0"/>
-    <w:lsdException w:name="Medium List 2 Accent 2" w:semiHidden="0" w:uiPriority="66" w:unhideWhenUsed="0"/>
-    <w:lsdException w:name="Medium Grid 1 Accent 2" w:semiHidden="0" w:uiPriority="67" w:unhideWhenUsed="0"/>
-    <w:lsdException w:name="Medium Grid 2 Accent 2" w:semiHidden="0" w:uiPriority="68" w:unhideWhenUsed="0"/>
-    <w:lsdException w:name="Medium Grid 3 Accent 2" w:semiHidden="0" w:uiPriority="69" w:unhideWhenUsed="0"/>
-    <w:lsdException w:name="Dark List Accent 2" w:semiHidden="0" w:uiPriority="70" w:unhideWhenUsed="0"/>
-    <w:lsdException w:name="Colorful Shading Accent 2" w:semiHidden="0" w:uiPriority="71" w:unhideWhenUsed="0"/>
-    <w:lsdException w:name="Colorful List Accent 2" w:semiHidden="0" w:uiPriority="72" w:unhideWhenUsed="0"/>
-    <w:lsdException w:name="Colorful Grid Accent 2" w:semiHidden="0" w:uiPriority="73" w:unhideWhenUsed="0"/>
-    <w:lsdException w:name="Light Shading Accent 3" w:semiHidden="0" w:uiPriority="60" w:unhideWhenUsed="0"/>
-    <w:lsdException w:name="Light List Accent 3" w:semiHidden="0" w:uiPriority="61" w:unhideWhenUsed="0"/>
-    <w:lsdException w:name="Light Grid Accent 3" w:semiHidden="0" w:uiPriority="62" w:unhideWhenUsed="0"/>
-    <w:lsdException w:name="Medium Shading 1 Accent 3" w:semiHidden="0" w:uiPriority="63" w:unhideWhenUsed="0"/>
-    <w:lsdException w:name="Medium Shading 2 Accent 3" w:semiHidden="0" w:uiPriority="64" w:unhideWhenUsed="0"/>
-    <w:lsdException w:name="Medium List 1 Accent 3" w:semiHidden="0" w:uiPriority="65" w:unhideWhenUsed="0"/>
-    <w:lsdException w:name="Medium List 2 Accent 3" w:semiHidden="0" w:uiPriority="66" w:unhideWhenUsed="0"/>
-    <w:lsdException w:name="Medium Grid 1 Accent 3" w:semiHidden="0" w:uiPriority="67" w:unhideWhenUsed="0"/>
-    <w:lsdException w:name="Medium Grid 2 Accent 3" w:semiHidden="0" w:uiPriority="68" w:unhideWhenUsed="0"/>
-    <w:lsdException w:name="Medium Grid 3 Accent 3" w:semiHidden="0" w:uiPriority="69" w:unhideWhenUsed="0"/>
-    <w:lsdException w:name="Dark List Accent 3" w:semiHidden="0" w:uiPriority="70" w:unhideWhenUsed="0"/>
-    <w:lsdException w:name="Colorful Shading Accent 3" w:semiHidden="0" w:uiPriority="71" w:unhideWhenUsed="0"/>
-    <w:lsdException w:name="Colorful List Accent 3" w:semiHidden="0" w:uiPriority="72" w:unhideWhenUsed="0"/>
-    <w:lsdException w:name="Colorful Grid Accent 3" w:semiHidden="0" w:uiPriority="73" w:unhideWhenUsed="0"/>
-    <w:lsdException w:name="Light Shading Accent 4" w:semiHidden="0" w:uiPriority="60" w:unhideWhenUsed="0"/>
-    <w:lsdException w:name="Light List Accent 4" w:semiHidden="0" w:uiPriority="61" w:unhideWhenUsed="0"/>
-    <w:lsdException w:name="Light Grid Accent 4" w:semiHidden="0" w:uiPriority="62" w:unhideWhenUsed="0"/>
-    <w:lsdException w:name="Medium Shading 1 Accent 4" w:semiHidden="0" w:uiPriority="63" w:unhideWhenUsed="0"/>
-    <w:lsdException w:name="Medium Shading 2 Accent 4" w:semiHidden="0" w:uiPriority="64" w:unhideWhenUsed="0"/>
-    <w:lsdException w:name="Medium List 1 Accent 4" w:semiHidden="0" w:uiPriority="65" w:unhideWhenUsed="0"/>
-    <w:lsdException w:name="Medium List 2 Accent 4" w:semiHidden="0" w:uiPriority="66" w:unhideWhenUsed="0"/>
-    <w:lsdException w:name="Medium Grid 1 Accent 4" w:semiHidden="0" w:uiPriority="67" w:unhideWhenUsed="0"/>
-    <w:lsdException w:name="Medium Grid 2 Accent 4" w:semiHidden="0" w:uiPriority="68" w:unhideWhenUsed="0"/>
-    <w:lsdException w:name="Medium Grid 3 Accent 4" w:semiHidden="0" w:uiPriority="69" w:unhideWhenUsed="0"/>
-    <w:lsdException w:name="Dark List Accent 4" w:semiHidden="0" w:uiPriority="70" w:unhideWhenUsed="0"/>
-    <w:lsdException w:name="Colorful Shading Accent 4" w:semiHidden="0" w:uiPriority="71" w:unhideWhenUsed="0"/>
-    <w:lsdException w:name="Colorful List Accent 4" w:semiHidden="0" w:uiPriority="72" w:unhideWhenUsed="0"/>
-    <w:lsdException w:name="Colorful Grid Accent 4" w:semiHidden="0" w:uiPriority="73" w:unhideWhenUsed="0"/>
-    <w:lsdException w:name="Light Shading Accent 5" w:semiHidden="0" w:uiPriority="60" w:unhideWhenUsed="0"/>
-    <w:lsdException w:name="Light List Accent 5" w:semiHidden="0" w:uiPriority="61" w:unhideWhenUsed="0"/>
-    <w:lsdException w:name="Light Grid Accent 5" w:semiHidden="0" w:uiPriority="62" w:unhideWhenUsed="0"/>
-    <w:lsdException w:name="Medium Shading 1 Accent 5" w:semiHidden="0" w:uiPriority="63" w:unhideWhenUsed="0"/>
-    <w:lsdException w:name="Medium Shading 2 Accent 5" w:semiHidden="0" w:uiPriority="64" w:unhideWhenUsed="0"/>
-    <w:lsdException w:name="Medium List 1 Accent 5" w:semiHidden="0" w:uiPriority="65" w:unhideWhenUsed="0"/>
-    <w:lsdException w:name="Medium List 2 Accent 5" w:semiHidden="0" w:uiPriority="66" w:unhideWhenUsed="0"/>
-    <w:lsdException w:name="Medium Grid 1 Accent 5" w:semiHidden="0" w:uiPriority="67" w:unhideWhenUsed="0"/>
-    <w:lsdException w:name="Medium Grid 2 Accent 5" w:semiHidden="0" w:uiPriority="68" w:unhideWhenUsed="0"/>
-    <w:lsdException w:name="Medium Grid 3 Accent 5" w:semiHidden="0" w:uiPriority="69" w:unhideWhenUsed="0"/>
-    <w:lsdException w:name="Dark List Accent 5" w:semiHidden="0" w:uiPriority="70" w:unhideWhenUsed="0"/>
-    <w:lsdException w:name="Colorful Shading Accent 5" w:semiHidden="0" w:uiPriority="71" w:unhideWhenUsed="0"/>
-    <w:lsdException w:name="Colorful List Accent 5" w:semiHidden="0" w:uiPriority="72" w:unhideWhenUsed="0"/>
-    <w:lsdException w:name="Colorful Grid Accent 5" w:semiHidden="0" w:uiPriority="73" w:unhideWhenUsed="0"/>
-    <w:lsdException w:name="Light Shading Accent 6" w:semiHidden="0" w:uiPriority="60" w:unhideWhenUsed="0"/>
-    <w:lsdException w:name="Light List Accent 6" w:semiHidden="0" w:uiPriority="61" w:unhideWhenUsed="0"/>
-    <w:lsdException w:name="Light Grid Accent 6" w:semiHidden="0" w:uiPriority="62" w:unhideWhenUsed="0"/>
-    <w:lsdException w:name="Medium Shading 1 Accent 6" w:semiHidden="0" w:uiPriority="63" w:unhideWhenUsed="0"/>
-    <w:lsdException w:name="Medium Shading 2 Accent 6" w:semiHidden="0" w:uiPriority="64" w:unhideWhenUsed="0"/>
-    <w:lsdException w:name="Medium List 1 Accent 6" w:semiHidden="0" w:uiPriority="65" w:unhideWhenUsed="0"/>
-    <w:lsdException w:name="Medium List 2 Accent 6" w:semiHidden="0" w:uiPriority="66" w:unhideWhenUsed="0"/>
-    <w:lsdException w:name="Medium Grid 1 Accent 6" w:semiHidden="0" w:uiPriority="67" w:unhideWhenUsed="0"/>
-    <w:lsdException w:name="Medium Grid 2 Accent 6" w:semiHidden="0" w:uiPriority="68" w:unhideWhenUsed="0"/>
-    <w:lsdException w:name="Medium Grid 3 Accent 6" w:semiHidden="0" w:uiPriority="69" w:unhideWhenUsed="0"/>
-    <w:lsdException w:name="Dark List Accent 6" w:semiHidden="0" w:uiPriority="70" w:unhideWhenUsed="0"/>
-    <w:lsdException w:name="Colorful Shading Accent 6" w:semiHidden="0" w:uiPriority="71" w:unhideWhenUsed="0"/>
-    <w:lsdException w:name="Colorful List Accent 6" w:semiHidden="0" w:uiPriority="72" w:unhideWhenUsed="0"/>
-    <w:lsdException w:name="Colorful Grid Accent 6" w:semiHidden="0" w:uiPriority="73" w:unhideWhenUsed="0"/>
-    <w:lsdException w:name="Subtle Emphasis" w:semiHidden="0" w:uiPriority="19" w:unhideWhenUsed="0" w:qFormat="1"/>
-    <w:lsdException w:name="Intense Emphasis" w:semiHidden="0" w:uiPriority="21" w:unhideWhenUsed="0" w:qFormat="1"/>
-    <w:lsdException w:name="Subtle Reference" w:semiHidden="0" w:uiPriority="31" w:unhideWhenUsed="0" w:qFormat="1"/>
-    <w:lsdException w:name="Intense Reference" w:semiHidden="0" w:uiPriority="32" w:unhideWhenUsed="0" w:qFormat="1"/>
-    <w:lsdException w:name="Book Title" w:semiHidden="0" w:uiPriority="33" w:unhideWhenUsed="0" w:qFormat="1"/>
-    <w:lsdException w:name="Bibliography" w:uiPriority="37"/>
-    <w:lsdException w:name="TOC Heading" w:uiPriority="39" w:qFormat="1"/>
+  <w:latentStyles w:defLockedState="0" w:defUIPriority="99" w:defSemiHidden="0" w:defUnhideWhenUsed="0" w:defQFormat="0" w:count="376">
+    <w:lsdException w:name="Normal" w:uiPriority="0" w:qFormat="1"/>
+    <w:lsdException w:name="heading 1" w:uiPriority="9" w:qFormat="1"/>
+    <w:lsdException w:name="heading 2" w:semiHidden="1" w:uiPriority="9" w:unhideWhenUsed="1" w:qFormat="1"/>
+    <w:lsdException w:name="heading 3" w:semiHidden="1" w:uiPriority="9" w:unhideWhenUsed="1" w:qFormat="1"/>
+    <w:lsdException w:name="heading 4" w:semiHidden="1" w:uiPriority="9" w:unhideWhenUsed="1" w:qFormat="1"/>
+    <w:lsdException w:name="heading 5" w:semiHidden="1" w:uiPriority="9" w:unhideWhenUsed="1" w:qFormat="1"/>
+    <w:lsdException w:name="heading 6" w:semiHidden="1" w:uiPriority="9" w:unhideWhenUsed="1" w:qFormat="1"/>
+    <w:lsdException w:name="heading 7" w:semiHidden="1" w:uiPriority="9" w:unhideWhenUsed="1" w:qFormat="1"/>
+    <w:lsdException w:name="heading 8" w:semiHidden="1" w:uiPriority="9" w:unhideWhenUsed="1" w:qFormat="1"/>
+    <w:lsdException w:name="heading 9" w:semiHidden="1" w:uiPriority="9" w:unhideWhenUsed="1" w:qFormat="1"/>
+    <w:lsdException w:name="index 1" w:semiHidden="1" w:unhideWhenUsed="1"/>
+    <w:lsdException w:name="index 2" w:semiHidden="1" w:unhideWhenUsed="1"/>
+    <w:lsdException w:name="index 3" w:semiHidden="1" w:unhideWhenUsed="1"/>
+    <w:lsdException w:name="index 4" w:semiHidden="1" w:unhideWhenUsed="1"/>
+    <w:lsdException w:name="index 5" w:semiHidden="1" w:unhideWhenUsed="1"/>
+    <w:lsdException w:name="index 6" w:semiHidden="1" w:unhideWhenUsed="1"/>
+    <w:lsdException w:name="index 7" w:semiHidden="1" w:unhideWhenUsed="1"/>
+    <w:lsdException w:name="index 8" w:semiHidden="1" w:unhideWhenUsed="1"/>
+    <w:lsdException w:name="index 9" w:semiHidden="1" w:unhideWhenUsed="1"/>
+    <w:lsdException w:name="toc 1" w:semiHidden="1" w:uiPriority="39" w:unhideWhenUsed="1"/>
+    <w:lsdException w:name="toc 2" w:semiHidden="1" w:uiPriority="39" w:unhideWhenUsed="1"/>
+    <w:lsdException w:name="toc 3" w:semiHidden="1" w:uiPriority="39" w:unhideWhenUsed="1"/>
+    <w:lsdException w:name="toc 4" w:semiHidden="1" w:uiPriority="39" w:unhideWhenUsed="1"/>
+    <w:lsdException w:name="toc 5" w:semiHidden="1" w:uiPriority="39" w:unhideWhenUsed="1"/>
+    <w:lsdException w:name="toc 6" w:semiHidden="1" w:uiPriority="39" w:unhideWhenUsed="1"/>
+    <w:lsdException w:name="toc 7" w:semiHidden="1" w:uiPriority="39" w:unhideWhenUsed="1"/>
+    <w:lsdException w:name="toc 8" w:semiHidden="1" w:uiPriority="39" w:unhideWhenUsed="1"/>
+    <w:lsdException w:name="toc 9" w:semiHidden="1" w:uiPriority="39" w:unhideWhenUsed="1"/>
+    <w:lsdException w:name="Normal Indent" w:semiHidden="1" w:unhideWhenUsed="1"/>
+    <w:lsdException w:name="footnote text" w:semiHidden="1" w:unhideWhenUsed="1"/>
+    <w:lsdException w:name="annotation text" w:semiHidden="1" w:unhideWhenUsed="1"/>
+    <w:lsdException w:name="header" w:semiHidden="1" w:unhideWhenUsed="1"/>
+    <w:lsdException w:name="footer" w:semiHidden="1" w:unhideWhenUsed="1"/>
+    <w:lsdException w:name="index heading" w:semiHidden="1" w:unhideWhenUsed="1"/>
+    <w:lsdException w:name="caption" w:semiHidden="1" w:uiPriority="35" w:unhideWhenUsed="1" w:qFormat="1"/>
+    <w:lsdException w:name="table of figures" w:semiHidden="1" w:unhideWhenUsed="1"/>
+    <w:lsdException w:name="envelope address" w:semiHidden="1" w:unhideWhenUsed="1"/>
+    <w:lsdException w:name="envelope return" w:semiHidden="1" w:unhideWhenUsed="1"/>
+    <w:lsdException w:name="footnote reference" w:semiHidden="1" w:unhideWhenUsed="1"/>
+    <w:lsdException w:name="annotation reference" w:semiHidden="1" w:unhideWhenUsed="1"/>
+    <w:lsdException w:name="line number" w:semiHidden="1" w:unhideWhenUsed="1"/>
+    <w:lsdException w:name="page number" w:semiHidden="1" w:unhideWhenUsed="1"/>
+    <w:lsdException w:name="endnote reference" w:semiHidden="1" w:unhideWhenUsed="1"/>
+    <w:lsdException w:name="endnote text" w:semiHidden="1" w:unhideWhenUsed="1"/>
+    <w:lsdException w:name="table of authorities" w:semiHidden="1" w:unhideWhenUsed="1"/>
+    <w:lsdException w:name="macro" w:semiHidden="1" w:unhideWhenUsed="1"/>
+    <w:lsdException w:name="toa heading" w:semiHidden="1" w:unhideWhenUsed="1"/>
+    <w:lsdException w:name="List" w:semiHidden="1" w:unhideWhenUsed="1"/>
+    <w:lsdException w:name="List Bullet" w:semiHidden="1" w:unhideWhenUsed="1"/>
+    <w:lsdException w:name="List Number" w:semiHidden="1" w:unhideWhenUsed="1"/>
+    <w:lsdException w:name="List 2" w:semiHidden="1" w:unhideWhenUsed="1"/>
+    <w:lsdException w:name="List 3" w:semiHidden="1" w:unhideWhenUsed="1"/>
+    <w:lsdException w:name="List 4" w:semiHidden="1" w:unhideWhenUsed="1"/>
+    <w:lsdException w:name="List 5" w:semiHidden="1" w:unhideWhenUsed="1"/>
+    <w:lsdException w:name="List Bullet 2" w:semiHidden="1" w:unhideWhenUsed="1"/>
+    <w:lsdException w:name="List Bullet 3" w:semiHidden="1" w:unhideWhenUsed="1"/>
+    <w:lsdException w:name="List Bullet 4" w:semiHidden="1" w:unhideWhenUsed="1"/>
+    <w:lsdException w:name="List Bullet 5" w:semiHidden="1" w:unhideWhenUsed="1"/>
+    <w:lsdException w:name="List Number 2" w:semiHidden="1" w:unhideWhenUsed="1"/>
+    <w:lsdException w:name="List Number 3" w:semiHidden="1" w:unhideWhenUsed="1"/>
+    <w:lsdException w:name="List Number 4" w:semiHidden="1" w:unhideWhenUsed="1"/>
+    <w:lsdException w:name="List Number 5" w:semiHidden="1" w:unhideWhenUsed="1"/>
+    <w:lsdException w:name="Title" w:uiPriority="10" w:qFormat="1"/>
+    <w:lsdException w:name="Closing" w:semiHidden="1" w:unhideWhenUsed="1"/>
+    <w:lsdException w:name="Signature" w:semiHidden="1" w:unhideWhenUsed="1"/>
+    <w:lsdException w:name="Default Paragraph Font" w:semiHidden="1" w:uiPriority="1" w:unhideWhenUsed="1"/>
+    <w:lsdException w:name="Body Text" w:semiHidden="1" w:unhideWhenUsed="1"/>
+    <w:lsdException w:name="Body Text Indent" w:semiHidden="1" w:unhideWhenUsed="1"/>
+    <w:lsdException w:name="List Continue" w:semiHidden="1" w:unhideWhenUsed="1"/>
+    <w:lsdException w:name="List Continue 2" w:semiHidden="1" w:unhideWhenUsed="1"/>
+    <w:lsdException w:name="List Continue 3" w:semiHidden="1" w:unhideWhenUsed="1"/>
+    <w:lsdException w:name="List Continue 4" w:semiHidden="1" w:unhideWhenUsed="1"/>
+    <w:lsdException w:name="List Continue 5" w:semiHidden="1" w:unhideWhenUsed="1"/>
+    <w:lsdException w:name="Message Header" w:semiHidden="1" w:unhideWhenUsed="1"/>
+    <w:lsdException w:name="Subtitle" w:uiPriority="11" w:qFormat="1"/>
+    <w:lsdException w:name="Salutation" w:semiHidden="1" w:unhideWhenUsed="1"/>
+    <w:lsdException w:name="Date" w:semiHidden="1" w:unhideWhenUsed="1"/>
+    <w:lsdException w:name="Body Text First Indent" w:semiHidden="1" w:unhideWhenUsed="1"/>
+    <w:lsdException w:name="Body Text First Indent 2" w:semiHidden="1" w:unhideWhenUsed="1"/>
+    <w:lsdException w:name="Note Heading" w:semiHidden="1" w:unhideWhenUsed="1"/>
+    <w:lsdException w:name="Body Text 2" w:semiHidden="1" w:unhideWhenUsed="1"/>
+    <w:lsdException w:name="Body Text 3" w:semiHidden="1" w:unhideWhenUsed="1"/>
+    <w:lsdException w:name="Body Text Indent 2" w:semiHidden="1" w:unhideWhenUsed="1"/>
+    <w:lsdException w:name="Body Text Indent 3" w:semiHidden="1" w:unhideWhenUsed="1"/>
+    <w:lsdException w:name="Block Text" w:semiHidden="1" w:unhideWhenUsed="1"/>
+    <w:lsdException w:name="Hyperlink" w:semiHidden="1" w:unhideWhenUsed="1"/>
+    <w:lsdException w:name="FollowedHyperlink" w:semiHidden="1" w:unhideWhenUsed="1"/>
+    <w:lsdException w:name="Strong" w:uiPriority="22" w:qFormat="1"/>
+    <w:lsdException w:name="Emphasis" w:uiPriority="20" w:qFormat="1"/>
+    <w:lsdException w:name="Document Map" w:semiHidden="1" w:unhideWhenUsed="1"/>
+    <w:lsdException w:name="Plain Text" w:semiHidden="1" w:unhideWhenUsed="1"/>
+    <w:lsdException w:name="E-mail Signature" w:semiHidden="1" w:unhideWhenUsed="1"/>
+    <w:lsdException w:name="HTML Top of Form" w:semiHidden="1" w:unhideWhenUsed="1"/>
+    <w:lsdException w:name="HTML Bottom of Form" w:semiHidden="1" w:unhideWhenUsed="1"/>
+    <w:lsdException w:name="Normal (Web)" w:semiHidden="1" w:unhideWhenUsed="1"/>
+    <w:lsdException w:name="HTML Acronym" w:semiHidden="1" w:unhideWhenUsed="1"/>
+    <w:lsdException w:name="HTML Address" w:semiHidden="1" w:unhideWhenUsed="1"/>
+    <w:lsdException w:name="HTML Cite" w:semiHidden="1" w:unhideWhenUsed="1"/>
+    <w:lsdException w:name="HTML Code" w:semiHidden="1" w:unhideWhenUsed="1"/>
+    <w:lsdException w:name="HTML Definition" w:semiHidden="1" w:unhideWhenUsed="1"/>
+    <w:lsdException w:name="HTML Keyboard" w:semiHidden="1" w:unhideWhenUsed="1"/>
+    <w:lsdException w:name="HTML Preformatted" w:semiHidden="1" w:unhideWhenUsed="1"/>
+    <w:lsdException w:name="HTML Sample" w:semiHidden="1" w:unhideWhenUsed="1"/>
+    <w:lsdException w:name="HTML Typewriter" w:semiHidden="1" w:unhideWhenUsed="1"/>
+    <w:lsdException w:name="HTML Variable" w:semiHidden="1" w:unhideWhenUsed="1"/>
+    <w:lsdException w:name="Normal Table" w:semiHidden="1" w:unhideWhenUsed="1"/>
+    <w:lsdException w:name="annotation subject" w:semiHidden="1" w:unhideWhenUsed="1"/>
+    <w:lsdException w:name="No List" w:semiHidden="1" w:unhideWhenUsed="1"/>
+    <w:lsdException w:name="Outline List 1" w:semiHidden="1" w:unhideWhenUsed="1"/>
+    <w:lsdException w:name="Outline List 2" w:semiHidden="1" w:unhideWhenUsed="1"/>
+    <w:lsdException w:name="Outline List 3" w:semiHidden="1" w:unhideWhenUsed="1"/>
+    <w:lsdException w:name="Table Simple 1" w:semiHidden="1" w:unhideWhenUsed="1"/>
+    <w:lsdException w:name="Table Simple 2" w:semiHidden="1" w:unhideWhenUsed="1"/>
+    <w:lsdException w:name="Table Simple 3" w:semiHidden="1" w:unhideWhenUsed="1"/>
+    <w:lsdException w:name="Table Classic 1" w:semiHidden="1" w:unhideWhenUsed="1"/>
+    <w:lsdException w:name="Table Classic 2" w:semiHidden="1" w:unhideWhenUsed="1"/>
+    <w:lsdException w:name="Table Classic 3" w:semiHidden="1" w:unhideWhenUsed="1"/>
+    <w:lsdException w:name="Table Classic 4" w:semiHidden="1" w:unhideWhenUsed="1"/>
+    <w:lsdException w:name="Table Colorful 1" w:semiHidden="1" w:unhideWhenUsed="1"/>
+    <w:lsdException w:name="Table Colorful 2" w:semiHidden="1" w:unhideWhenUsed="1"/>
+    <w:lsdException w:name="Table Colorful 3" w:semiHidden="1" w:unhideWhenUsed="1"/>
+    <w:lsdException w:name="Table Columns 1" w:semiHidden="1" w:unhideWhenUsed="1"/>
+    <w:lsdException w:name="Table Columns 2" w:semiHidden="1" w:unhideWhenUsed="1"/>
+    <w:lsdException w:name="Table Columns 3" w:semiHidden="1" w:unhideWhenUsed="1"/>
+    <w:lsdException w:name="Table Columns 4" w:semiHidden="1" w:unhideWhenUsed="1"/>
+    <w:lsdException w:name="Table Columns 5" w:semiHidden="1" w:unhideWhenUsed="1"/>
+    <w:lsdException w:name="Table Grid 1" w:semiHidden="1" w:unhideWhenUsed="1"/>
+    <w:lsdException w:name="Table Grid 2" w:semiHidden="1" w:unhideWhenUsed="1"/>
+    <w:lsdException w:name="Table Grid 3" w:semiHidden="1" w:unhideWhenUsed="1"/>
+    <w:lsdException w:name="Table Grid 4" w:semiHidden="1" w:unhideWhenUsed="1"/>
+    <w:lsdException w:name="Table Grid 5" w:semiHidden="1" w:unhideWhenUsed="1"/>
+    <w:lsdException w:name="Table Grid 6" w:semiHidden="1" w:unhideWhenUsed="1"/>
+    <w:lsdException w:name="Table Grid 7" w:semiHidden="1" w:unhideWhenUsed="1"/>
+    <w:lsdException w:name="Table Grid 8" w:semiHidden="1" w:unhideWhenUsed="1"/>
+    <w:lsdException w:name="Table List 1" w:semiHidden="1" w:unhideWhenUsed="1"/>
+    <w:lsdException w:name="Table List 2" w:semiHidden="1" w:unhideWhenUsed="1"/>
+    <w:lsdException w:name="Table List 3" w:semiHidden="1" w:unhideWhenUsed="1"/>
+    <w:lsdException w:name="Table List 4" w:semiHidden="1" w:unhideWhenUsed="1"/>
+    <w:lsdException w:name="Table List 5" w:semiHidden="1" w:unhideWhenUsed="1"/>
+    <w:lsdException w:name="Table List 6" w:semiHidden="1" w:unhideWhenUsed="1"/>
+    <w:lsdException w:name="Table List 7" w:semiHidden="1" w:unhideWhenUsed="1"/>
+    <w:lsdException w:name="Table List 8" w:semiHidden="1" w:unhideWhenUsed="1"/>
+    <w:lsdException w:name="Table 3D effects 1" w:semiHidden="1" w:unhideWhenUsed="1"/>
+    <w:lsdException w:name="Table 3D effects 2" w:semiHidden="1" w:unhideWhenUsed="1"/>
+    <w:lsdException w:name="Table 3D effects 3" w:semiHidden="1" w:unhideWhenUsed="1"/>
+    <w:lsdException w:name="Table Contemporary" w:semiHidden="1" w:unhideWhenUsed="1"/>
+    <w:lsdException w:name="Table Elegant" w:semiHidden="1" w:unhideWhenUsed="1"/>
+    <w:lsdException w:name="Table Professional" w:semiHidden="1" w:unhideWhenUsed="1"/>
+    <w:lsdException w:name="Table Subtle 1" w:semiHidden="1" w:unhideWhenUsed="1"/>
+    <w:lsdException w:name="Table Subtle 2" w:semiHidden="1" w:unhideWhenUsed="1"/>
+    <w:lsdException w:name="Table Web 1" w:semiHidden="1" w:unhideWhenUsed="1"/>
+    <w:lsdException w:name="Table Web 2" w:semiHidden="1" w:unhideWhenUsed="1"/>
+    <w:lsdException w:name="Table Web 3" w:semiHidden="1" w:unhideWhenUsed="1"/>
+    <w:lsdException w:name="Balloon Text" w:semiHidden="1" w:unhideWhenUsed="1"/>
+    <w:lsdException w:name="Table Grid" w:semiHidden="1" w:uiPriority="59" w:unhideWhenUsed="1"/>
+    <w:lsdException w:name="Table Theme" w:semiHidden="1" w:unhideWhenUsed="1"/>
+    <w:lsdException w:name="Placeholder Text" w:semiHidden="1"/>
+    <w:lsdException w:name="No Spacing" w:uiPriority="1" w:qFormat="1"/>
+    <w:lsdException w:name="Light Shading" w:uiPriority="60"/>
+    <w:lsdException w:name="Light List" w:uiPriority="61"/>
+    <w:lsdException w:name="Light Grid" w:uiPriority="62"/>
+    <w:lsdException w:name="Medium Shading 1" w:uiPriority="63"/>
+    <w:lsdException w:name="Medium Shading 2" w:uiPriority="64"/>
+    <w:lsdException w:name="Medium List 1" w:uiPriority="65"/>
+    <w:lsdException w:name="Medium List 2" w:uiPriority="66"/>
+    <w:lsdException w:name="Medium Grid 1" w:uiPriority="67"/>
+    <w:lsdException w:name="Medium Grid 2" w:uiPriority="68"/>
+    <w:lsdException w:name="Medium Grid 3" w:uiPriority="69"/>
+    <w:lsdException w:name="Dark List" w:uiPriority="70"/>
+    <w:lsdException w:name="Colorful Shading" w:uiPriority="71"/>
+    <w:lsdException w:name="Colorful List" w:uiPriority="72"/>
+    <w:lsdException w:name="Colorful Grid" w:uiPriority="73"/>
+    <w:lsdException w:name="Light Shading Accent 1" w:uiPriority="60"/>
+    <w:lsdException w:name="Light List Accent 1" w:uiPriority="61"/>
+    <w:lsdException w:name="Light Grid Accent 1" w:uiPriority="62"/>
+    <w:lsdException w:name="Medium Shading 1 Accent 1" w:uiPriority="63"/>
+    <w:lsdException w:name="Medium Shading 2 Accent 1" w:uiPriority="64"/>
+    <w:lsdException w:name="Medium List 1 Accent 1" w:uiPriority="65"/>
+    <w:lsdException w:name="Revision" w:semiHidden="1"/>
+    <w:lsdException w:name="List Paragraph" w:uiPriority="34" w:qFormat="1"/>
+    <w:lsdException w:name="Quote" w:uiPriority="29" w:qFormat="1"/>
+    <w:lsdException w:name="Intense Quote" w:uiPriority="30" w:qFormat="1"/>
+    <w:lsdException w:name="Medium List 2 Accent 1" w:uiPriority="66"/>
+    <w:lsdException w:name="Medium Grid 1 Accent 1" w:uiPriority="67"/>
+    <w:lsdException w:name="Medium Grid 2 Accent 1" w:uiPriority="68"/>
+    <w:lsdException w:name="Medium Grid 3 Accent 1" w:uiPriority="69"/>
+    <w:lsdException w:name="Dark List Accent 1" w:uiPriority="70"/>
+    <w:lsdException w:name="Colorful Shading Accent 1" w:uiPriority="71"/>
+    <w:lsdException w:name="Colorful List Accent 1" w:uiPriority="72"/>
+    <w:lsdException w:name="Colorful Grid Accent 1" w:uiPriority="73"/>
+    <w:lsdException w:name="Light Shading Accent 2" w:uiPriority="60"/>
+    <w:lsdException w:name="Light List Accent 2" w:uiPriority="61"/>
+    <w:lsdException w:name="Light Grid Accent 2" w:uiPriority="62"/>
+    <w:lsdException w:name="Medium Shading 1 Accent 2" w:uiPriority="63"/>
+    <w:lsdException w:name="Medium Shading 2 Accent 2" w:uiPriority="64"/>
+    <w:lsdException w:name="Medium List 1 Accent 2" w:uiPriority="65"/>
+    <w:lsdException w:name="Medium List 2 Accent 2" w:uiPriority="66"/>
+    <w:lsdException w:name="Medium Grid 1 Accent 2" w:uiPriority="67"/>
+    <w:lsdException w:name="Medium Grid 2 Accent 2" w:uiPriority="68"/>
+    <w:lsdException w:name="Medium Grid 3 Accent 2" w:uiPriority="69"/>
+    <w:lsdException w:name="Dark List Accent 2" w:uiPriority="70"/>
+    <w:lsdException w:name="Colorful Shading Accent 2" w:uiPriority="71"/>
+    <w:lsdException w:name="Colorful List Accent 2" w:uiPriority="72"/>
+    <w:lsdException w:name="Colorful Grid Accent 2" w:uiPriority="73"/>
+    <w:lsdException w:name="Light Shading Accent 3" w:uiPriority="60"/>
+    <w:lsdException w:name="Light List Accent 3" w:uiPriority="61"/>
+    <w:lsdException w:name="Light Grid Accent 3" w:uiPriority="62"/>
+    <w:lsdException w:name="Medium Shading 1 Accent 3" w:uiPriority="63"/>
+    <w:lsdException w:name="Medium Shading 2 Accent 3" w:uiPriority="64"/>
+    <w:lsdException w:name="Medium List 1 Accent 3" w:uiPriority="65"/>
+    <w:lsdException w:name="Medium List 2 Accent 3" w:uiPriority="66"/>
+    <w:lsdException w:name="Medium Grid 1 Accent 3" w:uiPriority="67"/>
+    <w:lsdException w:name="Medium Grid 2 Accent 3" w:uiPriority="68"/>
+    <w:lsdException w:name="Medium Grid 3 Accent 3" w:uiPriority="69"/>
+    <w:lsdException w:name="Dark List Accent 3" w:uiPriority="70"/>
+    <w:lsdException w:name="Colorful Shading Accent 3" w:uiPriority="71"/>
+    <w:lsdException w:name="Colorful List Accent 3" w:uiPriority="72"/>
+    <w:lsdException w:name="Colorful Grid Accent 3" w:uiPriority="73"/>
+    <w:lsdException w:name="Light Shading Accent 4" w:uiPriority="60"/>
+    <w:lsdException w:name="Light List Accent 4" w:uiPriority="61"/>
+    <w:lsdException w:name="Light Grid Accent 4" w:uiPriority="62"/>
+    <w:lsdException w:name="Medium Shading 1 Accent 4" w:uiPriority="63"/>
+    <w:lsdException w:name="Medium Shading 2 Accent 4" w:uiPriority="64"/>
+    <w:lsdException w:name="Medium List 1 Accent 4" w:uiPriority="65"/>
+    <w:lsdException w:name="Medium List 2 Accent 4" w:uiPriority="66"/>
+    <w:lsdException w:name="Medium Grid 1 Accent 4" w:uiPriority="67"/>
+    <w:lsdException w:name="Medium Grid 2 Accent 4" w:uiPriority="68"/>
+    <w:lsdException w:name="Medium Grid 3 Accent 4" w:uiPriority="69"/>
+    <w:lsdException w:name="Dark List Accent 4" w:uiPriority="70"/>
+    <w:lsdException w:name="Colorful Shading Accent 4" w:uiPriority="71"/>
+    <w:lsdException w:name="Colorful List Accent 4" w:uiPriority="72"/>
+    <w:lsdException w:name="Colorful Grid Accent 4" w:uiPriority="73"/>
+    <w:lsdException w:name="Light Shading Accent 5" w:uiPriority="60"/>
+    <w:lsdException w:name="Light List Accent 5" w:uiPriority="61"/>
+    <w:lsdException w:name="Light Grid Accent 5" w:uiPriority="62"/>
+    <w:lsdException w:name="Medium Shading 1 Accent 5" w:uiPriority="63"/>
+    <w:lsdException w:name="Medium Shading 2 Accent 5" w:uiPriority="64"/>
+    <w:lsdException w:name="Medium List 1 Accent 5" w:uiPriority="65"/>
+    <w:lsdException w:name="Medium List 2 Accent 5" w:uiPriority="66"/>
+    <w:lsdException w:name="Medium Grid 1 Accent 5" w:uiPriority="67"/>
+    <w:lsdException w:name="Medium Grid 2 Accent 5" w:uiPriority="68"/>
+    <w:lsdException w:name="Medium Grid 3 Accent 5" w:uiPriority="69"/>
+    <w:lsdException w:name="Dark List Accent 5" w:uiPriority="70"/>
+    <w:lsdException w:name="Colorful Shading Accent 5" w:uiPriority="71"/>
+    <w:lsdException w:name="Colorful List Accent 5" w:uiPriority="72"/>
+    <w:lsdException w:name="Colorful Grid Accent 5" w:uiPriority="73"/>
+    <w:lsdException w:name="Light Shading Accent 6" w:uiPriority="60"/>
+    <w:lsdException w:name="Light List Accent 6" w:uiPriority="61"/>
+    <w:lsdException w:name="Light Grid Accent 6" w:uiPriority="62"/>
+    <w:lsdException w:name="Medium Shading 1 Accent 6" w:uiPriority="63"/>
+    <w:lsdException w:name="Medium Shading 2 Accent 6" w:uiPriority="64"/>
+    <w:lsdException w:name="Medium List 1 Accent 6" w:uiPriority="65"/>
+    <w:lsdException w:name="Medium List 2 Accent 6" w:uiPriority="66"/>
+    <w:lsdException w:name="Medium Grid 1 Accent 6" w:uiPriority="67"/>
+    <w:lsdException w:name="Medium Grid 2 Accent 6" w:uiPriority="68"/>
+    <w:lsdException w:name="Medium Grid 3 Accent 6" w:uiPriority="69"/>
+    <w:lsdException w:name="Dark List Accent 6" w:uiPriority="70"/>
+    <w:lsdException w:name="Colorful Shading Accent 6" w:uiPriority="71"/>
+    <w:lsdException w:name="Colorful List Accent 6" w:uiPriority="72"/>
+    <w:lsdException w:name="Colorful Grid Accent 6" w:uiPriority="73"/>
+    <w:lsdException w:name="Subtle Emphasis" w:uiPriority="19" w:qFormat="1"/>
+    <w:lsdException w:name="Intense Emphasis" w:uiPriority="21" w:qFormat="1"/>
+    <w:lsdException w:name="Subtle Reference" w:uiPriority="31" w:qFormat="1"/>
+    <w:lsdException w:name="Intense Reference" w:uiPriority="32" w:qFormat="1"/>
+    <w:lsdException w:name="Book Title" w:uiPriority="33" w:qFormat="1"/>
+    <w:lsdException w:name="Bibliography" w:semiHidden="1" w:uiPriority="37" w:unhideWhenUsed="1"/>
+    <w:lsdException w:name="TOC Heading" w:semiHidden="1" w:uiPriority="39" w:unhideWhenUsed="1" w:qFormat="1"/>
+    <w:lsdException w:name="Plain Table 1" w:uiPriority="41"/>
+    <w:lsdException w:name="Plain Table 2" w:uiPriority="42"/>
+    <w:lsdException w:name="Plain Table 3" w:uiPriority="43"/>
+    <w:lsdException w:name="Plain Table 4" w:uiPriority="44"/>
+    <w:lsdException w:name="Plain Table 5" w:uiPriority="45"/>
+    <w:lsdException w:name="Grid Table Light" w:uiPriority="40"/>
+    <w:lsdException w:name="Grid Table 1 Light" w:uiPriority="46"/>
+    <w:lsdException w:name="Grid Table 2" w:uiPriority="47"/>
+    <w:lsdException w:name="Grid Table 3" w:uiPriority="48"/>
+    <w:lsdException w:name="Grid Table 4" w:uiPriority="49"/>
+    <w:lsdException w:name="Grid Table 5 Dark" w:uiPriority="50"/>
+    <w:lsdException w:name="Grid Table 6 Colorful" w:uiPriority="51"/>
+    <w:lsdException w:name="Grid Table 7 Colorful" w:uiPriority="52"/>
+    <w:lsdException w:name="Grid Table 1 Light Accent 1" w:uiPriority="46"/>
+    <w:lsdException w:name="Grid Table 2 Accent 1" w:uiPriority="47"/>
+    <w:lsdException w:name="Grid Table 3 Accent 1" w:uiPriority="48"/>
+    <w:lsdException w:name="Grid Table 4 Accent 1" w:uiPriority="49"/>
+    <w:lsdException w:name="Grid Table 5 Dark Accent 1" w:uiPriority="50"/>
+    <w:lsdException w:name="Grid Table 6 Colorful Accent 1" w:uiPriority="51"/>
+    <w:lsdException w:name="Grid Table 7 Colorful Accent 1" w:uiPriority="52"/>
+    <w:lsdException w:name="Grid Table 1 Light Accent 2" w:uiPriority="46"/>
+    <w:lsdException w:name="Grid Table 2 Accent 2" w:uiPriority="47"/>
+    <w:lsdException w:name="Grid Table 3 Accent 2" w:uiPriority="48"/>
+    <w:lsdException w:name="Grid Table 4 Accent 2" w:uiPriority="49"/>
+    <w:lsdException w:name="Grid Table 5 Dark Accent 2" w:uiPriority="50"/>
+    <w:lsdException w:name="Grid Table 6 Colorful Accent 2" w:uiPriority="51"/>
+    <w:lsdException w:name="Grid Table 7 Colorful Accent 2" w:uiPriority="52"/>
+    <w:lsdException w:name="Grid Table 1 Light Accent 3" w:uiPriority="46"/>
+    <w:lsdException w:name="Grid Table 2 Accent 3" w:uiPriority="47"/>
+    <w:lsdException w:name="Grid Table 3 Accent 3" w:uiPriority="48"/>
+    <w:lsdException w:name="Grid Table 4 Accent 3" w:uiPriority="49"/>
+    <w:lsdException w:name="Grid Table 5 Dark Accent 3" w:uiPriority="50"/>
+    <w:lsdException w:name="Grid Table 6 Colorful Accent 3" w:uiPriority="51"/>
+    <w:lsdException w:name="Grid Table 7 Colorful Accent 3" w:uiPriority="52"/>
+    <w:lsdException w:name="Grid Table 1 Light Accent 4" w:uiPriority="46"/>
+    <w:lsdException w:name="Grid Table 2 Accent 4" w:uiPriority="47"/>
+    <w:lsdException w:name="Grid Table 3 Accent 4" w:uiPriority="48"/>
+    <w:lsdException w:name="Grid Table 4 Accent 4" w:uiPriority="49"/>
+    <w:lsdException w:name="Grid Table 5 Dark Accent 4" w:uiPriority="50"/>
+    <w:lsdException w:name="Grid Table 6 Colorful Accent 4" w:uiPriority="51"/>
+    <w:lsdException w:name="Grid Table 7 Colorful Accent 4" w:uiPriority="52"/>
+    <w:lsdException w:name="Grid Table 1 Light Accent 5" w:uiPriority="46"/>
+    <w:lsdException w:name="Grid Table 2 Accent 5" w:uiPriority="47"/>
+    <w:lsdException w:name="Grid Table 3 Accent 5" w:uiPriority="48"/>
+    <w:lsdException w:name="Grid Table 4 Accent 5" w:uiPriority="49"/>
+    <w:lsdException w:name="Grid Table 5 Dark Accent 5" w:uiPriority="50"/>
+    <w:lsdException w:name="Grid Table 6 Colorful Accent 5" w:uiPriority="51"/>
+    <w:lsdException w:name="Grid Table 7 Colorful Accent 5" w:uiPriority="52"/>
+    <w:lsdException w:name="Grid Table 1 Light Accent 6" w:uiPriority="46"/>
+    <w:lsdException w:name="Grid Table 2 Accent 6" w:uiPriority="47"/>
+    <w:lsdException w:name="Grid Table 3 Accent 6" w:uiPriority="48"/>
+    <w:lsdException w:name="Grid Table 4 Accent 6" w:uiPriority="49"/>
+    <w:lsdException w:name="Grid Table 5 Dark Accent 6" w:uiPriority="50"/>
+    <w:lsdException w:name="Grid Table 6 Colorful Accent 6" w:uiPriority="51"/>
+    <w:lsdException w:name="Grid Table 7 Colorful Accent 6" w:uiPriority="52"/>
+    <w:lsdException w:name="List Table 1 Light" w:uiPriority="46"/>
+    <w:lsdException w:name="List Table 2" w:uiPriority="47"/>
+    <w:lsdException w:name="List Table 3" w:uiPriority="48"/>
+    <w:lsdException w:name="List Table 4" w:uiPriority="49"/>
+    <w:lsdException w:name="List Table 5 Dark" w:uiPriority="50"/>
+    <w:lsdException w:name="List Table 6 Colorful" w:uiPriority="51"/>
+    <w:lsdException w:name="List Table 7 Colorful" w:uiPriority="52"/>
+    <w:lsdException w:name="List Table 1 Light Accent 1" w:uiPriority="46"/>
+    <w:lsdException w:name="List Table 2 Accent 1" w:uiPriority="47"/>
+    <w:lsdException w:name="List Table 3 Accent 1" w:uiPriority="48"/>
+    <w:lsdException w:name="List Table 4 Accent 1" w:uiPriority="49"/>
+    <w:lsdException w:name="List Table 5 Dark Accent 1" w:uiPriority="50"/>
+    <w:lsdException w:name="List Table 6 Colorful Accent 1" w:uiPriority="51"/>
+    <w:lsdException w:name="List Table 7 Colorful Accent 1" w:uiPriority="52"/>
+    <w:lsdException w:name="List Table 1 Light Accent 2" w:uiPriority="46"/>
+    <w:lsdException w:name="List Table 2 Accent 2" w:uiPriority="47"/>
+    <w:lsdException w:name="List Table 3 Accent 2" w:uiPriority="48"/>
+    <w:lsdException w:name="List Table 4 Accent 2" w:uiPriority="49"/>
+    <w:lsdException w:name="List Table 5 Dark Accent 2" w:uiPriority="50"/>
+    <w:lsdException w:name="List Table 6 Colorful Accent 2" w:uiPriority="51"/>
+    <w:lsdException w:name="List Table 7 Colorful Accent 2" w:uiPriority="52"/>
+    <w:lsdException w:name="List Table 1 Light Accent 3" w:uiPriority="46"/>
+    <w:lsdException w:name="List Table 2 Accent 3" w:uiPriority="47"/>
+    <w:lsdException w:name="List Table 3 Accent 3" w:uiPriority="48"/>
+    <w:lsdException w:name="List Table 4 Accent 3" w:uiPriority="49"/>
+    <w:lsdException w:name="List Table 5 Dark Accent 3" w:uiPriority="50"/>
+    <w:lsdException w:name="List Table 6 Colorful Accent 3" w:uiPriority="51"/>
+    <w:lsdException w:name="List Table 7 Colorful Accent 3" w:uiPriority="52"/>
+    <w:lsdException w:name="List Table 1 Light Accent 4" w:uiPriority="46"/>
+    <w:lsdException w:name="List Table 2 Accent 4" w:uiPriority="47"/>
+    <w:lsdException w:name="List Table 3 Accent 4" w:uiPriority="48"/>
+    <w:lsdException w:name="List Table 4 Accent 4" w:uiPriority="49"/>
+    <w:lsdException w:name="List Table 5 Dark Accent 4" w:uiPriority="50"/>
+    <w:lsdException w:name="List Table 6 Colorful Accent 4" w:uiPriority="51"/>
+    <w:lsdException w:name="List Table 7 Colorful Accent 4" w:uiPriority="52"/>
+    <w:lsdException w:name="List Table 1 Light Accent 5" w:uiPriority="46"/>
+    <w:lsdException w:name="List Table 2 Accent 5" w:uiPriority="47"/>
+    <w:lsdException w:name="List Table 3 Accent 5" w:uiPriority="48"/>
+    <w:lsdException w:name="List Table 4 Accent 5" w:uiPriority="49"/>
+    <w:lsdException w:name="List Table 5 Dark Accent 5" w:uiPriority="50"/>
+    <w:lsdException w:name="List Table 6 Colorful Accent 5" w:uiPriority="51"/>
+    <w:lsdException w:name="List Table 7 Colorful Accent 5" w:uiPriority="52"/>
+    <w:lsdException w:name="List Table 1 Light Accent 6" w:uiPriority="46"/>
+    <w:lsdException w:name="List Table 2 Accent 6" w:uiPriority="47"/>
+    <w:lsdException w:name="List Table 3 Accent 6" w:uiPriority="48"/>
+    <w:lsdException w:name="List Table 4 Accent 6" w:uiPriority="49"/>
+    <w:lsdException w:name="List Table 5 Dark Accent 6" w:uiPriority="50"/>
+    <w:lsdException w:name="List Table 6 Colorful Accent 6" w:uiPriority="51"/>
+    <w:lsdException w:name="List Table 7 Colorful Accent 6" w:uiPriority="52"/>
+    <w:lsdException w:name="Mention" w:semiHidden="1" w:unhideWhenUsed="1"/>
+    <w:lsdException w:name="Smart Hyperlink" w:semiHidden="1" w:unhideWhenUsed="1"/>
+    <w:lsdException w:name="Hashtag" w:semiHidden="1" w:unhideWhenUsed="1"/>
+    <w:lsdException w:name="Unresolved Mention" w:semiHidden="1" w:unhideWhenUsed="1"/>
+    <w:lsdException w:name="Smart Link" w:semiHidden="1" w:unhideWhenUsed="1"/>
   </w:latentStyles>
   <w:style w:type="paragraph" w:default="1" w:styleId="Normal">
     <w:name w:val="Normal"/>
     <w:qFormat/>
   </w:style>
-  <w:style w:type="character" w:default="1" w:styleId="Fuentedeprrafopredeter">
+  <w:style w:type="character" w:default="1" w:styleId="DefaultParagraphFont">
     <w:name w:val="Default Paragraph Font"/>
     <w:uiPriority w:val="1"/>
     <w:semiHidden/>
     <w:unhideWhenUsed/>
   </w:style>
-  <w:style w:type="table" w:default="1" w:styleId="Tablanormal">
+  <w:style w:type="table" w:default="1" w:styleId="TableNormal">
     <w:name w:val="Normal Table"/>
     <w:uiPriority w:val="99"/>
     <w:semiHidden/>
@@ -2118,13 +2684,13 @@
       </w:tblCellMar>
     </w:tblPr>
   </w:style>
-  <w:style w:type="numbering" w:default="1" w:styleId="Sinlista">
+  <w:style w:type="numbering" w:default="1" w:styleId="NoList">
     <w:name w:val="No List"/>
     <w:uiPriority w:val="99"/>
     <w:semiHidden/>
     <w:unhideWhenUsed/>
   </w:style>
-  <w:style w:type="paragraph" w:styleId="Prrafodelista">
+  <w:style w:type="paragraph" w:styleId="ListParagraph">
     <w:name w:val="List Paragraph"/>
     <w:basedOn w:val="Normal"/>
     <w:uiPriority w:val="34"/>
@@ -2135,16 +2701,15 @@
       <w:contextualSpacing/>
     </w:pPr>
   </w:style>
-  <w:style w:type="table" w:styleId="Tablaconcuadrcula">
+  <w:style w:type="table" w:styleId="TableGrid">
     <w:name w:val="Table Grid"/>
-    <w:basedOn w:val="Tablanormal"/>
+    <w:basedOn w:val="TableNormal"/>
     <w:uiPriority w:val="59"/>
     <w:rsid w:val="00AB11DA"/>
     <w:pPr>
       <w:spacing w:after="0" w:line="240" w:lineRule="auto"/>
     </w:pPr>
     <w:tblPr>
-      <w:tblInd w:w="0" w:type="dxa"/>
       <w:tblBorders>
         <w:top w:val="single" w:sz="4" w:space="0" w:color="auto"/>
         <w:left w:val="single" w:sz="4" w:space="0" w:color="auto"/>
@@ -2153,12 +2718,6 @@
         <w:insideH w:val="single" w:sz="4" w:space="0" w:color="auto"/>
         <w:insideV w:val="single" w:sz="4" w:space="0" w:color="auto"/>
       </w:tblBorders>
-      <w:tblCellMar>
-        <w:top w:w="0" w:type="dxa"/>
-        <w:left w:w="108" w:type="dxa"/>
-        <w:bottom w:w="0" w:type="dxa"/>
-        <w:right w:w="108" w:type="dxa"/>
-      </w:tblCellMar>
     </w:tblPr>
   </w:style>
   <w:style w:type="paragraph" w:styleId="NormalWeb">
@@ -2178,10 +2737,10 @@
       <w:lang w:eastAsia="es-PA"/>
     </w:rPr>
   </w:style>
-  <w:style w:type="paragraph" w:styleId="Encabezado">
+  <w:style w:type="paragraph" w:styleId="Header">
     <w:name w:val="header"/>
     <w:basedOn w:val="Normal"/>
-    <w:link w:val="EncabezadoCar"/>
+    <w:link w:val="HeaderChar"/>
     <w:uiPriority w:val="99"/>
     <w:unhideWhenUsed/>
     <w:rsid w:val="004D4BB9"/>
@@ -2193,17 +2752,17 @@
       <w:spacing w:after="0" w:line="240" w:lineRule="auto"/>
     </w:pPr>
   </w:style>
-  <w:style w:type="character" w:customStyle="1" w:styleId="EncabezadoCar">
-    <w:name w:val="Encabezado Car"/>
-    <w:basedOn w:val="Fuentedeprrafopredeter"/>
-    <w:link w:val="Encabezado"/>
+  <w:style w:type="character" w:customStyle="1" w:styleId="HeaderChar">
+    <w:name w:val="Header Char"/>
+    <w:basedOn w:val="DefaultParagraphFont"/>
+    <w:link w:val="Header"/>
     <w:uiPriority w:val="99"/>
     <w:rsid w:val="004D4BB9"/>
   </w:style>
-  <w:style w:type="paragraph" w:styleId="Piedepgina">
+  <w:style w:type="paragraph" w:styleId="Footer">
     <w:name w:val="footer"/>
     <w:basedOn w:val="Normal"/>
-    <w:link w:val="PiedepginaCar"/>
+    <w:link w:val="FooterChar"/>
     <w:uiPriority w:val="99"/>
     <w:unhideWhenUsed/>
     <w:rsid w:val="004D4BB9"/>
@@ -2215,298 +2774,10 @@
       <w:spacing w:after="0" w:line="240" w:lineRule="auto"/>
     </w:pPr>
   </w:style>
-  <w:style w:type="character" w:customStyle="1" w:styleId="PiedepginaCar">
-    <w:name w:val="Pie de página Car"/>
-    <w:basedOn w:val="Fuentedeprrafopredeter"/>
-    <w:link w:val="Piedepgina"/>
-    <w:uiPriority w:val="99"/>
-    <w:rsid w:val="004D4BB9"/>
-  </w:style>
-</w:styles>
-</file>
-
-<file path=word/stylesWithEffects.xml><?xml version="1.0" encoding="utf-8"?>
-<w:styles xmlns:wpc="http://schemas.microsoft.com/office/word/2010/wordprocessingCanvas" xmlns:mc="http://schemas.openxmlformats.org/markup-compatibility/2006" xmlns:o="urn:schemas-microsoft-com:office:office" xmlns:r="http://schemas.openxmlformats.org/officeDocument/2006/relationships" xmlns:m="http://schemas.openxmlformats.org/officeDocument/2006/math" xmlns:v="urn:schemas-microsoft-com:vml" xmlns:wp14="http://schemas.microsoft.com/office/word/2010/wordprocessingDrawing" xmlns:wp="http://schemas.openxmlformats.org/drawingml/2006/wordprocessingDrawing" xmlns:w10="urn:schemas-microsoft-com:office:word" xmlns:w="http://schemas.openxmlformats.org/wordprocessingml/2006/main" xmlns:w14="http://schemas.microsoft.com/office/word/2010/wordml" xmlns:wpg="http://schemas.microsoft.com/office/word/2010/wordprocessingGroup" xmlns:wpi="http://schemas.microsoft.com/office/word/2010/wordprocessingInk" xmlns:wne="http://schemas.microsoft.com/office/word/2006/wordml" xmlns:wps="http://schemas.microsoft.com/office/word/2010/wordprocessingShape" mc:Ignorable="w14 wp14">
-  <w:docDefaults>
-    <w:rPrDefault>
-      <w:rPr>
-        <w:rFonts w:asciiTheme="minorHAnsi" w:eastAsiaTheme="minorHAnsi" w:hAnsiTheme="minorHAnsi" w:cstheme="minorBidi"/>
-        <w:sz w:val="22"/>
-        <w:szCs w:val="22"/>
-        <w:lang w:val="es-PA" w:eastAsia="en-US" w:bidi="ar-SA"/>
-      </w:rPr>
-    </w:rPrDefault>
-    <w:pPrDefault>
-      <w:pPr>
-        <w:spacing w:after="200" w:line="276" w:lineRule="auto"/>
-      </w:pPr>
-    </w:pPrDefault>
-  </w:docDefaults>
-  <w:latentStyles w:defLockedState="0" w:defUIPriority="99" w:defSemiHidden="1" w:defUnhideWhenUsed="1" w:defQFormat="0" w:count="267">
-    <w:lsdException w:name="Normal" w:semiHidden="0" w:uiPriority="0" w:unhideWhenUsed="0" w:qFormat="1"/>
-    <w:lsdException w:name="heading 1" w:semiHidden="0" w:uiPriority="9" w:unhideWhenUsed="0" w:qFormat="1"/>
-    <w:lsdException w:name="heading 2" w:uiPriority="9" w:qFormat="1"/>
-    <w:lsdException w:name="heading 3" w:uiPriority="9" w:qFormat="1"/>
-    <w:lsdException w:name="heading 4" w:uiPriority="9" w:qFormat="1"/>
-    <w:lsdException w:name="heading 5" w:uiPriority="9" w:qFormat="1"/>
-    <w:lsdException w:name="heading 6" w:uiPriority="9" w:qFormat="1"/>
-    <w:lsdException w:name="heading 7" w:uiPriority="9" w:qFormat="1"/>
-    <w:lsdException w:name="heading 8" w:uiPriority="9" w:qFormat="1"/>
-    <w:lsdException w:name="heading 9" w:uiPriority="9" w:qFormat="1"/>
-    <w:lsdException w:name="toc 1" w:uiPriority="39"/>
-    <w:lsdException w:name="toc 2" w:uiPriority="39"/>
-    <w:lsdException w:name="toc 3" w:uiPriority="39"/>
-    <w:lsdException w:name="toc 4" w:uiPriority="39"/>
-    <w:lsdException w:name="toc 5" w:uiPriority="39"/>
-    <w:lsdException w:name="toc 6" w:uiPriority="39"/>
-    <w:lsdException w:name="toc 7" w:uiPriority="39"/>
-    <w:lsdException w:name="toc 8" w:uiPriority="39"/>
-    <w:lsdException w:name="toc 9" w:uiPriority="39"/>
-    <w:lsdException w:name="caption" w:uiPriority="35" w:qFormat="1"/>
-    <w:lsdException w:name="Title" w:semiHidden="0" w:uiPriority="10" w:unhideWhenUsed="0" w:qFormat="1"/>
-    <w:lsdException w:name="Default Paragraph Font" w:uiPriority="1"/>
-    <w:lsdException w:name="Subtitle" w:semiHidden="0" w:uiPriority="11" w:unhideWhenUsed="0" w:qFormat="1"/>
-    <w:lsdException w:name="Strong" w:semiHidden="0" w:uiPriority="22" w:unhideWhenUsed="0" w:qFormat="1"/>
-    <w:lsdException w:name="Emphasis" w:semiHidden="0" w:uiPriority="20" w:unhideWhenUsed="0" w:qFormat="1"/>
-    <w:lsdException w:name="Table Grid" w:semiHidden="0" w:uiPriority="59" w:unhideWhenUsed="0"/>
-    <w:lsdException w:name="Placeholder Text" w:unhideWhenUsed="0"/>
-    <w:lsdException w:name="No Spacing" w:semiHidden="0" w:uiPriority="1" w:unhideWhenUsed="0" w:qFormat="1"/>
-    <w:lsdException w:name="Light Shading" w:semiHidden="0" w:uiPriority="60" w:unhideWhenUsed="0"/>
-    <w:lsdException w:name="Light List" w:semiHidden="0" w:uiPriority="61" w:unhideWhenUsed="0"/>
-    <w:lsdException w:name="Light Grid" w:semiHidden="0" w:uiPriority="62" w:unhideWhenUsed="0"/>
-    <w:lsdException w:name="Medium Shading 1" w:semiHidden="0" w:uiPriority="63" w:unhideWhenUsed="0"/>
-    <w:lsdException w:name="Medium Shading 2" w:semiHidden="0" w:uiPriority="64" w:unhideWhenUsed="0"/>
-    <w:lsdException w:name="Medium List 1" w:semiHidden="0" w:uiPriority="65" w:unhideWhenUsed="0"/>
-    <w:lsdException w:name="Medium List 2" w:semiHidden="0" w:uiPriority="66" w:unhideWhenUsed="0"/>
-    <w:lsdException w:name="Medium Grid 1" w:semiHidden="0" w:uiPriority="67" w:unhideWhenUsed="0"/>
-    <w:lsdException w:name="Medium Grid 2" w:semiHidden="0" w:uiPriority="68" w:unhideWhenUsed="0"/>
-    <w:lsdException w:name="Medium Grid 3" w:semiHidden="0" w:uiPriority="69" w:unhideWhenUsed="0"/>
-    <w:lsdException w:name="Dark List" w:semiHidden="0" w:uiPriority="70" w:unhideWhenUsed="0"/>
-    <w:lsdException w:name="Colorful Shading" w:semiHidden="0" w:uiPriority="71" w:unhideWhenUsed="0"/>
-    <w:lsdException w:name="Colorful List" w:semiHidden="0" w:uiPriority="72" w:unhideWhenUsed="0"/>
-    <w:lsdException w:name="Colorful Grid" w:semiHidden="0" w:uiPriority="73" w:unhideWhenUsed="0"/>
-    <w:lsdException w:name="Light Shading Accent 1" w:semiHidden="0" w:uiPriority="60" w:unhideWhenUsed="0"/>
-    <w:lsdException w:name="Light List Accent 1" w:semiHidden="0" w:uiPriority="61" w:unhideWhenUsed="0"/>
-    <w:lsdException w:name="Light Grid Accent 1" w:semiHidden="0" w:uiPriority="62" w:unhideWhenUsed="0"/>
-    <w:lsdException w:name="Medium Shading 1 Accent 1" w:semiHidden="0" w:uiPriority="63" w:unhideWhenUsed="0"/>
-    <w:lsdException w:name="Medium Shading 2 Accent 1" w:semiHidden="0" w:uiPriority="64" w:unhideWhenUsed="0"/>
-    <w:lsdException w:name="Medium List 1 Accent 1" w:semiHidden="0" w:uiPriority="65" w:unhideWhenUsed="0"/>
-    <w:lsdException w:name="Revision" w:unhideWhenUsed="0"/>
-    <w:lsdException w:name="List Paragraph" w:semiHidden="0" w:uiPriority="34" w:unhideWhenUsed="0" w:qFormat="1"/>
-    <w:lsdException w:name="Quote" w:semiHidden="0" w:uiPriority="29" w:unhideWhenUsed="0" w:qFormat="1"/>
-    <w:lsdException w:name="Intense Quote" w:semiHidden="0" w:uiPriority="30" w:unhideWhenUsed="0" w:qFormat="1"/>
-    <w:lsdException w:name="Medium List 2 Accent 1" w:semiHidden="0" w:uiPriority="66" w:unhideWhenUsed="0"/>
-    <w:lsdException w:name="Medium Grid 1 Accent 1" w:semiHidden="0" w:uiPriority="67" w:unhideWhenUsed="0"/>
-    <w:lsdException w:name="Medium Grid 2 Accent 1" w:semiHidden="0" w:uiPriority="68" w:unhideWhenUsed="0"/>
-    <w:lsdException w:name="Medium Grid 3 Accent 1" w:semiHidden="0" w:uiPriority="69" w:unhideWhenUsed="0"/>
-    <w:lsdException w:name="Dark List Accent 1" w:semiHidden="0" w:uiPriority="70" w:unhideWhenUsed="0"/>
-    <w:lsdException w:name="Colorful Shading Accent 1" w:semiHidden="0" w:uiPriority="71" w:unhideWhenUsed="0"/>
-    <w:lsdException w:name="Colorful List Accent 1" w:semiHidden="0" w:uiPriority="72" w:unhideWhenUsed="0"/>
-    <w:lsdException w:name="Colorful Grid Accent 1" w:semiHidden="0" w:uiPriority="73" w:unhideWhenUsed="0"/>
-    <w:lsdException w:name="Light Shading Accent 2" w:semiHidden="0" w:uiPriority="60" w:unhideWhenUsed="0"/>
-    <w:lsdException w:name="Light List Accent 2" w:semiHidden="0" w:uiPriority="61" w:unhideWhenUsed="0"/>
-    <w:lsdException w:name="Light Grid Accent 2" w:semiHidden="0" w:uiPriority="62" w:unhideWhenUsed="0"/>
-    <w:lsdException w:name="Medium Shading 1 Accent 2" w:semiHidden="0" w:uiPriority="63" w:unhideWhenUsed="0"/>
-    <w:lsdException w:name="Medium Shading 2 Accent 2" w:semiHidden="0" w:uiPriority="64" w:unhideWhenUsed="0"/>
-    <w:lsdException w:name="Medium List 1 Accent 2" w:semiHidden="0" w:uiPriority="65" w:unhideWhenUsed="0"/>
-    <w:lsdException w:name="Medium List 2 Accent 2" w:semiHidden="0" w:uiPriority="66" w:unhideWhenUsed="0"/>
-    <w:lsdException w:name="Medium Grid 1 Accent 2" w:semiHidden="0" w:uiPriority="67" w:unhideWhenUsed="0"/>
-    <w:lsdException w:name="Medium Grid 2 Accent 2" w:semiHidden="0" w:uiPriority="68" w:unhideWhenUsed="0"/>
-    <w:lsdException w:name="Medium Grid 3 Accent 2" w:semiHidden="0" w:uiPriority="69" w:unhideWhenUsed="0"/>
-    <w:lsdException w:name="Dark List Accent 2" w:semiHidden="0" w:uiPriority="70" w:unhideWhenUsed="0"/>
-    <w:lsdException w:name="Colorful Shading Accent 2" w:semiHidden="0" w:uiPriority="71" w:unhideWhenUsed="0"/>
-    <w:lsdException w:name="Colorful List Accent 2" w:semiHidden="0" w:uiPriority="72" w:unhideWhenUsed="0"/>
-    <w:lsdException w:name="Colorful Grid Accent 2" w:semiHidden="0" w:uiPriority="73" w:unhideWhenUsed="0"/>
-    <w:lsdException w:name="Light Shading Accent 3" w:semiHidden="0" w:uiPriority="60" w:unhideWhenUsed="0"/>
-    <w:lsdException w:name="Light List Accent 3" w:semiHidden="0" w:uiPriority="61" w:unhideWhenUsed="0"/>
-    <w:lsdException w:name="Light Grid Accent 3" w:semiHidden="0" w:uiPriority="62" w:unhideWhenUsed="0"/>
-    <w:lsdException w:name="Medium Shading 1 Accent 3" w:semiHidden="0" w:uiPriority="63" w:unhideWhenUsed="0"/>
-    <w:lsdException w:name="Medium Shading 2 Accent 3" w:semiHidden="0" w:uiPriority="64" w:unhideWhenUsed="0"/>
-    <w:lsdException w:name="Medium List 1 Accent 3" w:semiHidden="0" w:uiPriority="65" w:unhideWhenUsed="0"/>
-    <w:lsdException w:name="Medium List 2 Accent 3" w:semiHidden="0" w:uiPriority="66" w:unhideWhenUsed="0"/>
-    <w:lsdException w:name="Medium Grid 1 Accent 3" w:semiHidden="0" w:uiPriority="67" w:unhideWhenUsed="0"/>
-    <w:lsdException w:name="Medium Grid 2 Accent 3" w:semiHidden="0" w:uiPriority="68" w:unhideWhenUsed="0"/>
-    <w:lsdException w:name="Medium Grid 3 Accent 3" w:semiHidden="0" w:uiPriority="69" w:unhideWhenUsed="0"/>
-    <w:lsdException w:name="Dark List Accent 3" w:semiHidden="0" w:uiPriority="70" w:unhideWhenUsed="0"/>
-    <w:lsdException w:name="Colorful Shading Accent 3" w:semiHidden="0" w:uiPriority="71" w:unhideWhenUsed="0"/>
-    <w:lsdException w:name="Colorful List Accent 3" w:semiHidden="0" w:uiPriority="72" w:unhideWhenUsed="0"/>
-    <w:lsdException w:name="Colorful Grid Accent 3" w:semiHidden="0" w:uiPriority="73" w:unhideWhenUsed="0"/>
-    <w:lsdException w:name="Light Shading Accent 4" w:semiHidden="0" w:uiPriority="60" w:unhideWhenUsed="0"/>
-    <w:lsdException w:name="Light List Accent 4" w:semiHidden="0" w:uiPriority="61" w:unhideWhenUsed="0"/>
-    <w:lsdException w:name="Light Grid Accent 4" w:semiHidden="0" w:uiPriority="62" w:unhideWhenUsed="0"/>
-    <w:lsdException w:name="Medium Shading 1 Accent 4" w:semiHidden="0" w:uiPriority="63" w:unhideWhenUsed="0"/>
-    <w:lsdException w:name="Medium Shading 2 Accent 4" w:semiHidden="0" w:uiPriority="64" w:unhideWhenUsed="0"/>
-    <w:lsdException w:name="Medium List 1 Accent 4" w:semiHidden="0" w:uiPriority="65" w:unhideWhenUsed="0"/>
-    <w:lsdException w:name="Medium List 2 Accent 4" w:semiHidden="0" w:uiPriority="66" w:unhideWhenUsed="0"/>
-    <w:lsdException w:name="Medium Grid 1 Accent 4" w:semiHidden="0" w:uiPriority="67" w:unhideWhenUsed="0"/>
-    <w:lsdException w:name="Medium Grid 2 Accent 4" w:semiHidden="0" w:uiPriority="68" w:unhideWhenUsed="0"/>
-    <w:lsdException w:name="Medium Grid 3 Accent 4" w:semiHidden="0" w:uiPriority="69" w:unhideWhenUsed="0"/>
-    <w:lsdException w:name="Dark List Accent 4" w:semiHidden="0" w:uiPriority="70" w:unhideWhenUsed="0"/>
-    <w:lsdException w:name="Colorful Shading Accent 4" w:semiHidden="0" w:uiPriority="71" w:unhideWhenUsed="0"/>
-    <w:lsdException w:name="Colorful List Accent 4" w:semiHidden="0" w:uiPriority="72" w:unhideWhenUsed="0"/>
-    <w:lsdException w:name="Colorful Grid Accent 4" w:semiHidden="0" w:uiPriority="73" w:unhideWhenUsed="0"/>
-    <w:lsdException w:name="Light Shading Accent 5" w:semiHidden="0" w:uiPriority="60" w:unhideWhenUsed="0"/>
-    <w:lsdException w:name="Light List Accent 5" w:semiHidden="0" w:uiPriority="61" w:unhideWhenUsed="0"/>
-    <w:lsdException w:name="Light Grid Accent 5" w:semiHidden="0" w:uiPriority="62" w:unhideWhenUsed="0"/>
-    <w:lsdException w:name="Medium Shading 1 Accent 5" w:semiHidden="0" w:uiPriority="63" w:unhideWhenUsed="0"/>
-    <w:lsdException w:name="Medium Shading 2 Accent 5" w:semiHidden="0" w:uiPriority="64" w:unhideWhenUsed="0"/>
-    <w:lsdException w:name="Medium List 1 Accent 5" w:semiHidden="0" w:uiPriority="65" w:unhideWhenUsed="0"/>
-    <w:lsdException w:name="Medium List 2 Accent 5" w:semiHidden="0" w:uiPriority="66" w:unhideWhenUsed="0"/>
-    <w:lsdException w:name="Medium Grid 1 Accent 5" w:semiHidden="0" w:uiPriority="67" w:unhideWhenUsed="0"/>
-    <w:lsdException w:name="Medium Grid 2 Accent 5" w:semiHidden="0" w:uiPriority="68" w:unhideWhenUsed="0"/>
-    <w:lsdException w:name="Medium Grid 3 Accent 5" w:semiHidden="0" w:uiPriority="69" w:unhideWhenUsed="0"/>
-    <w:lsdException w:name="Dark List Accent 5" w:semiHidden="0" w:uiPriority="70" w:unhideWhenUsed="0"/>
-    <w:lsdException w:name="Colorful Shading Accent 5" w:semiHidden="0" w:uiPriority="71" w:unhideWhenUsed="0"/>
-    <w:lsdException w:name="Colorful List Accent 5" w:semiHidden="0" w:uiPriority="72" w:unhideWhenUsed="0"/>
-    <w:lsdException w:name="Colorful Grid Accent 5" w:semiHidden="0" w:uiPriority="73" w:unhideWhenUsed="0"/>
-    <w:lsdException w:name="Light Shading Accent 6" w:semiHidden="0" w:uiPriority="60" w:unhideWhenUsed="0"/>
-    <w:lsdException w:name="Light List Accent 6" w:semiHidden="0" w:uiPriority="61" w:unhideWhenUsed="0"/>
-    <w:lsdException w:name="Light Grid Accent 6" w:semiHidden="0" w:uiPriority="62" w:unhideWhenUsed="0"/>
-    <w:lsdException w:name="Medium Shading 1 Accent 6" w:semiHidden="0" w:uiPriority="63" w:unhideWhenUsed="0"/>
-    <w:lsdException w:name="Medium Shading 2 Accent 6" w:semiHidden="0" w:uiPriority="64" w:unhideWhenUsed="0"/>
-    <w:lsdException w:name="Medium List 1 Accent 6" w:semiHidden="0" w:uiPriority="65" w:unhideWhenUsed="0"/>
-    <w:lsdException w:name="Medium List 2 Accent 6" w:semiHidden="0" w:uiPriority="66" w:unhideWhenUsed="0"/>
-    <w:lsdException w:name="Medium Grid 1 Accent 6" w:semiHidden="0" w:uiPriority="67" w:unhideWhenUsed="0"/>
-    <w:lsdException w:name="Medium Grid 2 Accent 6" w:semiHidden="0" w:uiPriority="68" w:unhideWhenUsed="0"/>
-    <w:lsdException w:name="Medium Grid 3 Accent 6" w:semiHidden="0" w:uiPriority="69" w:unhideWhenUsed="0"/>
-    <w:lsdException w:name="Dark List Accent 6" w:semiHidden="0" w:uiPriority="70" w:unhideWhenUsed="0"/>
-    <w:lsdException w:name="Colorful Shading Accent 6" w:semiHidden="0" w:uiPriority="71" w:unhideWhenUsed="0"/>
-    <w:lsdException w:name="Colorful List Accent 6" w:semiHidden="0" w:uiPriority="72" w:unhideWhenUsed="0"/>
-    <w:lsdException w:name="Colorful Grid Accent 6" w:semiHidden="0" w:uiPriority="73" w:unhideWhenUsed="0"/>
-    <w:lsdException w:name="Subtle Emphasis" w:semiHidden="0" w:uiPriority="19" w:unhideWhenUsed="0" w:qFormat="1"/>
-    <w:lsdException w:name="Intense Emphasis" w:semiHidden="0" w:uiPriority="21" w:unhideWhenUsed="0" w:qFormat="1"/>
-    <w:lsdException w:name="Subtle Reference" w:semiHidden="0" w:uiPriority="31" w:unhideWhenUsed="0" w:qFormat="1"/>
-    <w:lsdException w:name="Intense Reference" w:semiHidden="0" w:uiPriority="32" w:unhideWhenUsed="0" w:qFormat="1"/>
-    <w:lsdException w:name="Book Title" w:semiHidden="0" w:uiPriority="33" w:unhideWhenUsed="0" w:qFormat="1"/>
-    <w:lsdException w:name="Bibliography" w:uiPriority="37"/>
-    <w:lsdException w:name="TOC Heading" w:uiPriority="39" w:qFormat="1"/>
-  </w:latentStyles>
-  <w:style w:type="paragraph" w:default="1" w:styleId="Normal">
-    <w:name w:val="Normal"/>
-    <w:qFormat/>
-  </w:style>
-  <w:style w:type="character" w:default="1" w:styleId="Fuentedeprrafopredeter">
-    <w:name w:val="Default Paragraph Font"/>
-    <w:uiPriority w:val="1"/>
-    <w:semiHidden/>
-    <w:unhideWhenUsed/>
-  </w:style>
-  <w:style w:type="table" w:default="1" w:styleId="Tablanormal">
-    <w:name w:val="Normal Table"/>
-    <w:uiPriority w:val="99"/>
-    <w:semiHidden/>
-    <w:unhideWhenUsed/>
-    <w:tblPr>
-      <w:tblInd w:w="0" w:type="dxa"/>
-      <w:tblCellMar>
-        <w:top w:w="0" w:type="dxa"/>
-        <w:left w:w="108" w:type="dxa"/>
-        <w:bottom w:w="0" w:type="dxa"/>
-        <w:right w:w="108" w:type="dxa"/>
-      </w:tblCellMar>
-    </w:tblPr>
-  </w:style>
-  <w:style w:type="numbering" w:default="1" w:styleId="Sinlista">
-    <w:name w:val="No List"/>
-    <w:uiPriority w:val="99"/>
-    <w:semiHidden/>
-    <w:unhideWhenUsed/>
-  </w:style>
-  <w:style w:type="paragraph" w:styleId="Prrafodelista">
-    <w:name w:val="List Paragraph"/>
-    <w:basedOn w:val="Normal"/>
-    <w:uiPriority w:val="34"/>
-    <w:qFormat/>
-    <w:rsid w:val="00AB11DA"/>
-    <w:pPr>
-      <w:ind w:left="720"/>
-      <w:contextualSpacing/>
-    </w:pPr>
-  </w:style>
-  <w:style w:type="table" w:styleId="Tablaconcuadrcula">
-    <w:name w:val="Table Grid"/>
-    <w:basedOn w:val="Tablanormal"/>
-    <w:uiPriority w:val="59"/>
-    <w:rsid w:val="00AB11DA"/>
-    <w:pPr>
-      <w:spacing w:after="0" w:line="240" w:lineRule="auto"/>
-    </w:pPr>
-    <w:tblPr>
-      <w:tblInd w:w="0" w:type="dxa"/>
-      <w:tblBorders>
-        <w:top w:val="single" w:sz="4" w:space="0" w:color="auto"/>
-        <w:left w:val="single" w:sz="4" w:space="0" w:color="auto"/>
-        <w:bottom w:val="single" w:sz="4" w:space="0" w:color="auto"/>
-        <w:right w:val="single" w:sz="4" w:space="0" w:color="auto"/>
-        <w:insideH w:val="single" w:sz="4" w:space="0" w:color="auto"/>
-        <w:insideV w:val="single" w:sz="4" w:space="0" w:color="auto"/>
-      </w:tblBorders>
-      <w:tblCellMar>
-        <w:top w:w="0" w:type="dxa"/>
-        <w:left w:w="108" w:type="dxa"/>
-        <w:bottom w:w="0" w:type="dxa"/>
-        <w:right w:w="108" w:type="dxa"/>
-      </w:tblCellMar>
-    </w:tblPr>
-  </w:style>
-  <w:style w:type="paragraph" w:styleId="NormalWeb">
-    <w:name w:val="Normal (Web)"/>
-    <w:basedOn w:val="Normal"/>
-    <w:uiPriority w:val="99"/>
-    <w:semiHidden/>
-    <w:unhideWhenUsed/>
-    <w:rsid w:val="009C4740"/>
-    <w:pPr>
-      <w:spacing w:before="100" w:beforeAutospacing="1" w:after="100" w:afterAutospacing="1" w:line="240" w:lineRule="auto"/>
-    </w:pPr>
-    <w:rPr>
-      <w:rFonts w:ascii="Times New Roman" w:eastAsiaTheme="minorEastAsia" w:hAnsi="Times New Roman" w:cs="Times New Roman"/>
-      <w:sz w:val="24"/>
-      <w:szCs w:val="24"/>
-      <w:lang w:eastAsia="es-PA"/>
-    </w:rPr>
-  </w:style>
-  <w:style w:type="paragraph" w:styleId="Encabezado">
-    <w:name w:val="header"/>
-    <w:basedOn w:val="Normal"/>
-    <w:link w:val="EncabezadoCar"/>
-    <w:uiPriority w:val="99"/>
-    <w:unhideWhenUsed/>
-    <w:rsid w:val="004D4BB9"/>
-    <w:pPr>
-      <w:tabs>
-        <w:tab w:val="center" w:pos="4419"/>
-        <w:tab w:val="right" w:pos="8838"/>
-      </w:tabs>
-      <w:spacing w:after="0" w:line="240" w:lineRule="auto"/>
-    </w:pPr>
-  </w:style>
-  <w:style w:type="character" w:customStyle="1" w:styleId="EncabezadoCar">
-    <w:name w:val="Encabezado Car"/>
-    <w:basedOn w:val="Fuentedeprrafopredeter"/>
-    <w:link w:val="Encabezado"/>
-    <w:uiPriority w:val="99"/>
-    <w:rsid w:val="004D4BB9"/>
-  </w:style>
-  <w:style w:type="paragraph" w:styleId="Piedepgina">
-    <w:name w:val="footer"/>
-    <w:basedOn w:val="Normal"/>
-    <w:link w:val="PiedepginaCar"/>
-    <w:uiPriority w:val="99"/>
-    <w:unhideWhenUsed/>
-    <w:rsid w:val="004D4BB9"/>
-    <w:pPr>
-      <w:tabs>
-        <w:tab w:val="center" w:pos="4419"/>
-        <w:tab w:val="right" w:pos="8838"/>
-      </w:tabs>
-      <w:spacing w:after="0" w:line="240" w:lineRule="auto"/>
-    </w:pPr>
-  </w:style>
-  <w:style w:type="character" w:customStyle="1" w:styleId="PiedepginaCar">
-    <w:name w:val="Pie de página Car"/>
-    <w:basedOn w:val="Fuentedeprrafopredeter"/>
-    <w:link w:val="Piedepgina"/>
+  <w:style w:type="character" w:customStyle="1" w:styleId="FooterChar">
+    <w:name w:val="Footer Char"/>
+    <w:basedOn w:val="DefaultParagraphFont"/>
+    <w:link w:val="Footer"/>
     <w:uiPriority w:val="99"/>
     <w:rsid w:val="004D4BB9"/>
   </w:style>

</xml_diff>

<commit_message>
📦 NEW: Clase1Talleres - Talleres de la clase 1 desarrollados
</commit_message>
<xml_diff>
--- a/Clase 1/Talleres Resueltos/Taller 1 - FernandoCutire.docx
+++ b/Clase 1/Talleres Resueltos/Taller 1 - FernandoCutire.docx
@@ -128,6 +128,76 @@
           <w:lang w:val="es-ES"/>
         </w:rPr>
         <w:t>Valor: 20 puntos.</w:t>
+      </w:r>
+      <w:r>
+        <w:rPr>
+          <w:lang w:val="es-ES"/>
+        </w:rPr>
+        <w:t xml:space="preserve"> </w:t>
+      </w:r>
+    </w:p>
+    <w:p>
+      <w:pPr>
+        <w:spacing w:after="0"/>
+        <w:rPr>
+          <w:lang w:val="es-ES"/>
+        </w:rPr>
+      </w:pPr>
+      <w:r>
+        <w:rPr>
+          <w:lang w:val="es-ES"/>
+        </w:rPr>
+        <w:tab/>
+      </w:r>
+      <w:r>
+        <w:rPr>
+          <w:lang w:val="es-ES"/>
+        </w:rPr>
+        <w:tab/>
+      </w:r>
+      <w:r>
+        <w:rPr>
+          <w:lang w:val="es-ES"/>
+        </w:rPr>
+        <w:tab/>
+      </w:r>
+      <w:r>
+        <w:rPr>
+          <w:lang w:val="es-ES"/>
+        </w:rPr>
+        <w:tab/>
+      </w:r>
+      <w:r>
+        <w:rPr>
+          <w:lang w:val="es-ES"/>
+        </w:rPr>
+        <w:tab/>
+      </w:r>
+      <w:r>
+        <w:rPr>
+          <w:lang w:val="es-ES"/>
+        </w:rPr>
+        <w:tab/>
+      </w:r>
+      <w:r>
+        <w:rPr>
+          <w:lang w:val="es-ES"/>
+        </w:rPr>
+        <w:tab/>
+      </w:r>
+      <w:r>
+        <w:rPr>
+          <w:lang w:val="es-ES"/>
+        </w:rPr>
+        <w:tab/>
+      </w:r>
+      <w:r>
+        <w:rPr>
+          <w:b/>
+          <w:bCs/>
+          <w:lang w:val="es-ES"/>
+        </w:rPr>
+        <w:t>Colocar puntaje:          /20 puntos</w:t>
       </w:r>
     </w:p>
     <w:tbl>
@@ -532,6 +602,183 @@
                 <w:i/>
               </w:rPr>
             </w:pPr>
+            <w:r>
+              <w:rPr>
+                <w:b/>
+                <w:i/>
+                <w:noProof/>
+              </w:rPr>
+              <mc:AlternateContent>
+                <mc:Choice Requires="wps">
+                  <w:drawing>
+                    <wp:anchor distT="0" distB="0" distL="114300" distR="114300" simplePos="0" relativeHeight="251642880" behindDoc="0" locked="0" layoutInCell="1" allowOverlap="1" wp14:anchorId="562F556F" wp14:editId="6BAC5BDA">
+                      <wp:simplePos x="0" y="0"/>
+                      <wp:positionH relativeFrom="column">
+                        <wp:posOffset>9830</wp:posOffset>
+                      </wp:positionH>
+                      <wp:positionV relativeFrom="paragraph">
+                        <wp:posOffset>15519</wp:posOffset>
+                      </wp:positionV>
+                      <wp:extent cx="2852928" cy="1119226"/>
+                      <wp:effectExtent l="0" t="0" r="24130" b="24130"/>
+                      <wp:wrapNone/>
+                      <wp:docPr id="1" name="Text Box 1"/>
+                      <wp:cNvGraphicFramePr/>
+                      <a:graphic xmlns:a="http://schemas.openxmlformats.org/drawingml/2006/main">
+                        <a:graphicData uri="http://schemas.microsoft.com/office/word/2010/wordprocessingShape">
+                          <wps:wsp>
+                            <wps:cNvSpPr txBox="1"/>
+                            <wps:spPr>
+                              <a:xfrm>
+                                <a:off x="0" y="0"/>
+                                <a:ext cx="2852928" cy="1119226"/>
+                              </a:xfrm>
+                              <a:prstGeom prst="rect">
+                                <a:avLst/>
+                              </a:prstGeom>
+                              <a:solidFill>
+                                <a:schemeClr val="lt1"/>
+                              </a:solidFill>
+                              <a:ln w="6350">
+                                <a:solidFill>
+                                  <a:prstClr val="black"/>
+                                </a:solidFill>
+                              </a:ln>
+                            </wps:spPr>
+                            <wps:txbx>
+                              <w:txbxContent>
+                                <w:p>
+                                  <w:pPr>
+                                    <w:rPr>
+                                      <w:b/>
+                                      <w:bCs/>
+                                      <w:lang w:val="es-419"/>
+                                    </w:rPr>
+                                  </w:pPr>
+                                  <w:r>
+                                    <w:rPr>
+                                      <w:b/>
+                                      <w:bCs/>
+                                      <w:lang w:val="es-419"/>
+                                    </w:rPr>
+                                    <w:t>Retroalimentación por la Docente:</w:t>
+                                  </w:r>
+                                </w:p>
+                                <w:p>
+                                  <w:pPr>
+                                    <w:rPr>
+                                      <w:color w:val="808080" w:themeColor="background1" w:themeShade="80"/>
+                                      <w:lang w:val="es-419"/>
+                                    </w:rPr>
+                                  </w:pPr>
+                                  <w:r>
+                                    <w:rPr>
+                                      <w:color w:val="808080" w:themeColor="background1" w:themeShade="80"/>
+                                      <w:lang w:val="es-419"/>
+                                    </w:rPr>
+                                    <w:t>(Dejar vacío si no hay retroalimentación)</w:t>
+                                  </w:r>
+                                </w:p>
+                                <w:p>
+                                  <w:pPr>
+                                    <w:rPr>
+                                      <w:b/>
+                                      <w:bCs/>
+                                      <w:lang w:val="es-419"/>
+                                    </w:rPr>
+                                  </w:pPr>
+                                </w:p>
+                                <w:p>
+                                  <w:pPr>
+                                    <w:rPr>
+                                      <w:lang w:val="es-419"/>
+                                    </w:rPr>
+                                  </w:pPr>
+                                </w:p>
+                              </w:txbxContent>
+                            </wps:txbx>
+                            <wps:bodyPr rot="0" spcFirstLastPara="0" vertOverflow="overflow" horzOverflow="overflow" vert="horz" wrap="square" lIns="91440" tIns="45720" rIns="91440" bIns="45720" numCol="1" spcCol="0" rtlCol="0" fromWordArt="0" anchor="t" anchorCtr="0" forceAA="0" compatLnSpc="1">
+                              <a:prstTxWarp prst="textNoShape">
+                                <a:avLst/>
+                              </a:prstTxWarp>
+                              <a:noAutofit/>
+                            </wps:bodyPr>
+                          </wps:wsp>
+                        </a:graphicData>
+                      </a:graphic>
+                      <wp14:sizeRelH relativeFrom="margin">
+                        <wp14:pctWidth>0</wp14:pctWidth>
+                      </wp14:sizeRelH>
+                      <wp14:sizeRelV relativeFrom="margin">
+                        <wp14:pctHeight>0</wp14:pctHeight>
+                      </wp14:sizeRelV>
+                    </wp:anchor>
+                  </w:drawing>
+                </mc:Choice>
+                <mc:Fallback>
+                  <w:pict>
+                    <v:shapetype w14:anchorId="562F556F" id="_x0000_t202" coordsize="21600,21600" o:spt="202" path="m,l,21600r21600,l21600,xe">
+                      <v:stroke joinstyle="miter"/>
+                      <v:path gradientshapeok="t" o:connecttype="rect"/>
+                    </v:shapetype>
+                    <v:shape id="Text Box 1" o:spid="_x0000_s1026" type="#_x0000_t202" style="position:absolute;left:0;text-align:left;margin-left:.75pt;margin-top:1.2pt;width:224.65pt;height:88.15pt;z-index:251642880;visibility:visible;mso-wrap-style:square;mso-width-percent:0;mso-height-percent:0;mso-wrap-distance-left:9pt;mso-wrap-distance-top:0;mso-wrap-distance-right:9pt;mso-wrap-distance-bottom:0;mso-position-horizontal:absolute;mso-position-horizontal-relative:text;mso-position-vertical:absolute;mso-position-vertical-relative:text;mso-width-percent:0;mso-height-percent:0;mso-width-relative:margin;mso-height-relative:margin;v-text-anchor:top" o:gfxdata="UEsDBBQABgAIAAAAIQC2gziS/gAAAOEBAAATAAAAW0NvbnRlbnRfVHlwZXNdLnhtbJSRQU7DMBBF&#10;90jcwfIWJU67QAgl6YK0S0CoHGBkTxKLZGx5TGhvj5O2G0SRWNoz/78nu9wcxkFMGNg6quQqL6RA&#10;0s5Y6ir5vt9lD1JwBDIwOMJKHpHlpr69KfdHjyxSmriSfYz+USnWPY7AufNIadK6MEJMx9ApD/oD&#10;OlTrorhX2lFEilmcO2RdNtjC5xDF9pCuTyYBB5bi6bQ4syoJ3g9WQ0ymaiLzg5KdCXlKLjvcW893&#10;SUOqXwnz5DrgnHtJTxOsQfEKIT7DmDSUCaxw7Rqn8787ZsmRM9e2VmPeBN4uqYvTtW7jvijg9N/y&#10;JsXecLq0q+WD6m8AAAD//wMAUEsDBBQABgAIAAAAIQA4/SH/1gAAAJQBAAALAAAAX3JlbHMvLnJl&#10;bHOkkMFqwzAMhu+DvYPRfXGawxijTi+j0GvpHsDYimMaW0Yy2fr2M4PBMnrbUb/Q94l/f/hMi1qR&#10;JVI2sOt6UJgd+ZiDgffL8ekFlFSbvV0oo4EbChzGx4f9GRdb25HMsYhqlCwG5lrLq9biZkxWOiqY&#10;22YiTra2kYMu1l1tQD30/bPm3wwYN0x18gb45AdQl1tp5j/sFB2T0FQ7R0nTNEV3j6o9feQzro1i&#10;OWA14Fm+Q8a1a8+Bvu/d/dMb2JY5uiPbhG/ktn4cqGU/er3pcvwCAAD//wMAUEsDBBQABgAIAAAA&#10;IQCTeXuHTAIAAKIEAAAOAAAAZHJzL2Uyb0RvYy54bWysVFFv2jAQfp+0/2D5fYRkwAoiVIyKaVLV&#10;VoKqz8ZxSDTb59mGhP36nZ1AabenaS/mfPfl8913d8xvWyXJUVhXg85pOhhSIjSHotb7nD5v159u&#10;KHGe6YJJ0CKnJ+Ho7eLjh3ljZiKDCmQhLEES7WaNyWnlvZklieOVUMwNwAiNwRKsYh6vdp8UljXI&#10;rmSSDYeTpAFbGAtcOIfeuy5IF5G/LAX3j2XphCcyp5ibj6eN5y6cyWLOZnvLTFXzPg32D1koVmt8&#10;9EJ1xzwjB1v/QaVqbsFB6QccVAJlWXMRa8Bq0uG7ajYVMyLWguI4c5HJ/T9a/nB8sqQusHeUaKaw&#10;RVvRevIVWpIGdRrjZgjaGIT5Ft0B2fsdOkPRbWlV+MVyCMZR59NF20DG0ZndjLNphtPAMZam6TTL&#10;JoEnef3cWOe/CVAkGDm12LyoKTveO99Bz5DwmgNZF+tayngJAyNW0pIjw1ZLH5NE8jcoqUmT08nn&#10;8TASv4kF6sv3O8n4jz69KxTySY05B1G64oPl213bK7KD4oRCWegGzRm+rpH3njn/xCxOFmqD2+If&#10;8SglYDLQW5RUYH/9zR/w2HCMUtLgpObU/TwwKyiR3zWOwjQdjcJox8to/CXDi72O7K4j+qBWgAph&#10;uzG7aAa8l2eztKBecKmW4VUMMc3x7Zz6s7ny3f7gUnKxXEYQDrNh/l5vDA/UoSNBz237wqzp++lx&#10;FB7gPNNs9q6tHTZ8qWF58FDWsedB4E7VXndchDg1/dKGTbu+R9TrX8viNwAAAP//AwBQSwMEFAAG&#10;AAgAAAAhAMiG0k7aAAAABwEAAA8AAABkcnMvZG93bnJldi54bWxMj8FOwzAQRO9I/IO1SNyoQ9XS&#10;NI1TASpcOFEQZzfeOhbxOrLdNPw9y4keZ2c0+6beTr4XI8bkAim4nxUgkNpgHFkFnx8vdyWIlDUZ&#10;3QdCBT+YYNtcX9W6MuFM7zjusxVcQqnSCrqch0rK1HbodZqFAYm9Y4heZ5bRShP1mct9L+dF8SC9&#10;dsQfOj3gc4ft9/7kFeye7Nq2pY7drjTOjdPX8c2+KnV7Mz1uQGSc8n8Y/vAZHRpmOoQTmSR61ksO&#10;KpgvQLC7WBY85MDnVbkC2dTykr/5BQAA//8DAFBLAQItABQABgAIAAAAIQC2gziS/gAAAOEBAAAT&#10;AAAAAAAAAAAAAAAAAAAAAABbQ29udGVudF9UeXBlc10ueG1sUEsBAi0AFAAGAAgAAAAhADj9If/W&#10;AAAAlAEAAAsAAAAAAAAAAAAAAAAALwEAAF9yZWxzLy5yZWxzUEsBAi0AFAAGAAgAAAAhAJN5e4dM&#10;AgAAogQAAA4AAAAAAAAAAAAAAAAALgIAAGRycy9lMm9Eb2MueG1sUEsBAi0AFAAGAAgAAAAhAMiG&#10;0k7aAAAABwEAAA8AAAAAAAAAAAAAAAAApgQAAGRycy9kb3ducmV2LnhtbFBLBQYAAAAABAAEAPMA&#10;AACtBQAAAAA=&#10;" fillcolor="white [3201]" strokeweight=".5pt">
+                      <v:textbox>
+                        <w:txbxContent>
+                          <w:p>
+                            <w:pPr>
+                              <w:rPr>
+                                <w:b/>
+                                <w:bCs/>
+                                <w:lang w:val="es-419"/>
+                              </w:rPr>
+                            </w:pPr>
+                            <w:r>
+                              <w:rPr>
+                                <w:b/>
+                                <w:bCs/>
+                                <w:lang w:val="es-419"/>
+                              </w:rPr>
+                              <w:t>Retroalimentación por la Docente:</w:t>
+                            </w:r>
+                          </w:p>
+                          <w:p>
+                            <w:pPr>
+                              <w:rPr>
+                                <w:color w:val="808080" w:themeColor="background1" w:themeShade="80"/>
+                                <w:lang w:val="es-419"/>
+                              </w:rPr>
+                            </w:pPr>
+                            <w:r>
+                              <w:rPr>
+                                <w:color w:val="808080" w:themeColor="background1" w:themeShade="80"/>
+                                <w:lang w:val="es-419"/>
+                              </w:rPr>
+                              <w:t>(Dejar vacío si no hay retroalimentación)</w:t>
+                            </w:r>
+                          </w:p>
+                          <w:p>
+                            <w:pPr>
+                              <w:rPr>
+                                <w:b/>
+                                <w:bCs/>
+                                <w:lang w:val="es-419"/>
+                              </w:rPr>
+                            </w:pPr>
+                          </w:p>
+                          <w:p>
+                            <w:pPr>
+                              <w:rPr>
+                                <w:lang w:val="es-419"/>
+                              </w:rPr>
+                            </w:pPr>
+                          </w:p>
+                        </w:txbxContent>
+                      </v:textbox>
+                    </v:shape>
+                  </w:pict>
+                </mc:Fallback>
+              </mc:AlternateContent>
+            </w:r>
           </w:p>
           <w:p>
             <w:pPr>
@@ -640,6 +887,205 @@
                 <w:lang w:val="es-ES"/>
               </w:rPr>
             </w:pPr>
+          </w:p>
+          <w:p>
+            <w:pPr>
+              <w:jc w:val="both"/>
+              <w:rPr>
+                <w:b/>
+                <w:i/>
+                <w:lang w:val="es-ES"/>
+              </w:rPr>
+            </w:pPr>
+            <w:r>
+              <w:rPr>
+                <w:b/>
+                <w:i/>
+                <w:noProof/>
+              </w:rPr>
+              <mc:AlternateContent>
+                <mc:Choice Requires="wps">
+                  <w:drawing>
+                    <wp:anchor distT="0" distB="0" distL="114300" distR="114300" simplePos="0" relativeHeight="251645952" behindDoc="0" locked="0" layoutInCell="1" allowOverlap="1" wp14:anchorId="2B395715" wp14:editId="4C857DC5">
+                      <wp:simplePos x="0" y="0"/>
+                      <wp:positionH relativeFrom="column">
+                        <wp:posOffset>-635</wp:posOffset>
+                      </wp:positionH>
+                      <wp:positionV relativeFrom="paragraph">
+                        <wp:posOffset>837463</wp:posOffset>
+                      </wp:positionV>
+                      <wp:extent cx="2560320" cy="1118870"/>
+                      <wp:effectExtent l="0" t="0" r="11430" b="24130"/>
+                      <wp:wrapNone/>
+                      <wp:docPr id="2" name="Text Box 2"/>
+                      <wp:cNvGraphicFramePr/>
+                      <a:graphic xmlns:a="http://schemas.openxmlformats.org/drawingml/2006/main">
+                        <a:graphicData uri="http://schemas.microsoft.com/office/word/2010/wordprocessingShape">
+                          <wps:wsp>
+                            <wps:cNvSpPr txBox="1"/>
+                            <wps:spPr>
+                              <a:xfrm>
+                                <a:off x="0" y="0"/>
+                                <a:ext cx="2560320" cy="1118870"/>
+                              </a:xfrm>
+                              <a:prstGeom prst="rect">
+                                <a:avLst/>
+                              </a:prstGeom>
+                              <a:solidFill>
+                                <a:schemeClr val="lt1"/>
+                              </a:solidFill>
+                              <a:ln w="6350">
+                                <a:solidFill>
+                                  <a:prstClr val="black"/>
+                                </a:solidFill>
+                              </a:ln>
+                            </wps:spPr>
+                            <wps:txbx>
+                              <w:txbxContent>
+                                <w:p>
+                                  <w:pPr>
+                                    <w:rPr>
+                                      <w:b/>
+                                      <w:bCs/>
+                                      <w:lang w:val="es-419"/>
+                                    </w:rPr>
+                                  </w:pPr>
+                                  <w:r>
+                                    <w:rPr>
+                                      <w:b/>
+                                      <w:bCs/>
+                                      <w:lang w:val="es-419"/>
+                                    </w:rPr>
+                                    <w:t>Retroalimentación por la Docente:</w:t>
+                                  </w:r>
+                                </w:p>
+                                <w:p>
+                                  <w:pPr>
+                                    <w:rPr>
+                                      <w:color w:val="808080" w:themeColor="background1" w:themeShade="80"/>
+                                      <w:lang w:val="es-419"/>
+                                    </w:rPr>
+                                  </w:pPr>
+                                  <w:r>
+                                    <w:rPr>
+                                      <w:color w:val="808080" w:themeColor="background1" w:themeShade="80"/>
+                                      <w:lang w:val="es-419"/>
+                                    </w:rPr>
+                                    <w:t>(Dejar vacío si no hay retroalimentación)</w:t>
+                                  </w:r>
+                                </w:p>
+                                <w:p>
+                                  <w:pPr>
+                                    <w:rPr>
+                                      <w:b/>
+                                      <w:bCs/>
+                                      <w:lang w:val="es-419"/>
+                                    </w:rPr>
+                                  </w:pPr>
+                                </w:p>
+                                <w:p>
+                                  <w:pPr>
+                                    <w:rPr>
+                                      <w:lang w:val="es-419"/>
+                                    </w:rPr>
+                                  </w:pPr>
+                                </w:p>
+                              </w:txbxContent>
+                            </wps:txbx>
+                            <wps:bodyPr rot="0" spcFirstLastPara="0" vertOverflow="overflow" horzOverflow="overflow" vert="horz" wrap="square" lIns="91440" tIns="45720" rIns="91440" bIns="45720" numCol="1" spcCol="0" rtlCol="0" fromWordArt="0" anchor="t" anchorCtr="0" forceAA="0" compatLnSpc="1">
+                              <a:prstTxWarp prst="textNoShape">
+                                <a:avLst/>
+                              </a:prstTxWarp>
+                              <a:noAutofit/>
+                            </wps:bodyPr>
+                          </wps:wsp>
+                        </a:graphicData>
+                      </a:graphic>
+                      <wp14:sizeRelH relativeFrom="margin">
+                        <wp14:pctWidth>0</wp14:pctWidth>
+                      </wp14:sizeRelH>
+                      <wp14:sizeRelV relativeFrom="margin">
+                        <wp14:pctHeight>0</wp14:pctHeight>
+                      </wp14:sizeRelV>
+                    </wp:anchor>
+                  </w:drawing>
+                </mc:Choice>
+                <mc:Fallback>
+                  <w:pict>
+                    <v:shape w14:anchorId="2B395715" id="Text Box 2" o:spid="_x0000_s1027" type="#_x0000_t202" style="position:absolute;left:0;text-align:left;margin-left:-.05pt;margin-top:65.95pt;width:201.6pt;height:88.1pt;z-index:251645952;visibility:visible;mso-wrap-style:square;mso-width-percent:0;mso-height-percent:0;mso-wrap-distance-left:9pt;mso-wrap-distance-top:0;mso-wrap-distance-right:9pt;mso-wrap-distance-bottom:0;mso-position-horizontal:absolute;mso-position-horizontal-relative:text;mso-position-vertical:absolute;mso-position-vertical-relative:text;mso-width-percent:0;mso-height-percent:0;mso-width-relative:margin;mso-height-relative:margin;v-text-anchor:top" o:gfxdata="UEsDBBQABgAIAAAAIQC2gziS/gAAAOEBAAATAAAAW0NvbnRlbnRfVHlwZXNdLnhtbJSRQU7DMBBF&#10;90jcwfIWJU67QAgl6YK0S0CoHGBkTxKLZGx5TGhvj5O2G0SRWNoz/78nu9wcxkFMGNg6quQqL6RA&#10;0s5Y6ir5vt9lD1JwBDIwOMJKHpHlpr69KfdHjyxSmriSfYz+USnWPY7AufNIadK6MEJMx9ApD/oD&#10;OlTrorhX2lFEilmcO2RdNtjC5xDF9pCuTyYBB5bi6bQ4syoJ3g9WQ0ymaiLzg5KdCXlKLjvcW893&#10;SUOqXwnz5DrgnHtJTxOsQfEKIT7DmDSUCaxw7Rqn8787ZsmRM9e2VmPeBN4uqYvTtW7jvijg9N/y&#10;JsXecLq0q+WD6m8AAAD//wMAUEsDBBQABgAIAAAAIQA4/SH/1gAAAJQBAAALAAAAX3JlbHMvLnJl&#10;bHOkkMFqwzAMhu+DvYPRfXGawxijTi+j0GvpHsDYimMaW0Yy2fr2M4PBMnrbUb/Q94l/f/hMi1qR&#10;JVI2sOt6UJgd+ZiDgffL8ekFlFSbvV0oo4EbChzGx4f9GRdb25HMsYhqlCwG5lrLq9biZkxWOiqY&#10;22YiTra2kYMu1l1tQD30/bPm3wwYN0x18gb45AdQl1tp5j/sFB2T0FQ7R0nTNEV3j6o9feQzro1i&#10;OWA14Fm+Q8a1a8+Bvu/d/dMb2JY5uiPbhG/ktn4cqGU/er3pcvwCAAD//wMAUEsDBBQABgAIAAAA&#10;IQCGuCU5TgIAAKkEAAAOAAAAZHJzL2Uyb0RvYy54bWysVEuP2jAQvlfqf7B8L3kssDQirCgrqkpo&#10;dyWo9mwch0R1PK5tSOiv79gBFrY9Vb048/LnmW9mMn3oGkkOwtgaVE6TQUyJUByKWu1y+n2z/DSh&#10;xDqmCiZBiZwehaUPs48fpq3ORAoVyEIYgiDKZq3OaeWczqLI8ko0zA5AC4XOEkzDHKpmFxWGtYje&#10;yCiN43HUgim0AS6sRetj76SzgF+WgrvnsrTCEZlTzM2F04Rz689oNmXZzjBd1fyUBvuHLBpWK3z0&#10;AvXIHCN7U/8B1dTcgIXSDTg0EZRlzUWoAatJ4nfVrCumRagFybH6QpP9f7D86fBiSF3kNKVEsQZb&#10;tBGdI1+gI6lnp9U2w6C1xjDXoRm7fLZbNPqiu9I0/ovlEPQjz8cLtx6MozEdjeO7FF0cfUmSTCb3&#10;gf3o7bo21n0V0BAv5NRg8wKn7LCyDlPB0HOIf82CrItlLWVQ/MCIhTTkwLDV0oUk8cZNlFSkzen4&#10;bhQH4Bufh77c30rGf/gybxFQkwqNnpS+eC+5btsFCi/EbKE4Il8G+nmzmi9rhF8x616YwQFDHnBp&#10;3DMepQTMCU4SJRWYX3+z+3jsO3opaXFgc2p/7pkRlMhvCificzIc+gkPynB077k2157ttUftmwUg&#10;UQmup+ZB9PFOnsXSQPOKuzX3r6KLKY5v59SdxYXr1wh3k4v5PAThTGvmVmqtuYf2jfG0brpXZvSp&#10;rQ4n4gnOo82yd93tY/1NBfO9g7IOrfc896ye6Md9CN057a5fuGs9RL39YWa/AQAA//8DAFBLAwQU&#10;AAYACAAAACEA+YUtTdsAAAAJAQAADwAAAGRycy9kb3ducmV2LnhtbEyPwU7DMBBE70j8g7VI3Fo7&#10;BKE0xKkAFS6cKIizG29ti9iObDcNf89yguPOjGbfdNvFj2zGlF0MEqq1AIZhiNoFI+Hj/XnVAMtF&#10;Ba3GGFDCN2bY9pcXnWp1PIc3nPfFMCoJuVUSbClTy3keLHqV13HCQN4xJq8KnclwndSZyv3Ib4S4&#10;4165QB+smvDJ4vC1P3kJu0ezMUOjkt012rl5+Ty+mhcpr6+Wh3tgBZfyF4ZffEKHnpgO8RR0ZqOE&#10;VUVBkutqA4z8W1GTcpBQi6YC3nf8/4L+BwAA//8DAFBLAQItABQABgAIAAAAIQC2gziS/gAAAOEB&#10;AAATAAAAAAAAAAAAAAAAAAAAAABbQ29udGVudF9UeXBlc10ueG1sUEsBAi0AFAAGAAgAAAAhADj9&#10;If/WAAAAlAEAAAsAAAAAAAAAAAAAAAAALwEAAF9yZWxzLy5yZWxzUEsBAi0AFAAGAAgAAAAhAIa4&#10;JTlOAgAAqQQAAA4AAAAAAAAAAAAAAAAALgIAAGRycy9lMm9Eb2MueG1sUEsBAi0AFAAGAAgAAAAh&#10;APmFLU3bAAAACQEAAA8AAAAAAAAAAAAAAAAAqAQAAGRycy9kb3ducmV2LnhtbFBLBQYAAAAABAAE&#10;APMAAACwBQAAAAA=&#10;" fillcolor="white [3201]" strokeweight=".5pt">
+                      <v:textbox>
+                        <w:txbxContent>
+                          <w:p>
+                            <w:pPr>
+                              <w:rPr>
+                                <w:b/>
+                                <w:bCs/>
+                                <w:lang w:val="es-419"/>
+                              </w:rPr>
+                            </w:pPr>
+                            <w:r>
+                              <w:rPr>
+                                <w:b/>
+                                <w:bCs/>
+                                <w:lang w:val="es-419"/>
+                              </w:rPr>
+                              <w:t>Retroalimentación por la Docente:</w:t>
+                            </w:r>
+                          </w:p>
+                          <w:p>
+                            <w:pPr>
+                              <w:rPr>
+                                <w:color w:val="808080" w:themeColor="background1" w:themeShade="80"/>
+                                <w:lang w:val="es-419"/>
+                              </w:rPr>
+                            </w:pPr>
+                            <w:r>
+                              <w:rPr>
+                                <w:color w:val="808080" w:themeColor="background1" w:themeShade="80"/>
+                                <w:lang w:val="es-419"/>
+                              </w:rPr>
+                              <w:t>(Dejar vacío si no hay retroalimentación)</w:t>
+                            </w:r>
+                          </w:p>
+                          <w:p>
+                            <w:pPr>
+                              <w:rPr>
+                                <w:b/>
+                                <w:bCs/>
+                                <w:lang w:val="es-419"/>
+                              </w:rPr>
+                            </w:pPr>
+                          </w:p>
+                          <w:p>
+                            <w:pPr>
+                              <w:rPr>
+                                <w:lang w:val="es-419"/>
+                              </w:rPr>
+                            </w:pPr>
+                          </w:p>
+                        </w:txbxContent>
+                      </v:textbox>
+                    </v:shape>
+                  </w:pict>
+                </mc:Fallback>
+              </mc:AlternateContent>
+            </w:r>
+            <w:r>
+              <w:rPr>
+                <w:b/>
+                <w:i/>
+                <w:lang w:val="es-ES"/>
+              </w:rPr>
+              <w:t>¿Cuál es el perfil de un profesional de éxito? ¿Qué lo caracteriza y como puede convertirse en uno?</w:t>
+            </w:r>
+            <w:r>
+              <w:rPr>
+                <w:b/>
+                <w:i/>
+                <w:noProof/>
+              </w:rPr>
+              <w:t xml:space="preserve"> </w:t>
+            </w:r>
           </w:p>
         </w:tc>
       </w:tr>
@@ -704,6 +1150,180 @@
                 <w:i/>
               </w:rPr>
             </w:pPr>
+            <w:r>
+              <w:rPr>
+                <w:b/>
+                <w:i/>
+                <w:noProof/>
+              </w:rPr>
+              <w:lastRenderedPageBreak/>
+              <mc:AlternateContent>
+                <mc:Choice Requires="wps">
+                  <w:drawing>
+                    <wp:anchor distT="0" distB="0" distL="114300" distR="114300" simplePos="0" relativeHeight="251653120" behindDoc="0" locked="0" layoutInCell="1" allowOverlap="1" wp14:anchorId="70FAA6FE" wp14:editId="4F8EF0B2">
+                      <wp:simplePos x="0" y="0"/>
+                      <wp:positionH relativeFrom="column">
+                        <wp:posOffset>-635</wp:posOffset>
+                      </wp:positionH>
+                      <wp:positionV relativeFrom="paragraph">
+                        <wp:posOffset>4445</wp:posOffset>
+                      </wp:positionV>
+                      <wp:extent cx="2560320" cy="1118870"/>
+                      <wp:effectExtent l="0" t="0" r="11430" b="24130"/>
+                      <wp:wrapNone/>
+                      <wp:docPr id="3" name="Text Box 3"/>
+                      <wp:cNvGraphicFramePr/>
+                      <a:graphic xmlns:a="http://schemas.openxmlformats.org/drawingml/2006/main">
+                        <a:graphicData uri="http://schemas.microsoft.com/office/word/2010/wordprocessingShape">
+                          <wps:wsp>
+                            <wps:cNvSpPr txBox="1"/>
+                            <wps:spPr>
+                              <a:xfrm>
+                                <a:off x="0" y="0"/>
+                                <a:ext cx="2560320" cy="1118870"/>
+                              </a:xfrm>
+                              <a:prstGeom prst="rect">
+                                <a:avLst/>
+                              </a:prstGeom>
+                              <a:solidFill>
+                                <a:schemeClr val="lt1"/>
+                              </a:solidFill>
+                              <a:ln w="6350">
+                                <a:solidFill>
+                                  <a:prstClr val="black"/>
+                                </a:solidFill>
+                              </a:ln>
+                            </wps:spPr>
+                            <wps:txbx>
+                              <w:txbxContent>
+                                <w:p>
+                                  <w:pPr>
+                                    <w:rPr>
+                                      <w:b/>
+                                      <w:bCs/>
+                                      <w:lang w:val="es-419"/>
+                                    </w:rPr>
+                                  </w:pPr>
+                                  <w:r>
+                                    <w:rPr>
+                                      <w:b/>
+                                      <w:bCs/>
+                                      <w:lang w:val="es-419"/>
+                                    </w:rPr>
+                                    <w:t>Retroalimentación por la Docente:</w:t>
+                                  </w:r>
+                                </w:p>
+                                <w:p>
+                                  <w:pPr>
+                                    <w:rPr>
+                                      <w:color w:val="808080" w:themeColor="background1" w:themeShade="80"/>
+                                      <w:lang w:val="es-419"/>
+                                    </w:rPr>
+                                  </w:pPr>
+                                  <w:r>
+                                    <w:rPr>
+                                      <w:color w:val="808080" w:themeColor="background1" w:themeShade="80"/>
+                                      <w:lang w:val="es-419"/>
+                                    </w:rPr>
+                                    <w:t>(Dejar vacío si no hay retroalimentación)</w:t>
+                                  </w:r>
+                                </w:p>
+                                <w:p>
+                                  <w:pPr>
+                                    <w:rPr>
+                                      <w:b/>
+                                      <w:bCs/>
+                                      <w:lang w:val="es-419"/>
+                                    </w:rPr>
+                                  </w:pPr>
+                                </w:p>
+                                <w:p>
+                                  <w:pPr>
+                                    <w:rPr>
+                                      <w:lang w:val="es-419"/>
+                                    </w:rPr>
+                                  </w:pPr>
+                                </w:p>
+                              </w:txbxContent>
+                            </wps:txbx>
+                            <wps:bodyPr rot="0" spcFirstLastPara="0" vertOverflow="overflow" horzOverflow="overflow" vert="horz" wrap="square" lIns="91440" tIns="45720" rIns="91440" bIns="45720" numCol="1" spcCol="0" rtlCol="0" fromWordArt="0" anchor="t" anchorCtr="0" forceAA="0" compatLnSpc="1">
+                              <a:prstTxWarp prst="textNoShape">
+                                <a:avLst/>
+                              </a:prstTxWarp>
+                              <a:noAutofit/>
+                            </wps:bodyPr>
+                          </wps:wsp>
+                        </a:graphicData>
+                      </a:graphic>
+                      <wp14:sizeRelH relativeFrom="margin">
+                        <wp14:pctWidth>0</wp14:pctWidth>
+                      </wp14:sizeRelH>
+                      <wp14:sizeRelV relativeFrom="margin">
+                        <wp14:pctHeight>0</wp14:pctHeight>
+                      </wp14:sizeRelV>
+                    </wp:anchor>
+                  </w:drawing>
+                </mc:Choice>
+                <mc:Fallback>
+                  <w:pict>
+                    <v:shape w14:anchorId="70FAA6FE" id="Text Box 3" o:spid="_x0000_s1028" type="#_x0000_t202" style="position:absolute;left:0;text-align:left;margin-left:-.05pt;margin-top:.35pt;width:201.6pt;height:88.1pt;z-index:251653120;visibility:visible;mso-wrap-style:square;mso-width-percent:0;mso-height-percent:0;mso-wrap-distance-left:9pt;mso-wrap-distance-top:0;mso-wrap-distance-right:9pt;mso-wrap-distance-bottom:0;mso-position-horizontal:absolute;mso-position-horizontal-relative:text;mso-position-vertical:absolute;mso-position-vertical-relative:text;mso-width-percent:0;mso-height-percent:0;mso-width-relative:margin;mso-height-relative:margin;v-text-anchor:top" o:gfxdata="UEsDBBQABgAIAAAAIQC2gziS/gAAAOEBAAATAAAAW0NvbnRlbnRfVHlwZXNdLnhtbJSRQU7DMBBF&#10;90jcwfIWJU67QAgl6YK0S0CoHGBkTxKLZGx5TGhvj5O2G0SRWNoz/78nu9wcxkFMGNg6quQqL6RA&#10;0s5Y6ir5vt9lD1JwBDIwOMJKHpHlpr69KfdHjyxSmriSfYz+USnWPY7AufNIadK6MEJMx9ApD/oD&#10;OlTrorhX2lFEilmcO2RdNtjC5xDF9pCuTyYBB5bi6bQ4syoJ3g9WQ0ymaiLzg5KdCXlKLjvcW893&#10;SUOqXwnz5DrgnHtJTxOsQfEKIT7DmDSUCaxw7Rqn8787ZsmRM9e2VmPeBN4uqYvTtW7jvijg9N/y&#10;JsXecLq0q+WD6m8AAAD//wMAUEsDBBQABgAIAAAAIQA4/SH/1gAAAJQBAAALAAAAX3JlbHMvLnJl&#10;bHOkkMFqwzAMhu+DvYPRfXGawxijTi+j0GvpHsDYimMaW0Yy2fr2M4PBMnrbUb/Q94l/f/hMi1qR&#10;JVI2sOt6UJgd+ZiDgffL8ekFlFSbvV0oo4EbChzGx4f9GRdb25HMsYhqlCwG5lrLq9biZkxWOiqY&#10;22YiTra2kYMu1l1tQD30/bPm3wwYN0x18gb45AdQl1tp5j/sFB2T0FQ7R0nTNEV3j6o9feQzro1i&#10;OWA14Fm+Q8a1a8+Bvu/d/dMb2JY5uiPbhG/ktn4cqGU/er3pcvwCAAD//wMAUEsDBBQABgAIAAAA&#10;IQAs8YQiTwIAAKkEAAAOAAAAZHJzL2Uyb0RvYy54bWysVEuP2jAQvlfqf7B8L0l4LY0IK8qKqtJq&#10;dyWo9mwch0R1PK5tSOiv79ghLGx7qnpx5uXPM9/MZH7f1pIchbEVqIwmg5gSoTjkldpn9Pt2/WlG&#10;iXVM5UyCEhk9CUvvFx8/zBudiiGUIHNhCIIomzY6o6VzOo0iy0tRMzsALRQ6CzA1c6iafZQb1iB6&#10;LaNhHE+jBkyuDXBhLVofOiddBPyiENw9F4UVjsiMYm4unCacO39GizlL94bpsuLnNNg/ZFGzSuGj&#10;F6gH5hg5mOoPqLriBiwUbsChjqAoKi5CDVhNEr+rZlMyLUItSI7VF5rs/4PlT8cXQ6o8oyNKFKux&#10;RVvROvIFWjLy7DTaphi00RjmWjRjl3u7RaMvui1M7b9YDkE/8ny6cOvBOBqHk2k8GqKLoy9Jktns&#10;LrAfvV3XxrqvAmrihYwabF7glB0frcNUMLQP8a9ZkFW+rqQMih8YsZKGHBm2WrqQJN64iZKKNBmd&#10;jiZxAL7xeejL/Z1k/Icv8xYBNanQ6EnpiveSa3dtoHDYE7OD/IR8GejmzWq+rhD+kVn3wgwOGPKA&#10;S+Oe8SgkYE5wligpwfz6m93HY9/RS0mDA5tR+/PAjKBEflM4EZ+T8dhPeFDGkzvPtbn27K496lCv&#10;AIlKcD01D6KPd7IXCwP1K+7W0r+KLqY4vp1R14sr160R7iYXy2UIwpnWzD2qjeYe2jfG07ptX5nR&#10;57Y6nIgn6Eebpe+628X6mwqWBwdFFVrvee5YPdOP+xC6c95dv3DXeoh6+8MsfgMAAP//AwBQSwME&#10;FAAGAAgAAAAhAK5mejnZAAAABgEAAA8AAABkcnMvZG93bnJldi54bWxMjsFOwzAQRO9I/IO1SNxa&#10;p4DaNI1TASpcOFFQz268tS3idRS7afh7lhMcR/M08+rtFDox4pB8JAWLeQECqY3Gk1Xw+fEyK0Gk&#10;rMnoLhIq+MYE2+b6qtaViRd6x3GfreARSpVW4HLuKylT6zDoNI89EnenOASdOQ5WmkFfeDx08q4o&#10;ljJoT/zgdI/PDtuv/Tko2D3ZtW1LPbhdabwfp8Ppzb4qdXszPW5AZJzyHwy/+qwODTsd45lMEp2C&#10;2YJBBSsQXD4U9xyPTK2Wa5BNLf/rNz8AAAD//wMAUEsBAi0AFAAGAAgAAAAhALaDOJL+AAAA4QEA&#10;ABMAAAAAAAAAAAAAAAAAAAAAAFtDb250ZW50X1R5cGVzXS54bWxQSwECLQAUAAYACAAAACEAOP0h&#10;/9YAAACUAQAACwAAAAAAAAAAAAAAAAAvAQAAX3JlbHMvLnJlbHNQSwECLQAUAAYACAAAACEALPGE&#10;Ik8CAACpBAAADgAAAAAAAAAAAAAAAAAuAgAAZHJzL2Uyb0RvYy54bWxQSwECLQAUAAYACAAAACEA&#10;rmZ6OdkAAAAGAQAADwAAAAAAAAAAAAAAAACpBAAAZHJzL2Rvd25yZXYueG1sUEsFBgAAAAAEAAQA&#10;8wAAAK8FAAAAAA==&#10;" fillcolor="white [3201]" strokeweight=".5pt">
+                      <v:textbox>
+                        <w:txbxContent>
+                          <w:p>
+                            <w:pPr>
+                              <w:rPr>
+                                <w:b/>
+                                <w:bCs/>
+                                <w:lang w:val="es-419"/>
+                              </w:rPr>
+                            </w:pPr>
+                            <w:r>
+                              <w:rPr>
+                                <w:b/>
+                                <w:bCs/>
+                                <w:lang w:val="es-419"/>
+                              </w:rPr>
+                              <w:t>Retroalimentación por la Docente:</w:t>
+                            </w:r>
+                          </w:p>
+                          <w:p>
+                            <w:pPr>
+                              <w:rPr>
+                                <w:color w:val="808080" w:themeColor="background1" w:themeShade="80"/>
+                                <w:lang w:val="es-419"/>
+                              </w:rPr>
+                            </w:pPr>
+                            <w:r>
+                              <w:rPr>
+                                <w:color w:val="808080" w:themeColor="background1" w:themeShade="80"/>
+                                <w:lang w:val="es-419"/>
+                              </w:rPr>
+                              <w:t>(Dejar vacío si no hay retroalimentación)</w:t>
+                            </w:r>
+                          </w:p>
+                          <w:p>
+                            <w:pPr>
+                              <w:rPr>
+                                <w:b/>
+                                <w:bCs/>
+                                <w:lang w:val="es-419"/>
+                              </w:rPr>
+                            </w:pPr>
+                          </w:p>
+                          <w:p>
+                            <w:pPr>
+                              <w:rPr>
+                                <w:lang w:val="es-419"/>
+                              </w:rPr>
+                            </w:pPr>
+                          </w:p>
+                        </w:txbxContent>
+                      </v:textbox>
+                    </v:shape>
+                  </w:pict>
+                </mc:Fallback>
+              </mc:AlternateContent>
+            </w:r>
           </w:p>
         </w:tc>
         <w:tc>
@@ -724,6 +1344,7 @@
                 <w:b/>
                 <w:i/>
               </w:rPr>
+              <w:lastRenderedPageBreak/>
               <w:t>4</w:t>
             </w:r>
           </w:p>
@@ -751,7 +1372,15 @@
                 <w:b/>
                 <w:i/>
               </w:rPr>
-              <w:t>Elaboración de hipótesis y definición de variables</w:t>
+              <w:t xml:space="preserve">Elaboración de hipótesis y definición de </w:t>
+            </w:r>
+            <w:r>
+              <w:rPr>
+                <w:b/>
+                <w:i/>
+              </w:rPr>
+              <w:lastRenderedPageBreak/>
+              <w:t>variables</w:t>
             </w:r>
           </w:p>
           <w:p>
@@ -773,11 +1402,278 @@
                 <w:i/>
               </w:rPr>
             </w:pPr>
+            <w:r>
+              <w:rPr>
+                <w:b/>
+                <w:i/>
+              </w:rPr>
+              <w:t>Hipótesis</w:t>
+            </w:r>
           </w:p>
           <w:p>
             <w:pPr>
               <w:spacing w:line="276" w:lineRule="auto"/>
               <w:jc w:val="center"/>
+              <w:rPr>
+                <w:b/>
+                <w:i/>
+              </w:rPr>
+            </w:pPr>
+          </w:p>
+          <w:p>
+            <w:pPr>
+              <w:spacing w:line="276" w:lineRule="auto"/>
+              <w:rPr>
+                <w:b/>
+                <w:i/>
+              </w:rPr>
+            </w:pPr>
+            <w:r>
+              <w:rPr>
+                <w:b/>
+                <w:i/>
+              </w:rPr>
+              <w:t xml:space="preserve">Un profesional de éxito es percibido como tal, por su ingreso económico, </w:t>
+            </w:r>
+            <w:r>
+              <w:rPr>
+                <w:b/>
+                <w:i/>
+              </w:rPr>
+              <w:t>productividad</w:t>
+            </w:r>
+            <w:r>
+              <w:rPr>
+                <w:b/>
+                <w:i/>
+              </w:rPr>
+              <w:t xml:space="preserve"> </w:t>
+            </w:r>
+            <w:r>
+              <w:rPr>
+                <w:b/>
+                <w:i/>
+              </w:rPr>
+              <w:t xml:space="preserve">laboral, </w:t>
+            </w:r>
+            <w:r>
+              <w:rPr>
+                <w:b/>
+                <w:i/>
+              </w:rPr>
+              <w:t>nivel social demostrado</w:t>
+            </w:r>
+            <w:r>
+              <w:rPr>
+                <w:b/>
+                <w:i/>
+              </w:rPr>
+              <w:t xml:space="preserve"> y satisfacción laboral.</w:t>
+            </w:r>
+          </w:p>
+          <w:p>
+            <w:pPr>
+              <w:spacing w:line="276" w:lineRule="auto"/>
+              <w:rPr>
+                <w:b/>
+                <w:i/>
+              </w:rPr>
+            </w:pPr>
+          </w:p>
+          <w:p>
+            <w:pPr>
+              <w:spacing w:line="276" w:lineRule="auto"/>
+              <w:rPr>
+                <w:b/>
+                <w:i/>
+              </w:rPr>
+            </w:pPr>
+            <w:r>
+              <w:rPr>
+                <w:b/>
+                <w:i/>
+                <w:noProof/>
+              </w:rPr>
+              <mc:AlternateContent>
+                <mc:Choice Requires="wps">
+                  <w:drawing>
+                    <wp:anchor distT="0" distB="0" distL="114300" distR="114300" simplePos="0" relativeHeight="251654144" behindDoc="0" locked="0" layoutInCell="1" allowOverlap="1" wp14:anchorId="470E65BD" wp14:editId="0E61DF3A">
+                      <wp:simplePos x="0" y="0"/>
+                      <wp:positionH relativeFrom="column">
+                        <wp:posOffset>-3810</wp:posOffset>
+                      </wp:positionH>
+                      <wp:positionV relativeFrom="paragraph">
+                        <wp:posOffset>3810</wp:posOffset>
+                      </wp:positionV>
+                      <wp:extent cx="2560320" cy="1118870"/>
+                      <wp:effectExtent l="0" t="0" r="11430" b="24130"/>
+                      <wp:wrapNone/>
+                      <wp:docPr id="6" name="Text Box 6"/>
+                      <wp:cNvGraphicFramePr/>
+                      <a:graphic xmlns:a="http://schemas.openxmlformats.org/drawingml/2006/main">
+                        <a:graphicData uri="http://schemas.microsoft.com/office/word/2010/wordprocessingShape">
+                          <wps:wsp>
+                            <wps:cNvSpPr txBox="1"/>
+                            <wps:spPr>
+                              <a:xfrm>
+                                <a:off x="0" y="0"/>
+                                <a:ext cx="2560320" cy="1118870"/>
+                              </a:xfrm>
+                              <a:prstGeom prst="rect">
+                                <a:avLst/>
+                              </a:prstGeom>
+                              <a:solidFill>
+                                <a:schemeClr val="lt1"/>
+                              </a:solidFill>
+                              <a:ln w="6350">
+                                <a:solidFill>
+                                  <a:prstClr val="black"/>
+                                </a:solidFill>
+                              </a:ln>
+                            </wps:spPr>
+                            <wps:txbx>
+                              <w:txbxContent>
+                                <w:p>
+                                  <w:pPr>
+                                    <w:rPr>
+                                      <w:b/>
+                                      <w:bCs/>
+                                      <w:lang w:val="es-419"/>
+                                    </w:rPr>
+                                  </w:pPr>
+                                  <w:r>
+                                    <w:rPr>
+                                      <w:b/>
+                                      <w:bCs/>
+                                      <w:lang w:val="es-419"/>
+                                    </w:rPr>
+                                    <w:t>Retroalimentación por la Docente:</w:t>
+                                  </w:r>
+                                </w:p>
+                                <w:p>
+                                  <w:pPr>
+                                    <w:rPr>
+                                      <w:color w:val="808080" w:themeColor="background1" w:themeShade="80"/>
+                                      <w:lang w:val="es-419"/>
+                                    </w:rPr>
+                                  </w:pPr>
+                                  <w:r>
+                                    <w:rPr>
+                                      <w:color w:val="808080" w:themeColor="background1" w:themeShade="80"/>
+                                      <w:lang w:val="es-419"/>
+                                    </w:rPr>
+                                    <w:t>(Dejar vacío si no hay retroalimentación)</w:t>
+                                  </w:r>
+                                </w:p>
+                                <w:p>
+                                  <w:pPr>
+                                    <w:rPr>
+                                      <w:b/>
+                                      <w:bCs/>
+                                      <w:lang w:val="es-419"/>
+                                    </w:rPr>
+                                  </w:pPr>
+                                </w:p>
+                                <w:p>
+                                  <w:pPr>
+                                    <w:rPr>
+                                      <w:lang w:val="es-419"/>
+                                    </w:rPr>
+                                  </w:pPr>
+                                </w:p>
+                              </w:txbxContent>
+                            </wps:txbx>
+                            <wps:bodyPr rot="0" spcFirstLastPara="0" vertOverflow="overflow" horzOverflow="overflow" vert="horz" wrap="square" lIns="91440" tIns="45720" rIns="91440" bIns="45720" numCol="1" spcCol="0" rtlCol="0" fromWordArt="0" anchor="t" anchorCtr="0" forceAA="0" compatLnSpc="1">
+                              <a:prstTxWarp prst="textNoShape">
+                                <a:avLst/>
+                              </a:prstTxWarp>
+                              <a:noAutofit/>
+                            </wps:bodyPr>
+                          </wps:wsp>
+                        </a:graphicData>
+                      </a:graphic>
+                      <wp14:sizeRelH relativeFrom="margin">
+                        <wp14:pctWidth>0</wp14:pctWidth>
+                      </wp14:sizeRelH>
+                      <wp14:sizeRelV relativeFrom="margin">
+                        <wp14:pctHeight>0</wp14:pctHeight>
+                      </wp14:sizeRelV>
+                    </wp:anchor>
+                  </w:drawing>
+                </mc:Choice>
+                <mc:Fallback>
+                  <w:pict>
+                    <v:shape w14:anchorId="470E65BD" id="Text Box 6" o:spid="_x0000_s1029" type="#_x0000_t202" style="position:absolute;margin-left:-.3pt;margin-top:.3pt;width:201.6pt;height:88.1pt;z-index:251654144;visibility:visible;mso-wrap-style:square;mso-width-percent:0;mso-height-percent:0;mso-wrap-distance-left:9pt;mso-wrap-distance-top:0;mso-wrap-distance-right:9pt;mso-wrap-distance-bottom:0;mso-position-horizontal:absolute;mso-position-horizontal-relative:text;mso-position-vertical:absolute;mso-position-vertical-relative:text;mso-width-percent:0;mso-height-percent:0;mso-width-relative:margin;mso-height-relative:margin;v-text-anchor:top" o:gfxdata="UEsDBBQABgAIAAAAIQC2gziS/gAAAOEBAAATAAAAW0NvbnRlbnRfVHlwZXNdLnhtbJSRQU7DMBBF&#10;90jcwfIWJU67QAgl6YK0S0CoHGBkTxKLZGx5TGhvj5O2G0SRWNoz/78nu9wcxkFMGNg6quQqL6RA&#10;0s5Y6ir5vt9lD1JwBDIwOMJKHpHlpr69KfdHjyxSmriSfYz+USnWPY7AufNIadK6MEJMx9ApD/oD&#10;OlTrorhX2lFEilmcO2RdNtjC5xDF9pCuTyYBB5bi6bQ4syoJ3g9WQ0ymaiLzg5KdCXlKLjvcW893&#10;SUOqXwnz5DrgnHtJTxOsQfEKIT7DmDSUCaxw7Rqn8787ZsmRM9e2VmPeBN4uqYvTtW7jvijg9N/y&#10;JsXecLq0q+WD6m8AAAD//wMAUEsDBBQABgAIAAAAIQA4/SH/1gAAAJQBAAALAAAAX3JlbHMvLnJl&#10;bHOkkMFqwzAMhu+DvYPRfXGawxijTi+j0GvpHsDYimMaW0Yy2fr2M4PBMnrbUb/Q94l/f/hMi1qR&#10;JVI2sOt6UJgd+ZiDgffL8ekFlFSbvV0oo4EbChzGx4f9GRdb25HMsYhqlCwG5lrLq9biZkxWOiqY&#10;22YiTra2kYMu1l1tQD30/bPm3wwYN0x18gb45AdQl1tp5j/sFB2T0FQ7R0nTNEV3j6o9feQzro1i&#10;OWA14Fm+Q8a1a8+Bvu/d/dMb2JY5uiPbhG/ktn4cqGU/er3pcvwCAAD//wMAUEsDBBQABgAIAAAA&#10;IQBStVrZTwIAAKkEAAAOAAAAZHJzL2Uyb0RvYy54bWysVN9v2jAQfp+0/8Hy+xpCW8oQoWKtOk2q&#10;2kow9dk4Tonm+DzbkHR//T47QKHb07QX53758913d5led41mW+V8Tabg+dmAM2UklbV5Kfj35d2n&#10;MWc+CFMKTUYV/FV5fj37+GHa2oka0pp0qRwDiPGT1hZ8HYKdZJmXa9UIf0ZWGTgrco0IUN1LVjrR&#10;Ar3R2XAwGGUtudI6ksp7WG97J58l/KpSMjxWlVeB6YIjt5BOl85VPLPZVExenLDrWu7SEP+QRSNq&#10;g0cPULciCLZx9R9QTS0dearCmaQmo6qqpUo1oJp88K6axVpYlWoBOd4eaPL/D1Y+bJ8cq8uCjzgz&#10;okGLlqoL7At1bBTZaa2fIGhhERY6mNHlvd3DGIvuKtfEL8ph8IPn1wO3EUzCOLwcDc6HcEn48jwf&#10;j68S+9nbdet8+KqoYVEouEPzEqdie+8DUkHoPiS+5knX5V2tdVLiwKgb7dhWoNU6pCRx4yRKG9ai&#10;0vPLQQI+8UXow/2VFvJHLPMUAZo2MEZS+uKjFLpVlyg83xOzovIVfDnq581beVcD/l748CQcBgw8&#10;YGnCI45KE3KincTZmtyvv9ljPPoOL2ctBrbg/udGOMWZ/mYwEZ/zi4s44Um5uLyKXLtjz+rYYzbN&#10;DYGoHOtpZRJjfNB7sXLUPGO35vFVuISReLvgYS/ehH6NsJtSzecpCDNtRbg3CysjdGxMpHXZPQtn&#10;d20NmIgH2o+2mLzrbh8bbxqabwJVdWp95LlndUc/9iF1Z7e7ceGO9RT19oeZ/QYAAP//AwBQSwME&#10;FAAGAAgAAAAhAD4dbAfZAAAABgEAAA8AAABkcnMvZG93bnJldi54bWxMjsFOwzAMhu9IvENkJG5b&#10;ugmVUppOgAYXTmyIs9d4SbQmqZqsK2+POcHFsvV/+v01m9n3YqIxuRgUrJYFCApd1C4YBZ/710UF&#10;ImUMGvsYSME3Jdi011cN1jpewgdNu2wEl4RUowKb81BLmTpLHtMyDhQ4O8bRY+ZzNFKPeOFy38t1&#10;UZTSowv8weJAL5a60+7sFWyfzYPpKhztttLOTfPX8d28KXV7Mz89gsg05z8YfvVZHVp2OsRz0En0&#10;ChYlgwp4cnhXrHk5MHVfViDbRv7Xb38AAAD//wMAUEsBAi0AFAAGAAgAAAAhALaDOJL+AAAA4QEA&#10;ABMAAAAAAAAAAAAAAAAAAAAAAFtDb250ZW50X1R5cGVzXS54bWxQSwECLQAUAAYACAAAACEAOP0h&#10;/9YAAACUAQAACwAAAAAAAAAAAAAAAAAvAQAAX3JlbHMvLnJlbHNQSwECLQAUAAYACAAAACEAUrVa&#10;2U8CAACpBAAADgAAAAAAAAAAAAAAAAAuAgAAZHJzL2Uyb0RvYy54bWxQSwECLQAUAAYACAAAACEA&#10;Ph1sB9kAAAAGAQAADwAAAAAAAAAAAAAAAACpBAAAZHJzL2Rvd25yZXYueG1sUEsFBgAAAAAEAAQA&#10;8wAAAK8FAAAAAA==&#10;" fillcolor="white [3201]" strokeweight=".5pt">
+                      <v:textbox>
+                        <w:txbxContent>
+                          <w:p>
+                            <w:pPr>
+                              <w:rPr>
+                                <w:b/>
+                                <w:bCs/>
+                                <w:lang w:val="es-419"/>
+                              </w:rPr>
+                            </w:pPr>
+                            <w:r>
+                              <w:rPr>
+                                <w:b/>
+                                <w:bCs/>
+                                <w:lang w:val="es-419"/>
+                              </w:rPr>
+                              <w:t>Retroalimentación por la Docente:</w:t>
+                            </w:r>
+                          </w:p>
+                          <w:p>
+                            <w:pPr>
+                              <w:rPr>
+                                <w:color w:val="808080" w:themeColor="background1" w:themeShade="80"/>
+                                <w:lang w:val="es-419"/>
+                              </w:rPr>
+                            </w:pPr>
+                            <w:r>
+                              <w:rPr>
+                                <w:color w:val="808080" w:themeColor="background1" w:themeShade="80"/>
+                                <w:lang w:val="es-419"/>
+                              </w:rPr>
+                              <w:t>(Dejar vacío si no hay retroalimentación)</w:t>
+                            </w:r>
+                          </w:p>
+                          <w:p>
+                            <w:pPr>
+                              <w:rPr>
+                                <w:b/>
+                                <w:bCs/>
+                                <w:lang w:val="es-419"/>
+                              </w:rPr>
+                            </w:pPr>
+                          </w:p>
+                          <w:p>
+                            <w:pPr>
+                              <w:rPr>
+                                <w:lang w:val="es-419"/>
+                              </w:rPr>
+                            </w:pPr>
+                          </w:p>
+                        </w:txbxContent>
+                      </v:textbox>
+                    </v:shape>
+                  </w:pict>
+                </mc:Fallback>
+              </mc:AlternateContent>
+            </w:r>
+          </w:p>
+          <w:p>
+            <w:pPr>
+              <w:spacing w:line="276" w:lineRule="auto"/>
+              <w:rPr>
+                <w:b/>
+                <w:i/>
+              </w:rPr>
+            </w:pPr>
+          </w:p>
+          <w:p>
+            <w:pPr>
+              <w:spacing w:line="276" w:lineRule="auto"/>
               <w:rPr>
                 <w:b/>
                 <w:i/>
@@ -918,16 +1814,222 @@
                 <w:i/>
               </w:rPr>
             </w:pPr>
-          </w:p>
-          <w:p>
-            <w:pPr>
-              <w:spacing w:line="276" w:lineRule="auto"/>
-              <w:jc w:val="both"/>
-              <w:rPr>
-                <w:b/>
-                <w:i/>
-              </w:rPr>
-            </w:pPr>
+            <w:r>
+              <w:rPr>
+                <w:b/>
+                <w:i/>
+              </w:rPr>
+              <w:t xml:space="preserve">Se empleará datos como salarios , nivel de satisfacción laboral cada mes, KPIS, </w:t>
+            </w:r>
+            <w:proofErr w:type="spellStart"/>
+            <w:r>
+              <w:rPr>
+                <w:b/>
+                <w:i/>
+              </w:rPr>
+              <w:t>OKRs</w:t>
+            </w:r>
+            <w:proofErr w:type="spellEnd"/>
+            <w:r>
+              <w:rPr>
+                <w:b/>
+                <w:i/>
+              </w:rPr>
+              <w:t>.</w:t>
+            </w:r>
+          </w:p>
+          <w:p>
+            <w:pPr>
+              <w:spacing w:line="276" w:lineRule="auto"/>
+              <w:jc w:val="both"/>
+              <w:rPr>
+                <w:b/>
+                <w:i/>
+              </w:rPr>
+            </w:pPr>
+          </w:p>
+          <w:p>
+            <w:pPr>
+              <w:spacing w:line="276" w:lineRule="auto"/>
+              <w:jc w:val="both"/>
+              <w:rPr>
+                <w:b/>
+                <w:i/>
+              </w:rPr>
+            </w:pPr>
+            <w:r>
+              <w:rPr>
+                <w:b/>
+                <w:i/>
+                <w:noProof/>
+              </w:rPr>
+              <mc:AlternateContent>
+                <mc:Choice Requires="wps">
+                  <w:drawing>
+                    <wp:anchor distT="0" distB="0" distL="114300" distR="114300" simplePos="0" relativeHeight="251655168" behindDoc="0" locked="0" layoutInCell="1" allowOverlap="1" wp14:anchorId="121D7391" wp14:editId="0EE73707">
+                      <wp:simplePos x="0" y="0"/>
+                      <wp:positionH relativeFrom="column">
+                        <wp:posOffset>-635</wp:posOffset>
+                      </wp:positionH>
+                      <wp:positionV relativeFrom="paragraph">
+                        <wp:posOffset>2540</wp:posOffset>
+                      </wp:positionV>
+                      <wp:extent cx="2560320" cy="1118870"/>
+                      <wp:effectExtent l="0" t="0" r="11430" b="24130"/>
+                      <wp:wrapNone/>
+                      <wp:docPr id="8" name="Text Box 8"/>
+                      <wp:cNvGraphicFramePr/>
+                      <a:graphic xmlns:a="http://schemas.openxmlformats.org/drawingml/2006/main">
+                        <a:graphicData uri="http://schemas.microsoft.com/office/word/2010/wordprocessingShape">
+                          <wps:wsp>
+                            <wps:cNvSpPr txBox="1"/>
+                            <wps:spPr>
+                              <a:xfrm>
+                                <a:off x="0" y="0"/>
+                                <a:ext cx="2560320" cy="1118870"/>
+                              </a:xfrm>
+                              <a:prstGeom prst="rect">
+                                <a:avLst/>
+                              </a:prstGeom>
+                              <a:solidFill>
+                                <a:schemeClr val="lt1"/>
+                              </a:solidFill>
+                              <a:ln w="6350">
+                                <a:solidFill>
+                                  <a:prstClr val="black"/>
+                                </a:solidFill>
+                              </a:ln>
+                            </wps:spPr>
+                            <wps:txbx>
+                              <w:txbxContent>
+                                <w:p>
+                                  <w:pPr>
+                                    <w:rPr>
+                                      <w:b/>
+                                      <w:bCs/>
+                                      <w:lang w:val="es-419"/>
+                                    </w:rPr>
+                                  </w:pPr>
+                                  <w:r>
+                                    <w:rPr>
+                                      <w:b/>
+                                      <w:bCs/>
+                                      <w:lang w:val="es-419"/>
+                                    </w:rPr>
+                                    <w:t>Retroalimentación por la Docente:</w:t>
+                                  </w:r>
+                                </w:p>
+                                <w:p>
+                                  <w:pPr>
+                                    <w:rPr>
+                                      <w:color w:val="808080" w:themeColor="background1" w:themeShade="80"/>
+                                      <w:lang w:val="es-419"/>
+                                    </w:rPr>
+                                  </w:pPr>
+                                  <w:r>
+                                    <w:rPr>
+                                      <w:color w:val="808080" w:themeColor="background1" w:themeShade="80"/>
+                                      <w:lang w:val="es-419"/>
+                                    </w:rPr>
+                                    <w:t>(Dejar vacío si no hay retroalimentación)</w:t>
+                                  </w:r>
+                                </w:p>
+                                <w:p>
+                                  <w:pPr>
+                                    <w:rPr>
+                                      <w:b/>
+                                      <w:bCs/>
+                                      <w:lang w:val="es-419"/>
+                                    </w:rPr>
+                                  </w:pPr>
+                                </w:p>
+                                <w:p>
+                                  <w:pPr>
+                                    <w:rPr>
+                                      <w:lang w:val="es-419"/>
+                                    </w:rPr>
+                                  </w:pPr>
+                                </w:p>
+                              </w:txbxContent>
+                            </wps:txbx>
+                            <wps:bodyPr rot="0" spcFirstLastPara="0" vertOverflow="overflow" horzOverflow="overflow" vert="horz" wrap="square" lIns="91440" tIns="45720" rIns="91440" bIns="45720" numCol="1" spcCol="0" rtlCol="0" fromWordArt="0" anchor="t" anchorCtr="0" forceAA="0" compatLnSpc="1">
+                              <a:prstTxWarp prst="textNoShape">
+                                <a:avLst/>
+                              </a:prstTxWarp>
+                              <a:noAutofit/>
+                            </wps:bodyPr>
+                          </wps:wsp>
+                        </a:graphicData>
+                      </a:graphic>
+                      <wp14:sizeRelH relativeFrom="margin">
+                        <wp14:pctWidth>0</wp14:pctWidth>
+                      </wp14:sizeRelH>
+                      <wp14:sizeRelV relativeFrom="margin">
+                        <wp14:pctHeight>0</wp14:pctHeight>
+                      </wp14:sizeRelV>
+                    </wp:anchor>
+                  </w:drawing>
+                </mc:Choice>
+                <mc:Fallback>
+                  <w:pict>
+                    <v:shape w14:anchorId="121D7391" id="Text Box 8" o:spid="_x0000_s1030" type="#_x0000_t202" style="position:absolute;left:0;text-align:left;margin-left:-.05pt;margin-top:.2pt;width:201.6pt;height:88.1pt;z-index:251655168;visibility:visible;mso-wrap-style:square;mso-width-percent:0;mso-height-percent:0;mso-wrap-distance-left:9pt;mso-wrap-distance-top:0;mso-wrap-distance-right:9pt;mso-wrap-distance-bottom:0;mso-position-horizontal:absolute;mso-position-horizontal-relative:text;mso-position-vertical:absolute;mso-position-vertical-relative:text;mso-width-percent:0;mso-height-percent:0;mso-width-relative:margin;mso-height-relative:margin;v-text-anchor:top" o:gfxdata="UEsDBBQABgAIAAAAIQC2gziS/gAAAOEBAAATAAAAW0NvbnRlbnRfVHlwZXNdLnhtbJSRQU7DMBBF&#10;90jcwfIWJU67QAgl6YK0S0CoHGBkTxKLZGx5TGhvj5O2G0SRWNoz/78nu9wcxkFMGNg6quQqL6RA&#10;0s5Y6ir5vt9lD1JwBDIwOMJKHpHlpr69KfdHjyxSmriSfYz+USnWPY7AufNIadK6MEJMx9ApD/oD&#10;OlTrorhX2lFEilmcO2RdNtjC5xDF9pCuTyYBB5bi6bQ4syoJ3g9WQ0ymaiLzg5KdCXlKLjvcW893&#10;SUOqXwnz5DrgnHtJTxOsQfEKIT7DmDSUCaxw7Rqn8787ZsmRM9e2VmPeBN4uqYvTtW7jvijg9N/y&#10;JsXecLq0q+WD6m8AAAD//wMAUEsDBBQABgAIAAAAIQA4/SH/1gAAAJQBAAALAAAAX3JlbHMvLnJl&#10;bHOkkMFqwzAMhu+DvYPRfXGawxijTi+j0GvpHsDYimMaW0Yy2fr2M4PBMnrbUb/Q94l/f/hMi1qR&#10;JVI2sOt6UJgd+ZiDgffL8ekFlFSbvV0oo4EbChzGx4f9GRdb25HMsYhqlCwG5lrLq9biZkxWOiqY&#10;22YiTra2kYMu1l1tQD30/bPm3wwYN0x18gb45AdQl1tp5j/sFB2T0FQ7R0nTNEV3j6o9feQzro1i&#10;OWA14Fm+Q8a1a8+Bvu/d/dMb2JY5uiPbhG/ktn4cqGU/er3pcvwCAAD//wMAUEsDBBQABgAIAAAA&#10;IQCFI5VSTwIAAKkEAAAOAAAAZHJzL2Uyb0RvYy54bWysVE1vGjEQvVfqf7B8b5YlhFDEEtFEVJWi&#10;JBJUORuvN6zq9bi2YTf99X02H4G0p6oX73z5eebNzE5uukazrXK+JlPw/KLHmTKSytq8FPz7cv5p&#10;xJkPwpRCk1EFf1We30w/fpi0dqz6tCZdKscAYvy4tQVfh2DHWeblWjXCX5BVBs6KXCMCVPeSlU60&#10;QG901u/1hllLrrSOpPIe1rudk08TflUpGR6ryqvAdMGRW0inS+cqntl0IsYvTth1LfdpiH/IohG1&#10;waNHqDsRBNu4+g+oppaOPFXhQlKTUVXVUqUaUE3ee1fNYi2sSrWAHG+PNPn/Bysftk+O1WXB0Sgj&#10;GrRoqbrAvlDHRpGd1voxghYWYaGDGV0+2D2Mseiuck38ohwGP3h+PXIbwSSM/ath77IPl4Qvz/PR&#10;6Dqxn71dt86Hr4oaFoWCOzQvcSq29z4gFYQeQuJrnnRdzmutkxIHRt1qx7YCrdYhJYkbZ1HasLbg&#10;w8urXgI+80Xo4/2VFvJHLPMcAZo2MEZSdsVHKXSrLlE4OBCzovIVfDnazZu3cl4D/l748CQcBgw8&#10;YGnCI45KE3KivcTZmtyvv9ljPPoOL2ctBrbg/udGOMWZ/mYwEZ/zwSBOeFIGV9eRa3fqWZ16zKa5&#10;JRCVYz2tTGKMD/ogVo6aZ+zWLL4KlzASbxc8HMTbsFsj7KZUs1kKwkxbEe7NwsoIHRsTaV12z8LZ&#10;fVsDJuKBDqMtxu+6u4uNNw3NNoGqOrU+8rxjdU8/9iF1Z7+7ceFO9RT19oeZ/gYAAP//AwBQSwME&#10;FAAGAAgAAAAhAADPhCDYAAAABgEAAA8AAABkcnMvZG93bnJldi54bWxMjsFOwzAQRO9I/IO1SNxa&#10;p1CFEOJUgAoXTi2I8zbe2haxHcVuGv6e5QTH0TzNvGYz+15MNCYXg4LVsgBBoYvaBaPg4/1lUYFI&#10;GYPGPgZS8E0JNu3lRYO1juewo2mfjeCRkGpUYHMeailTZ8ljWsaBAnfHOHrMHEcj9YhnHve9vCmK&#10;Unp0gR8sDvRsqfvan7yC7ZO5N12Fo91W2rlp/jy+mVelrq/mxwcQmeb8B8OvPqtDy06HeAo6iV7B&#10;YsWggjUILtfFLccDU3dlCbJt5H/99gcAAP//AwBQSwECLQAUAAYACAAAACEAtoM4kv4AAADhAQAA&#10;EwAAAAAAAAAAAAAAAAAAAAAAW0NvbnRlbnRfVHlwZXNdLnhtbFBLAQItABQABgAIAAAAIQA4/SH/&#10;1gAAAJQBAAALAAAAAAAAAAAAAAAAAC8BAABfcmVscy8ucmVsc1BLAQItABQABgAIAAAAIQCFI5VS&#10;TwIAAKkEAAAOAAAAAAAAAAAAAAAAAC4CAABkcnMvZTJvRG9jLnhtbFBLAQItABQABgAIAAAAIQAA&#10;z4Qg2AAAAAYBAAAPAAAAAAAAAAAAAAAAAKkEAABkcnMvZG93bnJldi54bWxQSwUGAAAAAAQABADz&#10;AAAArgUAAAAA&#10;" fillcolor="white [3201]" strokeweight=".5pt">
+                      <v:textbox>
+                        <w:txbxContent>
+                          <w:p>
+                            <w:pPr>
+                              <w:rPr>
+                                <w:b/>
+                                <w:bCs/>
+                                <w:lang w:val="es-419"/>
+                              </w:rPr>
+                            </w:pPr>
+                            <w:r>
+                              <w:rPr>
+                                <w:b/>
+                                <w:bCs/>
+                                <w:lang w:val="es-419"/>
+                              </w:rPr>
+                              <w:t>Retroalimentación por la Docente:</w:t>
+                            </w:r>
+                          </w:p>
+                          <w:p>
+                            <w:pPr>
+                              <w:rPr>
+                                <w:color w:val="808080" w:themeColor="background1" w:themeShade="80"/>
+                                <w:lang w:val="es-419"/>
+                              </w:rPr>
+                            </w:pPr>
+                            <w:r>
+                              <w:rPr>
+                                <w:color w:val="808080" w:themeColor="background1" w:themeShade="80"/>
+                                <w:lang w:val="es-419"/>
+                              </w:rPr>
+                              <w:t>(Dejar vacío si no hay retroalimentación)</w:t>
+                            </w:r>
+                          </w:p>
+                          <w:p>
+                            <w:pPr>
+                              <w:rPr>
+                                <w:b/>
+                                <w:bCs/>
+                                <w:lang w:val="es-419"/>
+                              </w:rPr>
+                            </w:pPr>
+                          </w:p>
+                          <w:p>
+                            <w:pPr>
+                              <w:rPr>
+                                <w:lang w:val="es-419"/>
+                              </w:rPr>
+                            </w:pPr>
+                          </w:p>
+                        </w:txbxContent>
+                      </v:textbox>
+                    </v:shape>
+                  </w:pict>
+                </mc:Fallback>
+              </mc:AlternateContent>
+            </w:r>
           </w:p>
           <w:p>
             <w:pPr>
@@ -1037,6 +2139,243 @@
               </w:rPr>
               <w:t>Definición y selección de la muestra</w:t>
             </w:r>
+          </w:p>
+          <w:p>
+            <w:pPr>
+              <w:spacing w:line="276" w:lineRule="auto"/>
+              <w:jc w:val="center"/>
+              <w:rPr>
+                <w:b/>
+                <w:i/>
+              </w:rPr>
+            </w:pPr>
+          </w:p>
+          <w:p>
+            <w:pPr>
+              <w:spacing w:line="276" w:lineRule="auto"/>
+              <w:jc w:val="both"/>
+              <w:rPr>
+                <w:b/>
+                <w:i/>
+              </w:rPr>
+            </w:pPr>
+            <w:r>
+              <w:rPr>
+                <w:b/>
+                <w:i/>
+              </w:rPr>
+              <w:t>Se selecciona un conjunto de profesionales del sector tecnológico de Panamá y se examinan su satisfacción</w:t>
+            </w:r>
+            <w:r>
+              <w:rPr>
+                <w:b/>
+                <w:i/>
+              </w:rPr>
+              <w:t>.</w:t>
+            </w:r>
+          </w:p>
+          <w:p>
+            <w:pPr>
+              <w:spacing w:line="276" w:lineRule="auto"/>
+              <w:jc w:val="both"/>
+              <w:rPr>
+                <w:b/>
+                <w:i/>
+              </w:rPr>
+            </w:pPr>
+          </w:p>
+          <w:p>
+            <w:pPr>
+              <w:spacing w:line="276" w:lineRule="auto"/>
+              <w:jc w:val="both"/>
+              <w:rPr>
+                <w:b/>
+                <w:i/>
+              </w:rPr>
+            </w:pPr>
+            <w:r>
+              <w:rPr>
+                <w:b/>
+                <w:i/>
+                <w:noProof/>
+              </w:rPr>
+              <mc:AlternateContent>
+                <mc:Choice Requires="wps">
+                  <w:drawing>
+                    <wp:anchor distT="0" distB="0" distL="114300" distR="114300" simplePos="0" relativeHeight="251656192" behindDoc="0" locked="0" layoutInCell="1" allowOverlap="1" wp14:anchorId="7C96ABFC" wp14:editId="3B50D843">
+                      <wp:simplePos x="0" y="0"/>
+                      <wp:positionH relativeFrom="column">
+                        <wp:posOffset>-3810</wp:posOffset>
+                      </wp:positionH>
+                      <wp:positionV relativeFrom="paragraph">
+                        <wp:posOffset>1905</wp:posOffset>
+                      </wp:positionV>
+                      <wp:extent cx="2560320" cy="1118870"/>
+                      <wp:effectExtent l="0" t="0" r="11430" b="24130"/>
+                      <wp:wrapNone/>
+                      <wp:docPr id="9" name="Text Box 9"/>
+                      <wp:cNvGraphicFramePr/>
+                      <a:graphic xmlns:a="http://schemas.openxmlformats.org/drawingml/2006/main">
+                        <a:graphicData uri="http://schemas.microsoft.com/office/word/2010/wordprocessingShape">
+                          <wps:wsp>
+                            <wps:cNvSpPr txBox="1"/>
+                            <wps:spPr>
+                              <a:xfrm>
+                                <a:off x="0" y="0"/>
+                                <a:ext cx="2560320" cy="1118870"/>
+                              </a:xfrm>
+                              <a:prstGeom prst="rect">
+                                <a:avLst/>
+                              </a:prstGeom>
+                              <a:solidFill>
+                                <a:schemeClr val="lt1"/>
+                              </a:solidFill>
+                              <a:ln w="6350">
+                                <a:solidFill>
+                                  <a:prstClr val="black"/>
+                                </a:solidFill>
+                              </a:ln>
+                            </wps:spPr>
+                            <wps:txbx>
+                              <w:txbxContent>
+                                <w:p>
+                                  <w:pPr>
+                                    <w:rPr>
+                                      <w:b/>
+                                      <w:bCs/>
+                                      <w:lang w:val="es-419"/>
+                                    </w:rPr>
+                                  </w:pPr>
+                                  <w:r>
+                                    <w:rPr>
+                                      <w:b/>
+                                      <w:bCs/>
+                                      <w:lang w:val="es-419"/>
+                                    </w:rPr>
+                                    <w:t>Retroalimentación por la Docente:</w:t>
+                                  </w:r>
+                                </w:p>
+                                <w:p>
+                                  <w:pPr>
+                                    <w:rPr>
+                                      <w:color w:val="808080" w:themeColor="background1" w:themeShade="80"/>
+                                      <w:lang w:val="es-419"/>
+                                    </w:rPr>
+                                  </w:pPr>
+                                  <w:r>
+                                    <w:rPr>
+                                      <w:color w:val="808080" w:themeColor="background1" w:themeShade="80"/>
+                                      <w:lang w:val="es-419"/>
+                                    </w:rPr>
+                                    <w:t>(Dejar vacío si no hay retroalimentación)</w:t>
+                                  </w:r>
+                                </w:p>
+                                <w:p>
+                                  <w:pPr>
+                                    <w:rPr>
+                                      <w:b/>
+                                      <w:bCs/>
+                                      <w:lang w:val="es-419"/>
+                                    </w:rPr>
+                                  </w:pPr>
+                                </w:p>
+                                <w:p>
+                                  <w:pPr>
+                                    <w:rPr>
+                                      <w:lang w:val="es-419"/>
+                                    </w:rPr>
+                                  </w:pPr>
+                                </w:p>
+                              </w:txbxContent>
+                            </wps:txbx>
+                            <wps:bodyPr rot="0" spcFirstLastPara="0" vertOverflow="overflow" horzOverflow="overflow" vert="horz" wrap="square" lIns="91440" tIns="45720" rIns="91440" bIns="45720" numCol="1" spcCol="0" rtlCol="0" fromWordArt="0" anchor="t" anchorCtr="0" forceAA="0" compatLnSpc="1">
+                              <a:prstTxWarp prst="textNoShape">
+                                <a:avLst/>
+                              </a:prstTxWarp>
+                              <a:noAutofit/>
+                            </wps:bodyPr>
+                          </wps:wsp>
+                        </a:graphicData>
+                      </a:graphic>
+                      <wp14:sizeRelH relativeFrom="margin">
+                        <wp14:pctWidth>0</wp14:pctWidth>
+                      </wp14:sizeRelH>
+                      <wp14:sizeRelV relativeFrom="margin">
+                        <wp14:pctHeight>0</wp14:pctHeight>
+                      </wp14:sizeRelV>
+                    </wp:anchor>
+                  </w:drawing>
+                </mc:Choice>
+                <mc:Fallback>
+                  <w:pict>
+                    <v:shape w14:anchorId="7C96ABFC" id="Text Box 9" o:spid="_x0000_s1031" type="#_x0000_t202" style="position:absolute;left:0;text-align:left;margin-left:-.3pt;margin-top:.15pt;width:201.6pt;height:88.1pt;z-index:251656192;visibility:visible;mso-wrap-style:square;mso-width-percent:0;mso-height-percent:0;mso-wrap-distance-left:9pt;mso-wrap-distance-top:0;mso-wrap-distance-right:9pt;mso-wrap-distance-bottom:0;mso-position-horizontal:absolute;mso-position-horizontal-relative:text;mso-position-vertical:absolute;mso-position-vertical-relative:text;mso-width-percent:0;mso-height-percent:0;mso-width-relative:margin;mso-height-relative:margin;v-text-anchor:top" o:gfxdata="UEsDBBQABgAIAAAAIQC2gziS/gAAAOEBAAATAAAAW0NvbnRlbnRfVHlwZXNdLnhtbJSRQU7DMBBF&#10;90jcwfIWJU67QAgl6YK0S0CoHGBkTxKLZGx5TGhvj5O2G0SRWNoz/78nu9wcxkFMGNg6quQqL6RA&#10;0s5Y6ir5vt9lD1JwBDIwOMJKHpHlpr69KfdHjyxSmriSfYz+USnWPY7AufNIadK6MEJMx9ApD/oD&#10;OlTrorhX2lFEilmcO2RdNtjC5xDF9pCuTyYBB5bi6bQ4syoJ3g9WQ0ymaiLzg5KdCXlKLjvcW893&#10;SUOqXwnz5DrgnHtJTxOsQfEKIT7DmDSUCaxw7Rqn8787ZsmRM9e2VmPeBN4uqYvTtW7jvijg9N/y&#10;JsXecLq0q+WD6m8AAAD//wMAUEsDBBQABgAIAAAAIQA4/SH/1gAAAJQBAAALAAAAX3JlbHMvLnJl&#10;bHOkkMFqwzAMhu+DvYPRfXGawxijTi+j0GvpHsDYimMaW0Yy2fr2M4PBMnrbUb/Q94l/f/hMi1qR&#10;JVI2sOt6UJgd+ZiDgffL8ekFlFSbvV0oo4EbChzGx4f9GRdb25HMsYhqlCwG5lrLq9biZkxWOiqY&#10;22YiTra2kYMu1l1tQD30/bPm3wwYN0x18gb45AdQl1tp5j/sFB2T0FQ7R0nTNEV3j6o9feQzro1i&#10;OWA14Fm+Q8a1a8+Bvu/d/dMb2JY5uiPbhG/ktn4cqGU/er3pcvwCAAD//wMAUEsDBBQABgAIAAAA&#10;IQCQCNo4TwIAAKkEAAAOAAAAZHJzL2Uyb0RvYy54bWysVN9v2jAQfp+0/8Hy+wihQCEiVIyKaRJq&#10;K0HVZ+M4JJrj82xDwv76nR1CodvTtBfnfvnz3Xd3mT00lSRHYWwJKqVxr0+JUByyUu1T+rpdfZlQ&#10;Yh1TGZOgREpPwtKH+edPs1onYgAFyEwYgiDKJrVOaeGcTqLI8kJUzPZAC4XOHEzFHKpmH2WG1Yhe&#10;yWjQ74+jGkymDXBhLVofWyedB/w8F9w957kVjsiUYm4unCacO39G8xlL9obpouTnNNg/ZFGxUuGj&#10;F6hH5hg5mPIPqKrkBizkrsehiiDPSy5CDVhN3P9QzaZgWoRakByrLzTZ/wfLn44vhpRZSqeUKFZh&#10;i7aiceQrNGTq2am1TTBoozHMNWjGLnd2i0ZfdJObyn+xHIJ+5Pl04daDcTQORuP+3QBdHH1xHE8m&#10;94H96P26NtZ9E1ARL6TUYPMCp+y4tg5TwdAuxL9mQZbZqpQyKH5gxFIacmTYaulCknjjJkoqUqd0&#10;fDfqB+Abn4e+3N9Jxn/4Mm8RUJMKjZ6UtngvuWbXBApHHTE7yE7Il4F23qzmqxLh18y6F2ZwwJAH&#10;XBr3jEcuAXOCs0RJAebX3+w+HvuOXkpqHNiU2p8HZgQl8rvCiZjGw6Gf8KAMR/eea3Pt2V171KFa&#10;AhIV43pqHkQf72Qn5gaqN9ythX8VXUxxfDulrhOXrl0j3E0uFosQhDOtmVurjeYe2jfG07pt3pjR&#10;57Y6nIgn6EabJR+628b6mwoWBwd5GVrveW5ZPdOP+xC6c95dv3DXeoh6/8PMfwMAAP//AwBQSwME&#10;FAAGAAgAAAAhAKHM5N7YAAAABgEAAA8AAABkcnMvZG93bnJldi54bWxMjsFOwzAQRO9I/IO1SNxa&#10;hwIhhDgVoMKlJwrivI1dOyJeR7abhr9nOcFxNE8zr1nPfhCTiakPpOBqWYAw1AXdk1Xw8f6yqECk&#10;jKRxCGQUfJsE6/b8rMFahxO9mWmXreARSjUqcDmPtZSpc8ZjWobREHeHED1mjtFKHfHE436Qq6Io&#10;pcee+MHhaJ6d6b52R69g82TvbVdhdJtK9/00fx629lWpy4v58QFENnP+g+FXn9WhZad9OJJOYlCw&#10;KBlUcA2Cy5tixXHP1F15C7Jt5H/99gcAAP//AwBQSwECLQAUAAYACAAAACEAtoM4kv4AAADhAQAA&#10;EwAAAAAAAAAAAAAAAAAAAAAAW0NvbnRlbnRfVHlwZXNdLnhtbFBLAQItABQABgAIAAAAIQA4/SH/&#10;1gAAAJQBAAALAAAAAAAAAAAAAAAAAC8BAABfcmVscy8ucmVsc1BLAQItABQABgAIAAAAIQCQCNo4&#10;TwIAAKkEAAAOAAAAAAAAAAAAAAAAAC4CAABkcnMvZTJvRG9jLnhtbFBLAQItABQABgAIAAAAIQCh&#10;zOTe2AAAAAYBAAAPAAAAAAAAAAAAAAAAAKkEAABkcnMvZG93bnJldi54bWxQSwUGAAAAAAQABADz&#10;AAAArgUAAAAA&#10;" fillcolor="white [3201]" strokeweight=".5pt">
+                      <v:textbox>
+                        <w:txbxContent>
+                          <w:p>
+                            <w:pPr>
+                              <w:rPr>
+                                <w:b/>
+                                <w:bCs/>
+                                <w:lang w:val="es-419"/>
+                              </w:rPr>
+                            </w:pPr>
+                            <w:r>
+                              <w:rPr>
+                                <w:b/>
+                                <w:bCs/>
+                                <w:lang w:val="es-419"/>
+                              </w:rPr>
+                              <w:t>Retroalimentación por la Docente:</w:t>
+                            </w:r>
+                          </w:p>
+                          <w:p>
+                            <w:pPr>
+                              <w:rPr>
+                                <w:color w:val="808080" w:themeColor="background1" w:themeShade="80"/>
+                                <w:lang w:val="es-419"/>
+                              </w:rPr>
+                            </w:pPr>
+                            <w:r>
+                              <w:rPr>
+                                <w:color w:val="808080" w:themeColor="background1" w:themeShade="80"/>
+                                <w:lang w:val="es-419"/>
+                              </w:rPr>
+                              <w:t>(Dejar vacío si no hay retroalimentación)</w:t>
+                            </w:r>
+                          </w:p>
+                          <w:p>
+                            <w:pPr>
+                              <w:rPr>
+                                <w:b/>
+                                <w:bCs/>
+                                <w:lang w:val="es-419"/>
+                              </w:rPr>
+                            </w:pPr>
+                          </w:p>
+                          <w:p>
+                            <w:pPr>
+                              <w:rPr>
+                                <w:lang w:val="es-419"/>
+                              </w:rPr>
+                            </w:pPr>
+                          </w:p>
+                        </w:txbxContent>
+                      </v:textbox>
+                    </v:shape>
+                  </w:pict>
+                </mc:Fallback>
+              </mc:AlternateContent>
+            </w:r>
+          </w:p>
+          <w:p>
+            <w:pPr>
+              <w:spacing w:line="276" w:lineRule="auto"/>
+              <w:jc w:val="center"/>
+              <w:rPr>
+                <w:b/>
+                <w:i/>
+              </w:rPr>
+            </w:pPr>
           </w:p>
         </w:tc>
       </w:tr>
@@ -1095,16 +2434,196 @@
                 <w:i/>
               </w:rPr>
             </w:pPr>
-          </w:p>
-          <w:p>
-            <w:pPr>
-              <w:spacing w:line="276" w:lineRule="auto"/>
-              <w:jc w:val="both"/>
-              <w:rPr>
-                <w:b/>
-                <w:i/>
-              </w:rPr>
-            </w:pPr>
+            <w:r>
+              <w:rPr>
+                <w:b/>
+                <w:i/>
+              </w:rPr>
+              <w:t>Se determina si un profesional de éxito es percibido de la misma manera que nuestra hipótesis o si una de nuestras variables influye más o no es importante para su consideración.</w:t>
+            </w:r>
+          </w:p>
+          <w:p>
+            <w:pPr>
+              <w:spacing w:line="276" w:lineRule="auto"/>
+              <w:jc w:val="both"/>
+              <w:rPr>
+                <w:b/>
+                <w:i/>
+              </w:rPr>
+            </w:pPr>
+            <w:r>
+              <w:rPr>
+                <w:b/>
+                <w:i/>
+                <w:noProof/>
+              </w:rPr>
+              <mc:AlternateContent>
+                <mc:Choice Requires="wps">
+                  <w:drawing>
+                    <wp:anchor distT="0" distB="0" distL="114300" distR="114300" simplePos="0" relativeHeight="251659264" behindDoc="0" locked="0" layoutInCell="1" allowOverlap="1" wp14:anchorId="1237D352" wp14:editId="3A81377B">
+                      <wp:simplePos x="0" y="0"/>
+                      <wp:positionH relativeFrom="column">
+                        <wp:posOffset>-635</wp:posOffset>
+                      </wp:positionH>
+                      <wp:positionV relativeFrom="paragraph">
+                        <wp:posOffset>33680</wp:posOffset>
+                      </wp:positionV>
+                      <wp:extent cx="5452974" cy="767690"/>
+                      <wp:effectExtent l="0" t="0" r="14605" b="13970"/>
+                      <wp:wrapNone/>
+                      <wp:docPr id="10" name="Text Box 10"/>
+                      <wp:cNvGraphicFramePr/>
+                      <a:graphic xmlns:a="http://schemas.openxmlformats.org/drawingml/2006/main">
+                        <a:graphicData uri="http://schemas.microsoft.com/office/word/2010/wordprocessingShape">
+                          <wps:wsp>
+                            <wps:cNvSpPr txBox="1"/>
+                            <wps:spPr>
+                              <a:xfrm>
+                                <a:off x="0" y="0"/>
+                                <a:ext cx="5452974" cy="767690"/>
+                              </a:xfrm>
+                              <a:prstGeom prst="rect">
+                                <a:avLst/>
+                              </a:prstGeom>
+                              <a:solidFill>
+                                <a:schemeClr val="lt1"/>
+                              </a:solidFill>
+                              <a:ln w="6350">
+                                <a:solidFill>
+                                  <a:prstClr val="black"/>
+                                </a:solidFill>
+                              </a:ln>
+                            </wps:spPr>
+                            <wps:txbx>
+                              <w:txbxContent>
+                                <w:p>
+                                  <w:pPr>
+                                    <w:rPr>
+                                      <w:b/>
+                                      <w:bCs/>
+                                      <w:lang w:val="es-419"/>
+                                    </w:rPr>
+                                  </w:pPr>
+                                  <w:r>
+                                    <w:rPr>
+                                      <w:b/>
+                                      <w:bCs/>
+                                      <w:lang w:val="es-419"/>
+                                    </w:rPr>
+                                    <w:t>Retroalimentación por la Docente:</w:t>
+                                  </w:r>
+                                </w:p>
+                                <w:p>
+                                  <w:pPr>
+                                    <w:rPr>
+                                      <w:color w:val="808080" w:themeColor="background1" w:themeShade="80"/>
+                                      <w:lang w:val="es-419"/>
+                                    </w:rPr>
+                                  </w:pPr>
+                                  <w:r>
+                                    <w:rPr>
+                                      <w:color w:val="808080" w:themeColor="background1" w:themeShade="80"/>
+                                      <w:lang w:val="es-419"/>
+                                    </w:rPr>
+                                    <w:t>(Dejar vacío si no hay retroalimentación)</w:t>
+                                  </w:r>
+                                </w:p>
+                                <w:p>
+                                  <w:pPr>
+                                    <w:rPr>
+                                      <w:b/>
+                                      <w:bCs/>
+                                      <w:lang w:val="es-419"/>
+                                    </w:rPr>
+                                  </w:pPr>
+                                </w:p>
+                                <w:p>
+                                  <w:pPr>
+                                    <w:rPr>
+                                      <w:lang w:val="es-419"/>
+                                    </w:rPr>
+                                  </w:pPr>
+                                </w:p>
+                              </w:txbxContent>
+                            </wps:txbx>
+                            <wps:bodyPr rot="0" spcFirstLastPara="0" vertOverflow="overflow" horzOverflow="overflow" vert="horz" wrap="square" lIns="91440" tIns="45720" rIns="91440" bIns="45720" numCol="1" spcCol="0" rtlCol="0" fromWordArt="0" anchor="t" anchorCtr="0" forceAA="0" compatLnSpc="1">
+                              <a:prstTxWarp prst="textNoShape">
+                                <a:avLst/>
+                              </a:prstTxWarp>
+                              <a:noAutofit/>
+                            </wps:bodyPr>
+                          </wps:wsp>
+                        </a:graphicData>
+                      </a:graphic>
+                      <wp14:sizeRelH relativeFrom="margin">
+                        <wp14:pctWidth>0</wp14:pctWidth>
+                      </wp14:sizeRelH>
+                      <wp14:sizeRelV relativeFrom="margin">
+                        <wp14:pctHeight>0</wp14:pctHeight>
+                      </wp14:sizeRelV>
+                    </wp:anchor>
+                  </w:drawing>
+                </mc:Choice>
+                <mc:Fallback>
+                  <w:pict>
+                    <v:shape w14:anchorId="1237D352" id="Text Box 10" o:spid="_x0000_s1032" type="#_x0000_t202" style="position:absolute;left:0;text-align:left;margin-left:-.05pt;margin-top:2.65pt;width:429.35pt;height:60.45pt;z-index:251659264;visibility:visible;mso-wrap-style:square;mso-width-percent:0;mso-height-percent:0;mso-wrap-distance-left:9pt;mso-wrap-distance-top:0;mso-wrap-distance-right:9pt;mso-wrap-distance-bottom:0;mso-position-horizontal:absolute;mso-position-horizontal-relative:text;mso-position-vertical:absolute;mso-position-vertical-relative:text;mso-width-percent:0;mso-height-percent:0;mso-width-relative:margin;mso-height-relative:margin;v-text-anchor:top" o:gfxdata="UEsDBBQABgAIAAAAIQC2gziS/gAAAOEBAAATAAAAW0NvbnRlbnRfVHlwZXNdLnhtbJSRQU7DMBBF&#10;90jcwfIWJU67QAgl6YK0S0CoHGBkTxKLZGx5TGhvj5O2G0SRWNoz/78nu9wcxkFMGNg6quQqL6RA&#10;0s5Y6ir5vt9lD1JwBDIwOMJKHpHlpr69KfdHjyxSmriSfYz+USnWPY7AufNIadK6MEJMx9ApD/oD&#10;OlTrorhX2lFEilmcO2RdNtjC5xDF9pCuTyYBB5bi6bQ4syoJ3g9WQ0ymaiLzg5KdCXlKLjvcW893&#10;SUOqXwnz5DrgnHtJTxOsQfEKIT7DmDSUCaxw7Rqn8787ZsmRM9e2VmPeBN4uqYvTtW7jvijg9N/y&#10;JsXecLq0q+WD6m8AAAD//wMAUEsDBBQABgAIAAAAIQA4/SH/1gAAAJQBAAALAAAAX3JlbHMvLnJl&#10;bHOkkMFqwzAMhu+DvYPRfXGawxijTi+j0GvpHsDYimMaW0Yy2fr2M4PBMnrbUb/Q94l/f/hMi1qR&#10;JVI2sOt6UJgd+ZiDgffL8ekFlFSbvV0oo4EbChzGx4f9GRdb25HMsYhqlCwG5lrLq9biZkxWOiqY&#10;22YiTra2kYMu1l1tQD30/bPm3wwYN0x18gb45AdQl1tp5j/sFB2T0FQ7R0nTNEV3j6o9feQzro1i&#10;OWA14Fm+Q8a1a8+Bvu/d/dMb2JY5uiPbhG/ktn4cqGU/er3pcvwCAAD//wMAUEsDBBQABgAIAAAA&#10;IQAYKL1yTwIAAKoEAAAOAAAAZHJzL2Uyb0RvYy54bWysVNtuGjEQfa/Uf7D83ixQLgGxRDQRVaUo&#10;iUSqPBuvN6zq9bi2YZd+fY/NJZD2qeqLd24+njkzs9ObttZsq5yvyOS8e9XhTBlJRWVec/79efHp&#10;mjMfhCmEJqNyvlOe38w+fpg2dqJ6tCZdKMcAYvyksTlfh2AnWeblWtXCX5FVBs6SXC0CVPeaFU40&#10;QK911ut0hllDrrCOpPIe1ru9k88SflkqGR7L0qvAdM6RW0inS+cqntlsKiavTth1JQ9piH/IohaV&#10;waMnqDsRBNu46g+oupKOPJXhSlKdUVlWUqUaUE23866a5VpYlWoBOd6eaPL/D1Y+bJ8cqwr0DvQY&#10;UaNHz6oN7Au1DCbw01g/QdjSIjC0sCP2aPcwxrLb0tXxi4IY/IDandiNaBLGQX/QG4/6nEn4RsPR&#10;cJzgs7fb1vnwVVHNopBzh+4lUsX23gdkgtBjSHzMk66KRaV1UuLEqFvt2Fag1zqkHHHjIkob1uR8&#10;+HnQScAXvgh9ur/SQv6IVV4iQNMGxsjJvvYohXbVJg6HR15WVOxAl6P9wHkrFxXg74UPT8JhwsAQ&#10;tiY84ig1ISc6SJytyf36mz3Go/HwctZgYnPuf26EU5zpbwYjMe72+3HEk9IfjHpQ3Llnde4xm/qW&#10;QFQX+2llEmN80EexdFS/YLnm8VW4hJF4O+fhKN6G/R5hOaWaz1MQhtqKcG+WVkbo2JhI63P7Ipw9&#10;tDVgIB7oONti8q67+9h409B8E6isUusjz3tWD/RjIVJ3DssbN+5cT1Fvv5jZbwAAAP//AwBQSwME&#10;FAAGAAgAAAAhAJktx0LaAAAABwEAAA8AAABkcnMvZG93bnJldi54bWxMjsFOwzAQRO9I/IO1lbi1&#10;ToMamRCnAlS4cKJFnLfx1o4a25HtpuHvMSc4juZp5jXb2Q5sohB77ySsVwUwcp1XvdMSPg+vSwEs&#10;JnQKB+9IwjdF2La3Nw3Wyl/dB037pFkecbFGCSalseY8doYsxpUfyeXu5IPFlGPQXAW85nE78LIo&#10;Km6xd/nB4Egvhrrz/mIl7J71g+4EBrMTqu+n+ev0rt+kvFvMT4/AEs3pD4Zf/awObXY6+otTkQ0S&#10;lusMStjcA8ut2IgK2DFjZVUCbxv+37/9AQAA//8DAFBLAQItABQABgAIAAAAIQC2gziS/gAAAOEB&#10;AAATAAAAAAAAAAAAAAAAAAAAAABbQ29udGVudF9UeXBlc10ueG1sUEsBAi0AFAAGAAgAAAAhADj9&#10;If/WAAAAlAEAAAsAAAAAAAAAAAAAAAAALwEAAF9yZWxzLy5yZWxzUEsBAi0AFAAGAAgAAAAhABgo&#10;vXJPAgAAqgQAAA4AAAAAAAAAAAAAAAAALgIAAGRycy9lMm9Eb2MueG1sUEsBAi0AFAAGAAgAAAAh&#10;AJktx0LaAAAABwEAAA8AAAAAAAAAAAAAAAAAqQQAAGRycy9kb3ducmV2LnhtbFBLBQYAAAAABAAE&#10;APMAAACwBQAAAAA=&#10;" fillcolor="white [3201]" strokeweight=".5pt">
+                      <v:textbox>
+                        <w:txbxContent>
+                          <w:p>
+                            <w:pPr>
+                              <w:rPr>
+                                <w:b/>
+                                <w:bCs/>
+                                <w:lang w:val="es-419"/>
+                              </w:rPr>
+                            </w:pPr>
+                            <w:r>
+                              <w:rPr>
+                                <w:b/>
+                                <w:bCs/>
+                                <w:lang w:val="es-419"/>
+                              </w:rPr>
+                              <w:t>Retroalimentación por la Docente:</w:t>
+                            </w:r>
+                          </w:p>
+                          <w:p>
+                            <w:pPr>
+                              <w:rPr>
+                                <w:color w:val="808080" w:themeColor="background1" w:themeShade="80"/>
+                                <w:lang w:val="es-419"/>
+                              </w:rPr>
+                            </w:pPr>
+                            <w:r>
+                              <w:rPr>
+                                <w:color w:val="808080" w:themeColor="background1" w:themeShade="80"/>
+                                <w:lang w:val="es-419"/>
+                              </w:rPr>
+                              <w:t>(Dejar vacío si no hay retroalimentación)</w:t>
+                            </w:r>
+                          </w:p>
+                          <w:p>
+                            <w:pPr>
+                              <w:rPr>
+                                <w:b/>
+                                <w:bCs/>
+                                <w:lang w:val="es-419"/>
+                              </w:rPr>
+                            </w:pPr>
+                          </w:p>
+                          <w:p>
+                            <w:pPr>
+                              <w:rPr>
+                                <w:lang w:val="es-419"/>
+                              </w:rPr>
+                            </w:pPr>
+                          </w:p>
+                        </w:txbxContent>
+                      </v:textbox>
+                    </v:shape>
+                  </w:pict>
+                </mc:Fallback>
+              </mc:AlternateContent>
+            </w:r>
           </w:p>
           <w:p>
             <w:pPr>
@@ -1297,38 +2816,234 @@
               <w:rPr>
                 <w:b/>
                 <w:i/>
-              </w:rPr>
-            </w:pPr>
-          </w:p>
-          <w:p>
-            <w:pPr>
-              <w:spacing w:line="276" w:lineRule="auto"/>
-              <w:jc w:val="both"/>
-              <w:rPr>
-                <w:b/>
-                <w:i/>
-              </w:rPr>
-            </w:pPr>
-          </w:p>
-          <w:p>
-            <w:pPr>
-              <w:spacing w:line="276" w:lineRule="auto"/>
-              <w:jc w:val="both"/>
-              <w:rPr>
-                <w:b/>
-                <w:i/>
-              </w:rPr>
-            </w:pPr>
-          </w:p>
-          <w:p>
-            <w:pPr>
-              <w:spacing w:line="276" w:lineRule="auto"/>
-              <w:jc w:val="both"/>
-              <w:rPr>
-                <w:b/>
-                <w:i/>
-              </w:rPr>
-            </w:pPr>
+                <w:lang w:val="es-419"/>
+              </w:rPr>
+            </w:pPr>
+            <w:r>
+              <w:rPr>
+                <w:b/>
+                <w:i/>
+              </w:rPr>
+              <w:t xml:space="preserve">En lugar de </w:t>
+            </w:r>
+            <w:r>
+              <w:rPr>
+                <w:b/>
+                <w:i/>
+              </w:rPr>
+              <w:t xml:space="preserve">revisión de </w:t>
+            </w:r>
+            <w:r>
+              <w:rPr>
+                <w:b/>
+                <w:i/>
+                <w:lang w:val="es-419"/>
+              </w:rPr>
+              <w:t>documentos con factores establecidos. El investigador iría a empresas y entrevistaría a los considerados profesionales de éxito.</w:t>
+            </w:r>
+          </w:p>
+          <w:p>
+            <w:pPr>
+              <w:spacing w:line="276" w:lineRule="auto"/>
+              <w:jc w:val="both"/>
+              <w:rPr>
+                <w:b/>
+                <w:i/>
+              </w:rPr>
+            </w:pPr>
+          </w:p>
+          <w:p>
+            <w:pPr>
+              <w:spacing w:line="276" w:lineRule="auto"/>
+              <w:jc w:val="both"/>
+              <w:rPr>
+                <w:b/>
+                <w:i/>
+              </w:rPr>
+            </w:pPr>
+          </w:p>
+          <w:p>
+            <w:pPr>
+              <w:spacing w:line="276" w:lineRule="auto"/>
+              <w:jc w:val="both"/>
+              <w:rPr>
+                <w:b/>
+                <w:i/>
+              </w:rPr>
+            </w:pPr>
+            <w:r>
+              <w:rPr>
+                <w:b/>
+                <w:i/>
+                <w:noProof/>
+              </w:rPr>
+              <mc:AlternateContent>
+                <mc:Choice Requires="wps">
+                  <w:drawing>
+                    <wp:anchor distT="0" distB="0" distL="114300" distR="114300" simplePos="0" relativeHeight="251660288" behindDoc="0" locked="0" layoutInCell="1" allowOverlap="1" wp14:anchorId="316CDE34" wp14:editId="389539DF">
+                      <wp:simplePos x="0" y="0"/>
+                      <wp:positionH relativeFrom="column">
+                        <wp:posOffset>-635</wp:posOffset>
+                      </wp:positionH>
+                      <wp:positionV relativeFrom="paragraph">
+                        <wp:posOffset>7620</wp:posOffset>
+                      </wp:positionV>
+                      <wp:extent cx="2560320" cy="1118870"/>
+                      <wp:effectExtent l="0" t="0" r="11430" b="24130"/>
+                      <wp:wrapNone/>
+                      <wp:docPr id="11" name="Text Box 11"/>
+                      <wp:cNvGraphicFramePr/>
+                      <a:graphic xmlns:a="http://schemas.openxmlformats.org/drawingml/2006/main">
+                        <a:graphicData uri="http://schemas.microsoft.com/office/word/2010/wordprocessingShape">
+                          <wps:wsp>
+                            <wps:cNvSpPr txBox="1"/>
+                            <wps:spPr>
+                              <a:xfrm>
+                                <a:off x="0" y="0"/>
+                                <a:ext cx="2560320" cy="1118870"/>
+                              </a:xfrm>
+                              <a:prstGeom prst="rect">
+                                <a:avLst/>
+                              </a:prstGeom>
+                              <a:solidFill>
+                                <a:schemeClr val="lt1"/>
+                              </a:solidFill>
+                              <a:ln w="6350">
+                                <a:solidFill>
+                                  <a:prstClr val="black"/>
+                                </a:solidFill>
+                              </a:ln>
+                            </wps:spPr>
+                            <wps:txbx>
+                              <w:txbxContent>
+                                <w:p>
+                                  <w:pPr>
+                                    <w:rPr>
+                                      <w:b/>
+                                      <w:bCs/>
+                                      <w:lang w:val="es-419"/>
+                                    </w:rPr>
+                                  </w:pPr>
+                                  <w:r>
+                                    <w:rPr>
+                                      <w:b/>
+                                      <w:bCs/>
+                                      <w:lang w:val="es-419"/>
+                                    </w:rPr>
+                                    <w:t>Retroalimentación por la Docente:</w:t>
+                                  </w:r>
+                                </w:p>
+                                <w:p>
+                                  <w:pPr>
+                                    <w:rPr>
+                                      <w:color w:val="808080" w:themeColor="background1" w:themeShade="80"/>
+                                      <w:lang w:val="es-419"/>
+                                    </w:rPr>
+                                  </w:pPr>
+                                  <w:r>
+                                    <w:rPr>
+                                      <w:color w:val="808080" w:themeColor="background1" w:themeShade="80"/>
+                                      <w:lang w:val="es-419"/>
+                                    </w:rPr>
+                                    <w:t>(Dejar vacío si no hay retroalimentación)</w:t>
+                                  </w:r>
+                                </w:p>
+                                <w:p>
+                                  <w:pPr>
+                                    <w:rPr>
+                                      <w:b/>
+                                      <w:bCs/>
+                                      <w:lang w:val="es-419"/>
+                                    </w:rPr>
+                                  </w:pPr>
+                                </w:p>
+                                <w:p>
+                                  <w:pPr>
+                                    <w:rPr>
+                                      <w:lang w:val="es-419"/>
+                                    </w:rPr>
+                                  </w:pPr>
+                                </w:p>
+                              </w:txbxContent>
+                            </wps:txbx>
+                            <wps:bodyPr rot="0" spcFirstLastPara="0" vertOverflow="overflow" horzOverflow="overflow" vert="horz" wrap="square" lIns="91440" tIns="45720" rIns="91440" bIns="45720" numCol="1" spcCol="0" rtlCol="0" fromWordArt="0" anchor="t" anchorCtr="0" forceAA="0" compatLnSpc="1">
+                              <a:prstTxWarp prst="textNoShape">
+                                <a:avLst/>
+                              </a:prstTxWarp>
+                              <a:noAutofit/>
+                            </wps:bodyPr>
+                          </wps:wsp>
+                        </a:graphicData>
+                      </a:graphic>
+                      <wp14:sizeRelH relativeFrom="margin">
+                        <wp14:pctWidth>0</wp14:pctWidth>
+                      </wp14:sizeRelH>
+                      <wp14:sizeRelV relativeFrom="margin">
+                        <wp14:pctHeight>0</wp14:pctHeight>
+                      </wp14:sizeRelV>
+                    </wp:anchor>
+                  </w:drawing>
+                </mc:Choice>
+                <mc:Fallback>
+                  <w:pict>
+                    <v:shape w14:anchorId="316CDE34" id="Text Box 11" o:spid="_x0000_s1033" type="#_x0000_t202" style="position:absolute;left:0;text-align:left;margin-left:-.05pt;margin-top:.6pt;width:201.6pt;height:88.1pt;z-index:251660288;visibility:visible;mso-wrap-style:square;mso-width-percent:0;mso-height-percent:0;mso-wrap-distance-left:9pt;mso-wrap-distance-top:0;mso-wrap-distance-right:9pt;mso-wrap-distance-bottom:0;mso-position-horizontal:absolute;mso-position-horizontal-relative:text;mso-position-vertical:absolute;mso-position-vertical-relative:text;mso-width-percent:0;mso-height-percent:0;mso-width-relative:margin;mso-height-relative:margin;v-text-anchor:top" o:gfxdata="UEsDBBQABgAIAAAAIQC2gziS/gAAAOEBAAATAAAAW0NvbnRlbnRfVHlwZXNdLnhtbJSRQU7DMBBF&#10;90jcwfIWJU67QAgl6YK0S0CoHGBkTxKLZGx5TGhvj5O2G0SRWNoz/78nu9wcxkFMGNg6quQqL6RA&#10;0s5Y6ir5vt9lD1JwBDIwOMJKHpHlpr69KfdHjyxSmriSfYz+USnWPY7AufNIadK6MEJMx9ApD/oD&#10;OlTrorhX2lFEilmcO2RdNtjC5xDF9pCuTyYBB5bi6bQ4syoJ3g9WQ0ymaiLzg5KdCXlKLjvcW893&#10;SUOqXwnz5DrgnHtJTxOsQfEKIT7DmDSUCaxw7Rqn8787ZsmRM9e2VmPeBN4uqYvTtW7jvijg9N/y&#10;JsXecLq0q+WD6m8AAAD//wMAUEsDBBQABgAIAAAAIQA4/SH/1gAAAJQBAAALAAAAX3JlbHMvLnJl&#10;bHOkkMFqwzAMhu+DvYPRfXGawxijTi+j0GvpHsDYimMaW0Yy2fr2M4PBMnrbUb/Q94l/f/hMi1qR&#10;JVI2sOt6UJgd+ZiDgffL8ekFlFSbvV0oo4EbChzGx4f9GRdb25HMsYhqlCwG5lrLq9biZkxWOiqY&#10;22YiTra2kYMu1l1tQD30/bPm3wwYN0x18gb45AdQl1tp5j/sFB2T0FQ7R0nTNEV3j6o9feQzro1i&#10;OWA14Fm+Q8a1a8+Bvu/d/dMb2JY5uiPbhG/ktn4cqGU/er3pcvwCAAD//wMAUEsDBBQABgAIAAAA&#10;IQA3ZIphTwIAAKsEAAAOAAAAZHJzL2Uyb0RvYy54bWysVMlu2zAQvRfoPxC817Ic23GNyIHrwEWB&#10;IAlgFznTFBULpTgsSVtKv76P9JKlPRW9ULPxcebNjK6uu0azvXK+JlPwvNfnTBlJZW2eCv59vfw0&#10;4cwHYUqhyaiCPyvPr2cfP1y1dqoGtCVdKscAYvy0tQXfhmCnWeblVjXC98gqA2dFrhEBqnvKSida&#10;oDc6G/T746wlV1pHUnkP683ByWcJv6qUDPdV5VVguuDILaTTpXMTz2x2JaZPTthtLY9piH/IohG1&#10;waNnqBsRBNu5+g+oppaOPFWhJ6nJqKpqqVINqCbvv6tmtRVWpVpAjrdnmvz/g5V3+wfH6hK9yzkz&#10;okGP1qoL7At1DCbw01o/RdjKIjB0sCP2ZPcwxrK7yjXxi4IY/GD6+cxuRJMwDkbj/sUALglfnueT&#10;yWXiP3u5bp0PXxU1LAoFd2hfYlXsb31AKgg9hcTXPOm6XNZaJyWOjFpox/YCzdYhJYkbb6K0YW3B&#10;xxejfgJ+44vQ5/sbLeSPWOZbBGjawBhJORQfpdBtukTi5YmYDZXP4MvRYeK8lcsa8LfChwfhMGLg&#10;AWsT7nFUmpATHSXOtuR+/c0e49F5eDlrMbIF9z93winO9DeDmficD4dxxpMyHF1Grt1rz+a1x+ya&#10;BYEotB3ZJTHGB30SK0fNI7ZrHl+FSxiJtwseTuIiHBYJ2ynVfJ6CMNVWhFuzsjJCx8ZEWtfdo3D2&#10;2NaAibij03CL6bvuHmLjTUPzXaCqTq2PPB9YPdKPjUjdOW5vXLnXeop6+cfMfgMAAP//AwBQSwME&#10;FAAGAAgAAAAhAMSngWLZAAAABwEAAA8AAABkcnMvZG93bnJldi54bWxMjsFOwzAQRO9I/IO1SNxa&#10;p6WiIcSpALVcOFEQZzfe2hbxOordNPx9lxMc385o9tWbKXRixCH5SAoW8wIEUhuNJ6vg82M3K0Gk&#10;rMnoLhIq+MEEm+b6qtaViWd6x3GfreARSpVW4HLuKylT6zDoNI89EmfHOASdGQcrzaDPPB46uSyK&#10;exm0J/7gdI8vDtvv/Sko2D7bB9uWenDb0ng/Tl/HN/uq1O3N9PQIIuOU/8rwq8/q0LDTIZ7IJNEp&#10;mC24yOclCE5XxR3zgXm9XoFsavnfv7kAAAD//wMAUEsBAi0AFAAGAAgAAAAhALaDOJL+AAAA4QEA&#10;ABMAAAAAAAAAAAAAAAAAAAAAAFtDb250ZW50X1R5cGVzXS54bWxQSwECLQAUAAYACAAAACEAOP0h&#10;/9YAAACUAQAACwAAAAAAAAAAAAAAAAAvAQAAX3JlbHMvLnJlbHNQSwECLQAUAAYACAAAACEAN2SK&#10;YU8CAACrBAAADgAAAAAAAAAAAAAAAAAuAgAAZHJzL2Uyb0RvYy54bWxQSwECLQAUAAYACAAAACEA&#10;xKeBYtkAAAAHAQAADwAAAAAAAAAAAAAAAACpBAAAZHJzL2Rvd25yZXYueG1sUEsFBgAAAAAEAAQA&#10;8wAAAK8FAAAAAA==&#10;" fillcolor="white [3201]" strokeweight=".5pt">
+                      <v:textbox>
+                        <w:txbxContent>
+                          <w:p>
+                            <w:pPr>
+                              <w:rPr>
+                                <w:b/>
+                                <w:bCs/>
+                                <w:lang w:val="es-419"/>
+                              </w:rPr>
+                            </w:pPr>
+                            <w:r>
+                              <w:rPr>
+                                <w:b/>
+                                <w:bCs/>
+                                <w:lang w:val="es-419"/>
+                              </w:rPr>
+                              <w:t>Retroalimentación por la Docente:</w:t>
+                            </w:r>
+                          </w:p>
+                          <w:p>
+                            <w:pPr>
+                              <w:rPr>
+                                <w:color w:val="808080" w:themeColor="background1" w:themeShade="80"/>
+                                <w:lang w:val="es-419"/>
+                              </w:rPr>
+                            </w:pPr>
+                            <w:r>
+                              <w:rPr>
+                                <w:color w:val="808080" w:themeColor="background1" w:themeShade="80"/>
+                                <w:lang w:val="es-419"/>
+                              </w:rPr>
+                              <w:t>(Dejar vacío si no hay retroalimentación)</w:t>
+                            </w:r>
+                          </w:p>
+                          <w:p>
+                            <w:pPr>
+                              <w:rPr>
+                                <w:b/>
+                                <w:bCs/>
+                                <w:lang w:val="es-419"/>
+                              </w:rPr>
+                            </w:pPr>
+                          </w:p>
+                          <w:p>
+                            <w:pPr>
+                              <w:rPr>
+                                <w:lang w:val="es-419"/>
+                              </w:rPr>
+                            </w:pPr>
+                          </w:p>
+                        </w:txbxContent>
+                      </v:textbox>
+                    </v:shape>
+                  </w:pict>
+                </mc:Fallback>
+              </mc:AlternateContent>
+            </w:r>
           </w:p>
           <w:p>
             <w:pPr>
@@ -1409,7 +3124,6 @@
                 <w:b/>
                 <w:i/>
               </w:rPr>
-              <w:lastRenderedPageBreak/>
               <w:t>2</w:t>
             </w:r>
           </w:p>
@@ -1428,6 +3142,205 @@
                 <w:i/>
               </w:rPr>
               <w:t>Inmersión inicial en el campo</w:t>
+            </w:r>
+          </w:p>
+          <w:p>
+            <w:pPr>
+              <w:spacing w:line="276" w:lineRule="auto"/>
+              <w:jc w:val="center"/>
+              <w:rPr>
+                <w:b/>
+                <w:i/>
+              </w:rPr>
+            </w:pPr>
+          </w:p>
+          <w:p>
+            <w:pPr>
+              <w:spacing w:line="276" w:lineRule="auto"/>
+              <w:rPr>
+                <w:b/>
+                <w:i/>
+              </w:rPr>
+            </w:pPr>
+            <w:r>
+              <w:rPr>
+                <w:b/>
+                <w:i/>
+                <w:noProof/>
+              </w:rPr>
+              <mc:AlternateContent>
+                <mc:Choice Requires="wps">
+                  <w:drawing>
+                    <wp:anchor distT="0" distB="0" distL="114300" distR="114300" simplePos="0" relativeHeight="251663360" behindDoc="0" locked="0" layoutInCell="1" allowOverlap="1" wp14:anchorId="1CE36600" wp14:editId="4950735C">
+                      <wp:simplePos x="0" y="0"/>
+                      <wp:positionH relativeFrom="column">
+                        <wp:posOffset>-3810</wp:posOffset>
+                      </wp:positionH>
+                      <wp:positionV relativeFrom="paragraph">
+                        <wp:posOffset>1215492</wp:posOffset>
+                      </wp:positionV>
+                      <wp:extent cx="2560320" cy="1118870"/>
+                      <wp:effectExtent l="0" t="0" r="11430" b="24130"/>
+                      <wp:wrapNone/>
+                      <wp:docPr id="12" name="Text Box 12"/>
+                      <wp:cNvGraphicFramePr/>
+                      <a:graphic xmlns:a="http://schemas.openxmlformats.org/drawingml/2006/main">
+                        <a:graphicData uri="http://schemas.microsoft.com/office/word/2010/wordprocessingShape">
+                          <wps:wsp>
+                            <wps:cNvSpPr txBox="1"/>
+                            <wps:spPr>
+                              <a:xfrm>
+                                <a:off x="0" y="0"/>
+                                <a:ext cx="2560320" cy="1118870"/>
+                              </a:xfrm>
+                              <a:prstGeom prst="rect">
+                                <a:avLst/>
+                              </a:prstGeom>
+                              <a:solidFill>
+                                <a:schemeClr val="lt1"/>
+                              </a:solidFill>
+                              <a:ln w="6350">
+                                <a:solidFill>
+                                  <a:prstClr val="black"/>
+                                </a:solidFill>
+                              </a:ln>
+                            </wps:spPr>
+                            <wps:txbx>
+                              <w:txbxContent>
+                                <w:p>
+                                  <w:pPr>
+                                    <w:rPr>
+                                      <w:b/>
+                                      <w:bCs/>
+                                      <w:lang w:val="es-419"/>
+                                    </w:rPr>
+                                  </w:pPr>
+                                  <w:r>
+                                    <w:rPr>
+                                      <w:b/>
+                                      <w:bCs/>
+                                      <w:lang w:val="es-419"/>
+                                    </w:rPr>
+                                    <w:t>Retroalimentación por la Docente:</w:t>
+                                  </w:r>
+                                </w:p>
+                                <w:p>
+                                  <w:pPr>
+                                    <w:rPr>
+                                      <w:color w:val="808080" w:themeColor="background1" w:themeShade="80"/>
+                                      <w:lang w:val="es-419"/>
+                                    </w:rPr>
+                                  </w:pPr>
+                                  <w:r>
+                                    <w:rPr>
+                                      <w:color w:val="808080" w:themeColor="background1" w:themeShade="80"/>
+                                      <w:lang w:val="es-419"/>
+                                    </w:rPr>
+                                    <w:t>(Dejar vacío si no hay retroalimentación)</w:t>
+                                  </w:r>
+                                </w:p>
+                                <w:p>
+                                  <w:pPr>
+                                    <w:rPr>
+                                      <w:b/>
+                                      <w:bCs/>
+                                      <w:lang w:val="es-419"/>
+                                    </w:rPr>
+                                  </w:pPr>
+                                </w:p>
+                                <w:p>
+                                  <w:pPr>
+                                    <w:rPr>
+                                      <w:lang w:val="es-419"/>
+                                    </w:rPr>
+                                  </w:pPr>
+                                </w:p>
+                              </w:txbxContent>
+                            </wps:txbx>
+                            <wps:bodyPr rot="0" spcFirstLastPara="0" vertOverflow="overflow" horzOverflow="overflow" vert="horz" wrap="square" lIns="91440" tIns="45720" rIns="91440" bIns="45720" numCol="1" spcCol="0" rtlCol="0" fromWordArt="0" anchor="t" anchorCtr="0" forceAA="0" compatLnSpc="1">
+                              <a:prstTxWarp prst="textNoShape">
+                                <a:avLst/>
+                              </a:prstTxWarp>
+                              <a:noAutofit/>
+                            </wps:bodyPr>
+                          </wps:wsp>
+                        </a:graphicData>
+                      </a:graphic>
+                      <wp14:sizeRelH relativeFrom="margin">
+                        <wp14:pctWidth>0</wp14:pctWidth>
+                      </wp14:sizeRelH>
+                      <wp14:sizeRelV relativeFrom="margin">
+                        <wp14:pctHeight>0</wp14:pctHeight>
+                      </wp14:sizeRelV>
+                    </wp:anchor>
+                  </w:drawing>
+                </mc:Choice>
+                <mc:Fallback>
+                  <w:pict>
+                    <v:shape w14:anchorId="1CE36600" id="Text Box 12" o:spid="_x0000_s1034" type="#_x0000_t202" style="position:absolute;margin-left:-.3pt;margin-top:95.7pt;width:201.6pt;height:88.1pt;z-index:251663360;visibility:visible;mso-wrap-style:square;mso-width-percent:0;mso-height-percent:0;mso-wrap-distance-left:9pt;mso-wrap-distance-top:0;mso-wrap-distance-right:9pt;mso-wrap-distance-bottom:0;mso-position-horizontal:absolute;mso-position-horizontal-relative:text;mso-position-vertical:absolute;mso-position-vertical-relative:text;mso-width-percent:0;mso-height-percent:0;mso-width-relative:margin;mso-height-relative:margin;v-text-anchor:top" o:gfxdata="UEsDBBQABgAIAAAAIQC2gziS/gAAAOEBAAATAAAAW0NvbnRlbnRfVHlwZXNdLnhtbJSRQU7DMBBF&#10;90jcwfIWJU67QAgl6YK0S0CoHGBkTxKLZGx5TGhvj5O2G0SRWNoz/78nu9wcxkFMGNg6quQqL6RA&#10;0s5Y6ir5vt9lD1JwBDIwOMJKHpHlpr69KfdHjyxSmriSfYz+USnWPY7AufNIadK6MEJMx9ApD/oD&#10;OlTrorhX2lFEilmcO2RdNtjC5xDF9pCuTyYBB5bi6bQ4syoJ3g9WQ0ymaiLzg5KdCXlKLjvcW893&#10;SUOqXwnz5DrgnHtJTxOsQfEKIT7DmDSUCaxw7Rqn8787ZsmRM9e2VmPeBN4uqYvTtW7jvijg9N/y&#10;JsXecLq0q+WD6m8AAAD//wMAUEsDBBQABgAIAAAAIQA4/SH/1gAAAJQBAAALAAAAX3JlbHMvLnJl&#10;bHOkkMFqwzAMhu+DvYPRfXGawxijTi+j0GvpHsDYimMaW0Yy2fr2M4PBMnrbUb/Q94l/f/hMi1qR&#10;JVI2sOt6UJgd+ZiDgffL8ekFlFSbvV0oo4EbChzGx4f9GRdb25HMsYhqlCwG5lrLq9biZkxWOiqY&#10;22YiTra2kYMu1l1tQD30/bPm3wwYN0x18gb45AdQl1tp5j/sFB2T0FQ7R0nTNEV3j6o9feQzro1i&#10;OWA14Fm+Q8a1a8+Bvu/d/dMb2JY5uiPbhG/ktn4cqGU/er3pcvwCAAD//wMAUEsDBBQABgAIAAAA&#10;IQD+XPDNUAIAAKsEAAAOAAAAZHJzL2Uyb0RvYy54bWysVMtu2zAQvBfoPxC8N7Icx3GNyIHrwEWB&#10;IAlgFznTFBULpbgsSVtKv75DynYe7anohdoXh7uzu7q67hrN9sr5mkzB87MBZ8pIKmvzVPDv6+Wn&#10;CWc+CFMKTUYV/Fl5fj37+OGqtVM1pC3pUjkGEOOnrS34NgQ7zTIvt6oR/oysMnBW5BoRoLqnrHSi&#10;BXqjs+FgMM5acqV1JJX3sN70Tj5L+FWlZLivKq8C0wVHbiGdLp2beGazKzF9csJua3lIQ/xDFo2o&#10;DR49Qd2IINjO1X9ANbV05KkKZ5KajKqqlirVgGrywbtqVlthVaoF5Hh7osn/P1h5t39wrC7RuyFn&#10;RjTo0Vp1gX2hjsEEflrrpwhbWQSGDnbEHu0exlh2V7kmflEQgx9MP5/YjWgSxuHFeHA+hEvCl+f5&#10;ZHKZ+M9erlvnw1dFDYtCwR3al1gV+1sfkApCjyHxNU+6Lpe11kmJI6MW2rG9QLN1SEnixpsobVhb&#10;8PH5xSABv/FF6NP9jRbyRyzzLQI0bWCMpPTFRyl0my6RODkSs6HyGXw56ifOW7msAX8rfHgQDiMG&#10;HrA24R5HpQk50UHibEvu19/sMR6dh5ezFiNbcP9zJ5ziTH8zmInP+WgUZzwpo4vLyLV77dm89phd&#10;syAQlWNBrUxijA/6KFaOmkds1zy+CpcwEm8XPBzFRegXCdsp1XyegjDVVoRbs7IyQsfGRFrX3aNw&#10;9tDWgIm4o+Nwi+m77vax8aah+S5QVafWR557Vg/0YyNSdw7bG1futZ6iXv4xs98AAAD//wMAUEsD&#10;BBQABgAIAAAAIQCdOX743QAAAAkBAAAPAAAAZHJzL2Rvd25yZXYueG1sTI/BTsMwEETvSPyDtUjc&#10;WqelCmkapwJUuHBqQZzdeGtbje3IdtPw9ywnOO7MaPZNs51cz0aMyQYvYDEvgKHvgrJeC/j8eJ1V&#10;wFKWXsk+eBTwjQm27e1NI2sVrn6P4yFrRiU+1VKAyXmoOU+dQSfTPAzoyTuF6GSmM2quorxSuev5&#10;sihK7qT19MHIAV8MdufDxQnYPeu17ioZza5S1o7T1+ldvwlxfzc9bYBlnPJfGH7xCR1aYjqGi1eJ&#10;9QJmJQVJXi9WwMhfFUtSjgIeyscSeNvw/wvaHwAAAP//AwBQSwECLQAUAAYACAAAACEAtoM4kv4A&#10;AADhAQAAEwAAAAAAAAAAAAAAAAAAAAAAW0NvbnRlbnRfVHlwZXNdLnhtbFBLAQItABQABgAIAAAA&#10;IQA4/SH/1gAAAJQBAAALAAAAAAAAAAAAAAAAAC8BAABfcmVscy8ucmVsc1BLAQItABQABgAIAAAA&#10;IQD+XPDNUAIAAKsEAAAOAAAAAAAAAAAAAAAAAC4CAABkcnMvZTJvRG9jLnhtbFBLAQItABQABgAI&#10;AAAAIQCdOX743QAAAAkBAAAPAAAAAAAAAAAAAAAAAKoEAABkcnMvZG93bnJldi54bWxQSwUGAAAA&#10;AAQABADzAAAAtAUAAAAA&#10;" fillcolor="white [3201]" strokeweight=".5pt">
+                      <v:textbox>
+                        <w:txbxContent>
+                          <w:p>
+                            <w:pPr>
+                              <w:rPr>
+                                <w:b/>
+                                <w:bCs/>
+                                <w:lang w:val="es-419"/>
+                              </w:rPr>
+                            </w:pPr>
+                            <w:r>
+                              <w:rPr>
+                                <w:b/>
+                                <w:bCs/>
+                                <w:lang w:val="es-419"/>
+                              </w:rPr>
+                              <w:t>Retroalimentación por la Docente:</w:t>
+                            </w:r>
+                          </w:p>
+                          <w:p>
+                            <w:pPr>
+                              <w:rPr>
+                                <w:color w:val="808080" w:themeColor="background1" w:themeShade="80"/>
+                                <w:lang w:val="es-419"/>
+                              </w:rPr>
+                            </w:pPr>
+                            <w:r>
+                              <w:rPr>
+                                <w:color w:val="808080" w:themeColor="background1" w:themeShade="80"/>
+                                <w:lang w:val="es-419"/>
+                              </w:rPr>
+                              <w:t>(Dejar vacío si no hay retroalimentación)</w:t>
+                            </w:r>
+                          </w:p>
+                          <w:p>
+                            <w:pPr>
+                              <w:rPr>
+                                <w:b/>
+                                <w:bCs/>
+                                <w:lang w:val="es-419"/>
+                              </w:rPr>
+                            </w:pPr>
+                          </w:p>
+                          <w:p>
+                            <w:pPr>
+                              <w:rPr>
+                                <w:lang w:val="es-419"/>
+                              </w:rPr>
+                            </w:pPr>
+                          </w:p>
+                        </w:txbxContent>
+                      </v:textbox>
+                    </v:shape>
+                  </w:pict>
+                </mc:Fallback>
+              </mc:AlternateContent>
+            </w:r>
+            <w:r>
+              <w:rPr>
+                <w:b/>
+                <w:i/>
+              </w:rPr>
+              <w:t>Dentro de su campo de estudio, observaría y detallaría las características más relevantes que encuentre. Se formularía preguntas y buscaría realizar entrevistas que puedan mejorar su investigación.</w:t>
             </w:r>
           </w:p>
         </w:tc>
@@ -1541,16 +3454,196 @@
                 <w:i/>
               </w:rPr>
             </w:pPr>
-          </w:p>
-          <w:p>
-            <w:pPr>
-              <w:spacing w:line="276" w:lineRule="auto"/>
-              <w:jc w:val="both"/>
-              <w:rPr>
-                <w:b/>
-                <w:i/>
-              </w:rPr>
-            </w:pPr>
+            <w:r>
+              <w:rPr>
+                <w:b/>
+                <w:i/>
+              </w:rPr>
+              <w:t>De la información recolectada, desarrollaría estructuras y escritos de lo estudiado. Esto resultaría en textos que hacen entender mejor que necesita una persona para ser considerado(a) profesional de éxito.</w:t>
+            </w:r>
+          </w:p>
+          <w:p>
+            <w:pPr>
+              <w:spacing w:line="276" w:lineRule="auto"/>
+              <w:jc w:val="both"/>
+              <w:rPr>
+                <w:b/>
+                <w:i/>
+              </w:rPr>
+            </w:pPr>
+            <w:r>
+              <w:rPr>
+                <w:b/>
+                <w:i/>
+                <w:noProof/>
+              </w:rPr>
+              <mc:AlternateContent>
+                <mc:Choice Requires="wps">
+                  <w:drawing>
+                    <wp:anchor distT="0" distB="0" distL="114300" distR="114300" simplePos="0" relativeHeight="251666432" behindDoc="0" locked="0" layoutInCell="1" allowOverlap="1" wp14:anchorId="78B3AB37" wp14:editId="4ACCD5A1">
+                      <wp:simplePos x="0" y="0"/>
+                      <wp:positionH relativeFrom="column">
+                        <wp:posOffset>167614</wp:posOffset>
+                      </wp:positionH>
+                      <wp:positionV relativeFrom="paragraph">
+                        <wp:posOffset>149073</wp:posOffset>
+                      </wp:positionV>
+                      <wp:extent cx="2560320" cy="1118870"/>
+                      <wp:effectExtent l="0" t="0" r="11430" b="24130"/>
+                      <wp:wrapNone/>
+                      <wp:docPr id="13" name="Text Box 13"/>
+                      <wp:cNvGraphicFramePr/>
+                      <a:graphic xmlns:a="http://schemas.openxmlformats.org/drawingml/2006/main">
+                        <a:graphicData uri="http://schemas.microsoft.com/office/word/2010/wordprocessingShape">
+                          <wps:wsp>
+                            <wps:cNvSpPr txBox="1"/>
+                            <wps:spPr>
+                              <a:xfrm>
+                                <a:off x="0" y="0"/>
+                                <a:ext cx="2560320" cy="1118870"/>
+                              </a:xfrm>
+                              <a:prstGeom prst="rect">
+                                <a:avLst/>
+                              </a:prstGeom>
+                              <a:solidFill>
+                                <a:schemeClr val="lt1"/>
+                              </a:solidFill>
+                              <a:ln w="6350">
+                                <a:solidFill>
+                                  <a:prstClr val="black"/>
+                                </a:solidFill>
+                              </a:ln>
+                            </wps:spPr>
+                            <wps:txbx>
+                              <w:txbxContent>
+                                <w:p>
+                                  <w:pPr>
+                                    <w:rPr>
+                                      <w:b/>
+                                      <w:bCs/>
+                                      <w:lang w:val="es-419"/>
+                                    </w:rPr>
+                                  </w:pPr>
+                                  <w:r>
+                                    <w:rPr>
+                                      <w:b/>
+                                      <w:bCs/>
+                                      <w:lang w:val="es-419"/>
+                                    </w:rPr>
+                                    <w:t>Retroalimentación por la Docente:</w:t>
+                                  </w:r>
+                                </w:p>
+                                <w:p>
+                                  <w:pPr>
+                                    <w:rPr>
+                                      <w:color w:val="808080" w:themeColor="background1" w:themeShade="80"/>
+                                      <w:lang w:val="es-419"/>
+                                    </w:rPr>
+                                  </w:pPr>
+                                  <w:r>
+                                    <w:rPr>
+                                      <w:color w:val="808080" w:themeColor="background1" w:themeShade="80"/>
+                                      <w:lang w:val="es-419"/>
+                                    </w:rPr>
+                                    <w:t>(Dejar vacío si no hay retroalimentación)</w:t>
+                                  </w:r>
+                                </w:p>
+                                <w:p>
+                                  <w:pPr>
+                                    <w:rPr>
+                                      <w:b/>
+                                      <w:bCs/>
+                                      <w:lang w:val="es-419"/>
+                                    </w:rPr>
+                                  </w:pPr>
+                                </w:p>
+                                <w:p>
+                                  <w:pPr>
+                                    <w:rPr>
+                                      <w:lang w:val="es-419"/>
+                                    </w:rPr>
+                                  </w:pPr>
+                                </w:p>
+                              </w:txbxContent>
+                            </wps:txbx>
+                            <wps:bodyPr rot="0" spcFirstLastPara="0" vertOverflow="overflow" horzOverflow="overflow" vert="horz" wrap="square" lIns="91440" tIns="45720" rIns="91440" bIns="45720" numCol="1" spcCol="0" rtlCol="0" fromWordArt="0" anchor="t" anchorCtr="0" forceAA="0" compatLnSpc="1">
+                              <a:prstTxWarp prst="textNoShape">
+                                <a:avLst/>
+                              </a:prstTxWarp>
+                              <a:noAutofit/>
+                            </wps:bodyPr>
+                          </wps:wsp>
+                        </a:graphicData>
+                      </a:graphic>
+                      <wp14:sizeRelH relativeFrom="margin">
+                        <wp14:pctWidth>0</wp14:pctWidth>
+                      </wp14:sizeRelH>
+                      <wp14:sizeRelV relativeFrom="margin">
+                        <wp14:pctHeight>0</wp14:pctHeight>
+                      </wp14:sizeRelV>
+                    </wp:anchor>
+                  </w:drawing>
+                </mc:Choice>
+                <mc:Fallback>
+                  <w:pict>
+                    <v:shape w14:anchorId="78B3AB37" id="Text Box 13" o:spid="_x0000_s1035" type="#_x0000_t202" style="position:absolute;left:0;text-align:left;margin-left:13.2pt;margin-top:11.75pt;width:201.6pt;height:88.1pt;z-index:251666432;visibility:visible;mso-wrap-style:square;mso-width-percent:0;mso-height-percent:0;mso-wrap-distance-left:9pt;mso-wrap-distance-top:0;mso-wrap-distance-right:9pt;mso-wrap-distance-bottom:0;mso-position-horizontal:absolute;mso-position-horizontal-relative:text;mso-position-vertical:absolute;mso-position-vertical-relative:text;mso-width-percent:0;mso-height-percent:0;mso-width-relative:margin;mso-height-relative:margin;v-text-anchor:top" o:gfxdata="UEsDBBQABgAIAAAAIQC2gziS/gAAAOEBAAATAAAAW0NvbnRlbnRfVHlwZXNdLnhtbJSRQU7DMBBF&#10;90jcwfIWJU67QAgl6YK0S0CoHGBkTxKLZGx5TGhvj5O2G0SRWNoz/78nu9wcxkFMGNg6quQqL6RA&#10;0s5Y6ir5vt9lD1JwBDIwOMJKHpHlpr69KfdHjyxSmriSfYz+USnWPY7AufNIadK6MEJMx9ApD/oD&#10;OlTrorhX2lFEilmcO2RdNtjC5xDF9pCuTyYBB5bi6bQ4syoJ3g9WQ0ymaiLzg5KdCXlKLjvcW893&#10;SUOqXwnz5DrgnHtJTxOsQfEKIT7DmDSUCaxw7Rqn8787ZsmRM9e2VmPeBN4uqYvTtW7jvijg9N/y&#10;JsXecLq0q+WD6m8AAAD//wMAUEsDBBQABgAIAAAAIQA4/SH/1gAAAJQBAAALAAAAX3JlbHMvLnJl&#10;bHOkkMFqwzAMhu+DvYPRfXGawxijTi+j0GvpHsDYimMaW0Yy2fr2M4PBMnrbUb/Q94l/f/hMi1qR&#10;JVI2sOt6UJgd+ZiDgffL8ekFlFSbvV0oo4EbChzGx4f9GRdb25HMsYhqlCwG5lrLq9biZkxWOiqY&#10;22YiTra2kYMu1l1tQD30/bPm3wwYN0x18gb45AdQl1tp5j/sFB2T0FQ7R0nTNEV3j6o9feQzro1i&#10;OWA14Fm+Q8a1a8+Bvu/d/dMb2JY5uiPbhG/ktn4cqGU/er3pcvwCAAD//wMAUEsDBBQABgAIAAAA&#10;IQDHcQVKUAIAAKsEAAAOAAAAZHJzL2Uyb0RvYy54bWysVMlu2zAQvRfoPxC8N7KczTEsB26CFAWM&#10;JIAd5ExTVCyU4rAkbcn9+j7SS+y0p6IXajY+zryZ0ei2azRbK+drMgXPz3qcKSOprM1bwV/mD18G&#10;nPkgTCk0GVXwjfL8dvz506i1Q9WnJelSOQYQ44etLfgyBDvMMi+XqhH+jKwycFbkGhGguresdKIF&#10;eqOzfq93lbXkSutIKu9hvd86+TjhV5WS4amqvApMFxy5hXS6dC7imY1HYvjmhF3WcpeG+IcsGlEb&#10;PHqAuhdBsJWr/4BqaunIUxXOJDUZVVUtVaoB1eS9D9XMlsKqVAvI8fZAk/9/sPJx/exYXaJ355wZ&#10;0aBHc9UF9pU6BhP4aa0fImxmERg62BG7t3sYY9ld5Zr4RUEMfjC9ObAb0SSM/cur3nkfLglfnueD&#10;wXXiP3u/bp0P3xQ1LAoFd2hfYlWspz4gFYTuQ+JrnnRdPtRaJyWOjLrTjq0Fmq1DShI3TqK0YW3B&#10;r84vewn4xBehD/cXWsgfscxTBGjawBhJ2RYfpdAtukTizZ6YBZUb8OVoO3Heyoca8FPhw7NwGDHw&#10;gLUJTzgqTciJdhJnS3K//maP8eg8vJy1GNmC+58r4RRn+rvBTNzkFxdxxpNycXkduXbHnsWxx6ya&#10;OwJRORbUyiTG+KD3YuWoecV2TeKrcAkj8XbBw168C9tFwnZKNZmkIEy1FWFqZlZG6NiYSOu8exXO&#10;7toaMBGPtB9uMfzQ3W1svGlosgpU1an1kectqzv6sRGpO7vtjSt3rKeo93/M+DcAAAD//wMAUEsD&#10;BBQABgAIAAAAIQD6JXK23QAAAAkBAAAPAAAAZHJzL2Rvd25yZXYueG1sTI/BTsMwDIbvSLxDZCRu&#10;LKWM0pamE6DBhRMDcc6aLIlonCrJuvL2mBOcLOv/9Ptzt1n8yGYdkwso4HpVANM4BOXQCPh4f76q&#10;gaUsUckxoBbwrRNs+vOzTrYqnPBNz7tsGJVgaqUAm/PUcp4Gq71MqzBppOwQopeZ1mi4ivJE5X7k&#10;ZVFU3EuHdMHKST9ZPXztjl7A9tE0ZqhltNtaOTcvn4dX8yLE5cXycA8s6yX/wfCrT+rQk9M+HFEl&#10;NgooqzWRNG9ugVG+LpsK2J7AprkD3nf8/wf9DwAAAP//AwBQSwECLQAUAAYACAAAACEAtoM4kv4A&#10;AADhAQAAEwAAAAAAAAAAAAAAAAAAAAAAW0NvbnRlbnRfVHlwZXNdLnhtbFBLAQItABQABgAIAAAA&#10;IQA4/SH/1gAAAJQBAAALAAAAAAAAAAAAAAAAAC8BAABfcmVscy8ucmVsc1BLAQItABQABgAIAAAA&#10;IQDHcQVKUAIAAKsEAAAOAAAAAAAAAAAAAAAAAC4CAABkcnMvZTJvRG9jLnhtbFBLAQItABQABgAI&#10;AAAAIQD6JXK23QAAAAkBAAAPAAAAAAAAAAAAAAAAAKoEAABkcnMvZG93bnJldi54bWxQSwUGAAAA&#10;AAQABADzAAAAtAUAAAAA&#10;" fillcolor="white [3201]" strokeweight=".5pt">
+                      <v:textbox>
+                        <w:txbxContent>
+                          <w:p>
+                            <w:pPr>
+                              <w:rPr>
+                                <w:b/>
+                                <w:bCs/>
+                                <w:lang w:val="es-419"/>
+                              </w:rPr>
+                            </w:pPr>
+                            <w:r>
+                              <w:rPr>
+                                <w:b/>
+                                <w:bCs/>
+                                <w:lang w:val="es-419"/>
+                              </w:rPr>
+                              <w:t>Retroalimentación por la Docente:</w:t>
+                            </w:r>
+                          </w:p>
+                          <w:p>
+                            <w:pPr>
+                              <w:rPr>
+                                <w:color w:val="808080" w:themeColor="background1" w:themeShade="80"/>
+                                <w:lang w:val="es-419"/>
+                              </w:rPr>
+                            </w:pPr>
+                            <w:r>
+                              <w:rPr>
+                                <w:color w:val="808080" w:themeColor="background1" w:themeShade="80"/>
+                                <w:lang w:val="es-419"/>
+                              </w:rPr>
+                              <w:t>(Dejar vacío si no hay retroalimentación)</w:t>
+                            </w:r>
+                          </w:p>
+                          <w:p>
+                            <w:pPr>
+                              <w:rPr>
+                                <w:b/>
+                                <w:bCs/>
+                                <w:lang w:val="es-419"/>
+                              </w:rPr>
+                            </w:pPr>
+                          </w:p>
+                          <w:p>
+                            <w:pPr>
+                              <w:rPr>
+                                <w:lang w:val="es-419"/>
+                              </w:rPr>
+                            </w:pPr>
+                          </w:p>
+                        </w:txbxContent>
+                      </v:textbox>
+                    </v:shape>
+                  </w:pict>
+                </mc:Fallback>
+              </mc:AlternateContent>
+            </w:r>
           </w:p>
           <w:p>
             <w:pPr>
@@ -1689,6 +3782,213 @@
                 <w:i/>
               </w:rPr>
               <w:t>Definición de la muestra inicial del estudio y acceso a esta</w:t>
+            </w:r>
+          </w:p>
+          <w:p>
+            <w:pPr>
+              <w:spacing w:line="276" w:lineRule="auto"/>
+              <w:jc w:val="center"/>
+              <w:rPr>
+                <w:b/>
+                <w:i/>
+              </w:rPr>
+            </w:pPr>
+          </w:p>
+          <w:p>
+            <w:pPr>
+              <w:spacing w:line="276" w:lineRule="auto"/>
+              <w:rPr>
+                <w:b/>
+                <w:i/>
+              </w:rPr>
+            </w:pPr>
+            <w:r>
+              <w:rPr>
+                <w:b/>
+                <w:i/>
+                <w:noProof/>
+              </w:rPr>
+              <mc:AlternateContent>
+                <mc:Choice Requires="wps">
+                  <w:drawing>
+                    <wp:anchor distT="0" distB="0" distL="114300" distR="114300" simplePos="0" relativeHeight="251669504" behindDoc="0" locked="0" layoutInCell="1" allowOverlap="1" wp14:anchorId="47574C97" wp14:editId="695AF89C">
+                      <wp:simplePos x="0" y="0"/>
+                      <wp:positionH relativeFrom="column">
+                        <wp:posOffset>-3810</wp:posOffset>
+                      </wp:positionH>
+                      <wp:positionV relativeFrom="paragraph">
+                        <wp:posOffset>942340</wp:posOffset>
+                      </wp:positionV>
+                      <wp:extent cx="2560320" cy="1118870"/>
+                      <wp:effectExtent l="0" t="0" r="11430" b="24130"/>
+                      <wp:wrapNone/>
+                      <wp:docPr id="14" name="Text Box 14"/>
+                      <wp:cNvGraphicFramePr/>
+                      <a:graphic xmlns:a="http://schemas.openxmlformats.org/drawingml/2006/main">
+                        <a:graphicData uri="http://schemas.microsoft.com/office/word/2010/wordprocessingShape">
+                          <wps:wsp>
+                            <wps:cNvSpPr txBox="1"/>
+                            <wps:spPr>
+                              <a:xfrm>
+                                <a:off x="0" y="0"/>
+                                <a:ext cx="2560320" cy="1118870"/>
+                              </a:xfrm>
+                              <a:prstGeom prst="rect">
+                                <a:avLst/>
+                              </a:prstGeom>
+                              <a:solidFill>
+                                <a:schemeClr val="lt1"/>
+                              </a:solidFill>
+                              <a:ln w="6350">
+                                <a:solidFill>
+                                  <a:prstClr val="black"/>
+                                </a:solidFill>
+                              </a:ln>
+                            </wps:spPr>
+                            <wps:txbx>
+                              <w:txbxContent>
+                                <w:p>
+                                  <w:pPr>
+                                    <w:rPr>
+                                      <w:b/>
+                                      <w:bCs/>
+                                      <w:lang w:val="es-419"/>
+                                    </w:rPr>
+                                  </w:pPr>
+                                  <w:r>
+                                    <w:rPr>
+                                      <w:b/>
+                                      <w:bCs/>
+                                      <w:lang w:val="es-419"/>
+                                    </w:rPr>
+                                    <w:t>Retroalimentación por la Docente:</w:t>
+                                  </w:r>
+                                </w:p>
+                                <w:p>
+                                  <w:pPr>
+                                    <w:rPr>
+                                      <w:color w:val="808080" w:themeColor="background1" w:themeShade="80"/>
+                                      <w:lang w:val="es-419"/>
+                                    </w:rPr>
+                                  </w:pPr>
+                                  <w:r>
+                                    <w:rPr>
+                                      <w:color w:val="808080" w:themeColor="background1" w:themeShade="80"/>
+                                      <w:lang w:val="es-419"/>
+                                    </w:rPr>
+                                    <w:t>(Dejar vacío si no hay retroalimentación)</w:t>
+                                  </w:r>
+                                </w:p>
+                                <w:p>
+                                  <w:pPr>
+                                    <w:rPr>
+                                      <w:b/>
+                                      <w:bCs/>
+                                      <w:lang w:val="es-419"/>
+                                    </w:rPr>
+                                  </w:pPr>
+                                </w:p>
+                                <w:p>
+                                  <w:pPr>
+                                    <w:rPr>
+                                      <w:lang w:val="es-419"/>
+                                    </w:rPr>
+                                  </w:pPr>
+                                </w:p>
+                              </w:txbxContent>
+                            </wps:txbx>
+                            <wps:bodyPr rot="0" spcFirstLastPara="0" vertOverflow="overflow" horzOverflow="overflow" vert="horz" wrap="square" lIns="91440" tIns="45720" rIns="91440" bIns="45720" numCol="1" spcCol="0" rtlCol="0" fromWordArt="0" anchor="t" anchorCtr="0" forceAA="0" compatLnSpc="1">
+                              <a:prstTxWarp prst="textNoShape">
+                                <a:avLst/>
+                              </a:prstTxWarp>
+                              <a:noAutofit/>
+                            </wps:bodyPr>
+                          </wps:wsp>
+                        </a:graphicData>
+                      </a:graphic>
+                      <wp14:sizeRelH relativeFrom="margin">
+                        <wp14:pctWidth>0</wp14:pctWidth>
+                      </wp14:sizeRelH>
+                      <wp14:sizeRelV relativeFrom="margin">
+                        <wp14:pctHeight>0</wp14:pctHeight>
+                      </wp14:sizeRelV>
+                    </wp:anchor>
+                  </w:drawing>
+                </mc:Choice>
+                <mc:Fallback>
+                  <w:pict>
+                    <v:shape w14:anchorId="47574C97" id="Text Box 14" o:spid="_x0000_s1036" type="#_x0000_t202" style="position:absolute;margin-left:-.3pt;margin-top:74.2pt;width:201.6pt;height:88.1pt;z-index:251669504;visibility:visible;mso-wrap-style:square;mso-width-percent:0;mso-height-percent:0;mso-wrap-distance-left:9pt;mso-wrap-distance-top:0;mso-wrap-distance-right:9pt;mso-wrap-distance-bottom:0;mso-position-horizontal:absolute;mso-position-horizontal-relative:text;mso-position-vertical:absolute;mso-position-vertical-relative:text;mso-width-percent:0;mso-height-percent:0;mso-width-relative:margin;mso-height-relative:margin;v-text-anchor:top" o:gfxdata="UEsDBBQABgAIAAAAIQC2gziS/gAAAOEBAAATAAAAW0NvbnRlbnRfVHlwZXNdLnhtbJSRQU7DMBBF&#10;90jcwfIWJU67QAgl6YK0S0CoHGBkTxKLZGx5TGhvj5O2G0SRWNoz/78nu9wcxkFMGNg6quQqL6RA&#10;0s5Y6ir5vt9lD1JwBDIwOMJKHpHlpr69KfdHjyxSmriSfYz+USnWPY7AufNIadK6MEJMx9ApD/oD&#10;OlTrorhX2lFEilmcO2RdNtjC5xDF9pCuTyYBB5bi6bQ4syoJ3g9WQ0ymaiLzg5KdCXlKLjvcW893&#10;SUOqXwnz5DrgnHtJTxOsQfEKIT7DmDSUCaxw7Rqn8787ZsmRM9e2VmPeBN4uqYvTtW7jvijg9N/y&#10;JsXecLq0q+WD6m8AAAD//wMAUEsDBBQABgAIAAAAIQA4/SH/1gAAAJQBAAALAAAAX3JlbHMvLnJl&#10;bHOkkMFqwzAMhu+DvYPRfXGawxijTi+j0GvpHsDYimMaW0Yy2fr2M4PBMnrbUb/Q94l/f/hMi1qR&#10;JVI2sOt6UJgd+ZiDgffL8ekFlFSbvV0oo4EbChzGx4f9GRdb25HMsYhqlCwG5lrLq9biZkxWOiqY&#10;22YiTra2kYMu1l1tQD30/bPm3wwYN0x18gb45AdQl1tp5j/sFB2T0FQ7R0nTNEV3j6o9feQzro1i&#10;OWA14Fm+Q8a1a8+Bvu/d/dMb2JY5uiPbhG/ktn4cqGU/er3pcvwCAAD//wMAUEsDBBQABgAIAAAA&#10;IQD+4r0lTgIAAKwEAAAOAAAAZHJzL2Uyb0RvYy54bWysVMtu2zAQvBfoPxC8N7IcO0kNy4HrIEWB&#10;IAlgFznTFGULpbgsSVtKv75D+hWnPRW9UPvicHd2V+PbrtFsq5yvyRQ8v+hxpoyksjargn9f3H+6&#10;4cwHYUqhyaiCvyrPbycfP4xbO1J9WpMulWMAMX7U2oKvQ7CjLPNyrRrhL8gqA2dFrhEBqltlpRMt&#10;0Bud9Xu9q6wlV1pHUnkP693OyScJv6qUDE9V5VVguuDILaTTpXMZz2wyFqOVE3Zdy30a4h+yaERt&#10;8OgR6k4EwTau/gOqqaUjT1W4kNRkVFW1VKkGVJP33lUzXwurUi0gx9sjTf7/wcrH7bNjdYneDTgz&#10;okGPFqoL7At1DCbw01o/QtjcIjB0sCP2YPcwxrK7yjXxi4IY/GD69chuRJMw9odXvcs+XBK+PM9v&#10;bq4T/9npunU+fFXUsCgU3KF9iVWxffABqSD0EBJf86Tr8r7WOilxZNRMO7YVaLYOKUncOIvShrUF&#10;v7oc9hLwmS9CH+8vtZA/YpnnCNC0gTGSsis+SqFbdjsSU0XRtKTyFYQ52o2ct/K+Bv6D8OFZOMwY&#10;iMDehCcclSYkRXuJszW5X3+zx3i0Hl7OWsxswf3PjXCKM/3NYCg+54NBHPKkDIbXkWz31rN86zGb&#10;ZkZgKseGWpnEGB/0QawcNS9Yr2l8FS5hJN4ueDiIs7DbJKynVNNpCsJYWxEezNzKCB07E3lddC/C&#10;2X1fA0bikQ7TLUbv2ruLjTcNTTeBqjr1/sTqnn+sRGrPfn3jzr3VU9TpJzP5DQAA//8DAFBLAwQU&#10;AAYACAAAACEAXwPAydwAAAAJAQAADwAAAGRycy9kb3ducmV2LnhtbEyPwU7DMBBE70j8g7VI3FqH&#10;EEUhjVMBKlw4URBnN97aVmM7st00/D3LCY47M5p9020XN7IZY7LBC7hbF8DQD0FZrwV8frysGmAp&#10;S6/kGDwK+MYE2/76qpOtChf/jvM+a0YlPrVSgMl5ajlPg0En0zpM6Mk7huhkpjNqrqK8ULkbeVkU&#10;NXfSevpg5ITPBofT/uwE7J70gx4aGc2uUdbOy9fxTb8KcXuzPG6AZVzyXxh+8QkdemI6hLNXiY0C&#10;VjUFSa6aChj5VVGSchBwX1Y18L7j/xf0PwAAAP//AwBQSwECLQAUAAYACAAAACEAtoM4kv4AAADh&#10;AQAAEwAAAAAAAAAAAAAAAAAAAAAAW0NvbnRlbnRfVHlwZXNdLnhtbFBLAQItABQABgAIAAAAIQA4&#10;/SH/1gAAAJQBAAALAAAAAAAAAAAAAAAAAC8BAABfcmVscy8ucmVsc1BLAQItABQABgAIAAAAIQD+&#10;4r0lTgIAAKwEAAAOAAAAAAAAAAAAAAAAAC4CAABkcnMvZTJvRG9jLnhtbFBLAQItABQABgAIAAAA&#10;IQBfA8DJ3AAAAAkBAAAPAAAAAAAAAAAAAAAAAKgEAABkcnMvZG93bnJldi54bWxQSwUGAAAAAAQA&#10;BADzAAAAsQUAAAAA&#10;" fillcolor="white [3201]" strokeweight=".5pt">
+                      <v:textbox>
+                        <w:txbxContent>
+                          <w:p>
+                            <w:pPr>
+                              <w:rPr>
+                                <w:b/>
+                                <w:bCs/>
+                                <w:lang w:val="es-419"/>
+                              </w:rPr>
+                            </w:pPr>
+                            <w:r>
+                              <w:rPr>
+                                <w:b/>
+                                <w:bCs/>
+                                <w:lang w:val="es-419"/>
+                              </w:rPr>
+                              <w:t>Retroalimentación por la Docente:</w:t>
+                            </w:r>
+                          </w:p>
+                          <w:p>
+                            <w:pPr>
+                              <w:rPr>
+                                <w:color w:val="808080" w:themeColor="background1" w:themeShade="80"/>
+                                <w:lang w:val="es-419"/>
+                              </w:rPr>
+                            </w:pPr>
+                            <w:r>
+                              <w:rPr>
+                                <w:color w:val="808080" w:themeColor="background1" w:themeShade="80"/>
+                                <w:lang w:val="es-419"/>
+                              </w:rPr>
+                              <w:t>(Dejar vacío si no hay retroalimentación)</w:t>
+                            </w:r>
+                          </w:p>
+                          <w:p>
+                            <w:pPr>
+                              <w:rPr>
+                                <w:b/>
+                                <w:bCs/>
+                                <w:lang w:val="es-419"/>
+                              </w:rPr>
+                            </w:pPr>
+                          </w:p>
+                          <w:p>
+                            <w:pPr>
+                              <w:rPr>
+                                <w:lang w:val="es-419"/>
+                              </w:rPr>
+                            </w:pPr>
+                          </w:p>
+                        </w:txbxContent>
+                      </v:textbox>
+                    </v:shape>
+                  </w:pict>
+                </mc:Fallback>
+              </mc:AlternateContent>
+            </w:r>
+            <w:r>
+              <w:rPr>
+                <w:b/>
+                <w:i/>
+              </w:rPr>
+              <w:t>Detallaría la población estudiada, en este caso profesionales exitosos de empresa privada.</w:t>
+            </w:r>
+            <w:r>
+              <w:rPr>
+                <w:b/>
+                <w:i/>
+                <w:noProof/>
+              </w:rPr>
+              <w:t xml:space="preserve"> </w:t>
             </w:r>
           </w:p>
         </w:tc>
@@ -1715,6 +4015,7 @@
                 <w:b/>
                 <w:i/>
               </w:rPr>
+              <w:lastRenderedPageBreak/>
               <w:t>5</w:t>
             </w:r>
           </w:p>
@@ -1742,28 +4043,208 @@
                 <w:b/>
                 <w:i/>
               </w:rPr>
-              <w:t>Recolección de los datos</w:t>
-            </w:r>
-          </w:p>
-          <w:p>
-            <w:pPr>
-              <w:spacing w:line="276" w:lineRule="auto"/>
-              <w:jc w:val="both"/>
-              <w:rPr>
-                <w:b/>
-                <w:i/>
-              </w:rPr>
-            </w:pPr>
-          </w:p>
-          <w:p>
-            <w:pPr>
-              <w:spacing w:line="276" w:lineRule="auto"/>
-              <w:jc w:val="both"/>
-              <w:rPr>
-                <w:b/>
-                <w:i/>
-              </w:rPr>
-            </w:pPr>
+              <w:t xml:space="preserve">La muestra representativa no sería </w:t>
+            </w:r>
+            <w:r>
+              <w:rPr>
+                <w:b/>
+                <w:i/>
+              </w:rPr>
+              <w:t>indispensable.</w:t>
+            </w:r>
+          </w:p>
+          <w:p>
+            <w:pPr>
+              <w:spacing w:line="276" w:lineRule="auto"/>
+              <w:jc w:val="both"/>
+              <w:rPr>
+                <w:b/>
+                <w:i/>
+              </w:rPr>
+            </w:pPr>
+          </w:p>
+          <w:p>
+            <w:pPr>
+              <w:spacing w:line="276" w:lineRule="auto"/>
+              <w:jc w:val="both"/>
+              <w:rPr>
+                <w:b/>
+                <w:i/>
+              </w:rPr>
+            </w:pPr>
+            <w:r>
+              <w:rPr>
+                <w:b/>
+                <w:i/>
+                <w:noProof/>
+              </w:rPr>
+              <mc:AlternateContent>
+                <mc:Choice Requires="wps">
+                  <w:drawing>
+                    <wp:anchor distT="0" distB="0" distL="114300" distR="114300" simplePos="0" relativeHeight="251672576" behindDoc="0" locked="0" layoutInCell="1" allowOverlap="1" wp14:anchorId="3BCAF104" wp14:editId="00F31C5C">
+                      <wp:simplePos x="0" y="0"/>
+                      <wp:positionH relativeFrom="column">
+                        <wp:posOffset>145669</wp:posOffset>
+                      </wp:positionH>
+                      <wp:positionV relativeFrom="paragraph">
+                        <wp:posOffset>44450</wp:posOffset>
+                      </wp:positionV>
+                      <wp:extent cx="2560320" cy="1118870"/>
+                      <wp:effectExtent l="0" t="0" r="11430" b="24130"/>
+                      <wp:wrapNone/>
+                      <wp:docPr id="15" name="Text Box 15"/>
+                      <wp:cNvGraphicFramePr/>
+                      <a:graphic xmlns:a="http://schemas.openxmlformats.org/drawingml/2006/main">
+                        <a:graphicData uri="http://schemas.microsoft.com/office/word/2010/wordprocessingShape">
+                          <wps:wsp>
+                            <wps:cNvSpPr txBox="1"/>
+                            <wps:spPr>
+                              <a:xfrm>
+                                <a:off x="0" y="0"/>
+                                <a:ext cx="2560320" cy="1118870"/>
+                              </a:xfrm>
+                              <a:prstGeom prst="rect">
+                                <a:avLst/>
+                              </a:prstGeom>
+                              <a:solidFill>
+                                <a:schemeClr val="lt1"/>
+                              </a:solidFill>
+                              <a:ln w="6350">
+                                <a:solidFill>
+                                  <a:prstClr val="black"/>
+                                </a:solidFill>
+                              </a:ln>
+                            </wps:spPr>
+                            <wps:txbx>
+                              <w:txbxContent>
+                                <w:p>
+                                  <w:pPr>
+                                    <w:rPr>
+                                      <w:b/>
+                                      <w:bCs/>
+                                      <w:lang w:val="es-419"/>
+                                    </w:rPr>
+                                  </w:pPr>
+                                  <w:r>
+                                    <w:rPr>
+                                      <w:b/>
+                                      <w:bCs/>
+                                      <w:lang w:val="es-419"/>
+                                    </w:rPr>
+                                    <w:t>Retroalimentación por la Docente:</w:t>
+                                  </w:r>
+                                </w:p>
+                                <w:p>
+                                  <w:pPr>
+                                    <w:rPr>
+                                      <w:color w:val="808080" w:themeColor="background1" w:themeShade="80"/>
+                                      <w:lang w:val="es-419"/>
+                                    </w:rPr>
+                                  </w:pPr>
+                                  <w:r>
+                                    <w:rPr>
+                                      <w:color w:val="808080" w:themeColor="background1" w:themeShade="80"/>
+                                      <w:lang w:val="es-419"/>
+                                    </w:rPr>
+                                    <w:t>(Dejar vacío si no hay retroalimentación)</w:t>
+                                  </w:r>
+                                </w:p>
+                                <w:p>
+                                  <w:pPr>
+                                    <w:rPr>
+                                      <w:b/>
+                                      <w:bCs/>
+                                      <w:lang w:val="es-419"/>
+                                    </w:rPr>
+                                  </w:pPr>
+                                </w:p>
+                                <w:p>
+                                  <w:pPr>
+                                    <w:rPr>
+                                      <w:lang w:val="es-419"/>
+                                    </w:rPr>
+                                  </w:pPr>
+                                </w:p>
+                              </w:txbxContent>
+                            </wps:txbx>
+                            <wps:bodyPr rot="0" spcFirstLastPara="0" vertOverflow="overflow" horzOverflow="overflow" vert="horz" wrap="square" lIns="91440" tIns="45720" rIns="91440" bIns="45720" numCol="1" spcCol="0" rtlCol="0" fromWordArt="0" anchor="t" anchorCtr="0" forceAA="0" compatLnSpc="1">
+                              <a:prstTxWarp prst="textNoShape">
+                                <a:avLst/>
+                              </a:prstTxWarp>
+                              <a:noAutofit/>
+                            </wps:bodyPr>
+                          </wps:wsp>
+                        </a:graphicData>
+                      </a:graphic>
+                      <wp14:sizeRelH relativeFrom="margin">
+                        <wp14:pctWidth>0</wp14:pctWidth>
+                      </wp14:sizeRelH>
+                      <wp14:sizeRelV relativeFrom="margin">
+                        <wp14:pctHeight>0</wp14:pctHeight>
+                      </wp14:sizeRelV>
+                    </wp:anchor>
+                  </w:drawing>
+                </mc:Choice>
+                <mc:Fallback>
+                  <w:pict>
+                    <v:shape w14:anchorId="3BCAF104" id="Text Box 15" o:spid="_x0000_s1037" type="#_x0000_t202" style="position:absolute;left:0;text-align:left;margin-left:11.45pt;margin-top:3.5pt;width:201.6pt;height:88.1pt;z-index:251672576;visibility:visible;mso-wrap-style:square;mso-width-percent:0;mso-height-percent:0;mso-wrap-distance-left:9pt;mso-wrap-distance-top:0;mso-wrap-distance-right:9pt;mso-wrap-distance-bottom:0;mso-position-horizontal:absolute;mso-position-horizontal-relative:text;mso-position-vertical:absolute;mso-position-vertical-relative:text;mso-width-percent:0;mso-height-percent:0;mso-width-relative:margin;mso-height-relative:margin;v-text-anchor:top" o:gfxdata="UEsDBBQABgAIAAAAIQC2gziS/gAAAOEBAAATAAAAW0NvbnRlbnRfVHlwZXNdLnhtbJSRQU7DMBBF&#10;90jcwfIWJU67QAgl6YK0S0CoHGBkTxKLZGx5TGhvj5O2G0SRWNoz/78nu9wcxkFMGNg6quQqL6RA&#10;0s5Y6ir5vt9lD1JwBDIwOMJKHpHlpr69KfdHjyxSmriSfYz+USnWPY7AufNIadK6MEJMx9ApD/oD&#10;OlTrorhX2lFEilmcO2RdNtjC5xDF9pCuTyYBB5bi6bQ4syoJ3g9WQ0ymaiLzg5KdCXlKLjvcW893&#10;SUOqXwnz5DrgnHtJTxOsQfEKIT7DmDSUCaxw7Rqn8787ZsmRM9e2VmPeBN4uqYvTtW7jvijg9N/y&#10;JsXecLq0q+WD6m8AAAD//wMAUEsDBBQABgAIAAAAIQA4/SH/1gAAAJQBAAALAAAAX3JlbHMvLnJl&#10;bHOkkMFqwzAMhu+DvYPRfXGawxijTi+j0GvpHsDYimMaW0Yy2fr2M4PBMnrbUb/Q94l/f/hMi1qR&#10;JVI2sOt6UJgd+ZiDgffL8ekFlFSbvV0oo4EbChzGx4f9GRdb25HMsYhqlCwG5lrLq9biZkxWOiqY&#10;22YiTra2kYMu1l1tQD30/bPm3wwYN0x18gb45AdQl1tp5j/sFB2T0FQ7R0nTNEV3j6o9feQzro1i&#10;OWA14Fm+Q8a1a8+Bvu/d/dMb2JY5uiPbhG/ktn4cqGU/er3pcvwCAAD//wMAUEsDBBQABgAIAAAA&#10;IQC7Dh9vTwIAAKwEAAAOAAAAZHJzL2Uyb0RvYy54bWysVN9v2jAQfp+0/8Hy+xpCoe0QoWKtOk2q&#10;2kpl6rNxHIjm+DzbkHR//T47QKHb07QX53758913d5led41mW+V8Tabg+dmAM2UklbVZFfz74u7T&#10;FWc+CFMKTUYV/FV5fj37+GHa2oka0pp0qRwDiPGT1hZ8HYKdZJmXa9UIf0ZWGTgrco0IUN0qK51o&#10;gd7obDgYXGQtudI6ksp7WG97J58l/KpSMjxWlVeB6YIjt5BOl85lPLPZVExWTth1LXdpiH/IohG1&#10;waMHqFsRBNu4+g+oppaOPFXhTFKTUVXVUqUaUE0+eFfN81pYlWoBOd4eaPL/D1Y+bJ8cq0v0bsyZ&#10;EQ16tFBdYF+oYzCBn9b6CcKeLQJDBzti93YPYyy7q1wTvyiIwQ+mXw/sRjQJ43B8MTgfwiXhy/P8&#10;6uoy8Z+9XbfOh6+KGhaFgju0L7Eqtvc+IBWE7kPia550Xd7VWicljoy60Y5tBZqtQ0oSN06itGFt&#10;wS/Ox4MEfOKL0If7Sy3kj1jmKQI0bWCMpPTFRyl0y64n8cDMkspXEOaoHzlv5V0N/Hvhw5NwmDEQ&#10;gb0JjzgqTUiKdhJna3K//maP8Wg9vJy1mNmC+58b4RRn+pvBUHzOR6M45EkZjS8j2e7Yszz2mE1z&#10;Q2Aqx4ZamcQYH/RerBw1L1iveXwVLmEk3i542Is3od8krKdU83kKwlhbEe7Ns5UROnYm8rroXoSz&#10;u74GjMQD7adbTN61t4+NNw3NN4GqOvU+Et2zuuMfK5Has1vfuHPHeop6+8nMfgMAAP//AwBQSwME&#10;FAAGAAgAAAAhAJKwTQLbAAAACAEAAA8AAABkcnMvZG93bnJldi54bWxMj8FOwzAQRO9I/IO1SNyo&#10;U4NKGuJUgAoXTi2Isxu7tkW8jmw3DX/PcoLjap5m37SbOQxsMin7iBKWiwqYwT5qj1bCx/vLTQ0s&#10;F4VaDRGNhG+TYdNdXrSq0fGMOzPti2VUgrlRElwpY8N57p0JKi/iaJCyY0xBFTqT5TqpM5WHgYuq&#10;WvGgPNIHp0bz7Ez/tT8FCdsnu7Z9rZLb1tr7af48vtlXKa+v5scHYMXM5Q+GX31Sh46cDvGEOrNB&#10;ghBrIiXc0yKK78RqCexAXH0rgHct/z+g+wEAAP//AwBQSwECLQAUAAYACAAAACEAtoM4kv4AAADh&#10;AQAAEwAAAAAAAAAAAAAAAAAAAAAAW0NvbnRlbnRfVHlwZXNdLnhtbFBLAQItABQABgAIAAAAIQA4&#10;/SH/1gAAAJQBAAALAAAAAAAAAAAAAAAAAC8BAABfcmVscy8ucmVsc1BLAQItABQABgAIAAAAIQC7&#10;Dh9vTwIAAKwEAAAOAAAAAAAAAAAAAAAAAC4CAABkcnMvZTJvRG9jLnhtbFBLAQItABQABgAIAAAA&#10;IQCSsE0C2wAAAAgBAAAPAAAAAAAAAAAAAAAAAKkEAABkcnMvZG93bnJldi54bWxQSwUGAAAAAAQA&#10;BADzAAAAsQUAAAAA&#10;" fillcolor="white [3201]" strokeweight=".5pt">
+                      <v:textbox>
+                        <w:txbxContent>
+                          <w:p>
+                            <w:pPr>
+                              <w:rPr>
+                                <w:b/>
+                                <w:bCs/>
+                                <w:lang w:val="es-419"/>
+                              </w:rPr>
+                            </w:pPr>
+                            <w:r>
+                              <w:rPr>
+                                <w:b/>
+                                <w:bCs/>
+                                <w:lang w:val="es-419"/>
+                              </w:rPr>
+                              <w:t>Retroalimentación por la Docente:</w:t>
+                            </w:r>
+                          </w:p>
+                          <w:p>
+                            <w:pPr>
+                              <w:rPr>
+                                <w:color w:val="808080" w:themeColor="background1" w:themeShade="80"/>
+                                <w:lang w:val="es-419"/>
+                              </w:rPr>
+                            </w:pPr>
+                            <w:r>
+                              <w:rPr>
+                                <w:color w:val="808080" w:themeColor="background1" w:themeShade="80"/>
+                                <w:lang w:val="es-419"/>
+                              </w:rPr>
+                              <w:t>(Dejar vacío si no hay retroalimentación)</w:t>
+                            </w:r>
+                          </w:p>
+                          <w:p>
+                            <w:pPr>
+                              <w:rPr>
+                                <w:b/>
+                                <w:bCs/>
+                                <w:lang w:val="es-419"/>
+                              </w:rPr>
+                            </w:pPr>
+                          </w:p>
+                          <w:p>
+                            <w:pPr>
+                              <w:rPr>
+                                <w:lang w:val="es-419"/>
+                              </w:rPr>
+                            </w:pPr>
+                          </w:p>
+                        </w:txbxContent>
+                      </v:textbox>
+                    </v:shape>
+                  </w:pict>
+                </mc:Fallback>
+              </mc:AlternateContent>
+            </w:r>
           </w:p>
           <w:p>
             <w:pPr>
@@ -1892,6 +4373,214 @@
                 <w:i/>
               </w:rPr>
               <w:t>Análisis de los datos</w:t>
+            </w:r>
+          </w:p>
+          <w:p>
+            <w:pPr>
+              <w:spacing w:line="276" w:lineRule="auto"/>
+              <w:jc w:val="center"/>
+              <w:rPr>
+                <w:b/>
+                <w:i/>
+              </w:rPr>
+            </w:pPr>
+          </w:p>
+          <w:p>
+            <w:pPr>
+              <w:spacing w:line="276" w:lineRule="auto"/>
+              <w:rPr>
+                <w:b/>
+                <w:i/>
+              </w:rPr>
+            </w:pPr>
+            <w:r>
+              <w:rPr>
+                <w:b/>
+                <w:i/>
+              </w:rPr>
+              <w:t>A través de lo investigado se genera un perfil completo del profesional exitoso.</w:t>
+            </w:r>
+          </w:p>
+          <w:p>
+            <w:pPr>
+              <w:spacing w:line="276" w:lineRule="auto"/>
+              <w:rPr>
+                <w:b/>
+                <w:i/>
+              </w:rPr>
+            </w:pPr>
+            <w:r>
+              <w:rPr>
+                <w:b/>
+                <w:i/>
+                <w:noProof/>
+              </w:rPr>
+              <mc:AlternateContent>
+                <mc:Choice Requires="wps">
+                  <w:drawing>
+                    <wp:anchor distT="0" distB="0" distL="114300" distR="114300" simplePos="0" relativeHeight="251673600" behindDoc="0" locked="0" layoutInCell="1" allowOverlap="1" wp14:anchorId="2F7F4FC2" wp14:editId="69F155D8">
+                      <wp:simplePos x="0" y="0"/>
+                      <wp:positionH relativeFrom="column">
+                        <wp:posOffset>-787</wp:posOffset>
+                      </wp:positionH>
+                      <wp:positionV relativeFrom="paragraph">
+                        <wp:posOffset>201955</wp:posOffset>
+                      </wp:positionV>
+                      <wp:extent cx="2560320" cy="1118870"/>
+                      <wp:effectExtent l="0" t="0" r="11430" b="24130"/>
+                      <wp:wrapNone/>
+                      <wp:docPr id="16" name="Text Box 16"/>
+                      <wp:cNvGraphicFramePr/>
+                      <a:graphic xmlns:a="http://schemas.openxmlformats.org/drawingml/2006/main">
+                        <a:graphicData uri="http://schemas.microsoft.com/office/word/2010/wordprocessingShape">
+                          <wps:wsp>
+                            <wps:cNvSpPr txBox="1"/>
+                            <wps:spPr>
+                              <a:xfrm>
+                                <a:off x="0" y="0"/>
+                                <a:ext cx="2560320" cy="1118870"/>
+                              </a:xfrm>
+                              <a:prstGeom prst="rect">
+                                <a:avLst/>
+                              </a:prstGeom>
+                              <a:solidFill>
+                                <a:schemeClr val="lt1"/>
+                              </a:solidFill>
+                              <a:ln w="6350">
+                                <a:solidFill>
+                                  <a:prstClr val="black"/>
+                                </a:solidFill>
+                              </a:ln>
+                            </wps:spPr>
+                            <wps:txbx>
+                              <w:txbxContent>
+                                <w:p>
+                                  <w:pPr>
+                                    <w:rPr>
+                                      <w:b/>
+                                      <w:bCs/>
+                                      <w:lang w:val="es-419"/>
+                                    </w:rPr>
+                                  </w:pPr>
+                                  <w:r>
+                                    <w:rPr>
+                                      <w:b/>
+                                      <w:bCs/>
+                                      <w:lang w:val="es-419"/>
+                                    </w:rPr>
+                                    <w:t>Retroalimentación por la Docente:</w:t>
+                                  </w:r>
+                                </w:p>
+                                <w:p>
+                                  <w:pPr>
+                                    <w:rPr>
+                                      <w:color w:val="808080" w:themeColor="background1" w:themeShade="80"/>
+                                      <w:lang w:val="es-419"/>
+                                    </w:rPr>
+                                  </w:pPr>
+                                  <w:r>
+                                    <w:rPr>
+                                      <w:color w:val="808080" w:themeColor="background1" w:themeShade="80"/>
+                                      <w:lang w:val="es-419"/>
+                                    </w:rPr>
+                                    <w:t>(Dejar vacío si no hay retroalimentación)</w:t>
+                                  </w:r>
+                                </w:p>
+                                <w:p>
+                                  <w:pPr>
+                                    <w:rPr>
+                                      <w:b/>
+                                      <w:bCs/>
+                                      <w:lang w:val="es-419"/>
+                                    </w:rPr>
+                                  </w:pPr>
+                                </w:p>
+                                <w:p>
+                                  <w:pPr>
+                                    <w:rPr>
+                                      <w:lang w:val="es-419"/>
+                                    </w:rPr>
+                                  </w:pPr>
+                                </w:p>
+                              </w:txbxContent>
+                            </wps:txbx>
+                            <wps:bodyPr rot="0" spcFirstLastPara="0" vertOverflow="overflow" horzOverflow="overflow" vert="horz" wrap="square" lIns="91440" tIns="45720" rIns="91440" bIns="45720" numCol="1" spcCol="0" rtlCol="0" fromWordArt="0" anchor="t" anchorCtr="0" forceAA="0" compatLnSpc="1">
+                              <a:prstTxWarp prst="textNoShape">
+                                <a:avLst/>
+                              </a:prstTxWarp>
+                              <a:noAutofit/>
+                            </wps:bodyPr>
+                          </wps:wsp>
+                        </a:graphicData>
+                      </a:graphic>
+                      <wp14:sizeRelH relativeFrom="margin">
+                        <wp14:pctWidth>0</wp14:pctWidth>
+                      </wp14:sizeRelH>
+                      <wp14:sizeRelV relativeFrom="margin">
+                        <wp14:pctHeight>0</wp14:pctHeight>
+                      </wp14:sizeRelV>
+                    </wp:anchor>
+                  </w:drawing>
+                </mc:Choice>
+                <mc:Fallback>
+                  <w:pict>
+                    <v:shape w14:anchorId="2F7F4FC2" id="Text Box 16" o:spid="_x0000_s1038" type="#_x0000_t202" style="position:absolute;margin-left:-.05pt;margin-top:15.9pt;width:201.6pt;height:88.1pt;z-index:251673600;visibility:visible;mso-wrap-style:square;mso-width-percent:0;mso-height-percent:0;mso-wrap-distance-left:9pt;mso-wrap-distance-top:0;mso-wrap-distance-right:9pt;mso-wrap-distance-bottom:0;mso-position-horizontal:absolute;mso-position-horizontal-relative:text;mso-position-vertical:absolute;mso-position-vertical-relative:text;mso-width-percent:0;mso-height-percent:0;mso-width-relative:margin;mso-height-relative:margin;v-text-anchor:top" o:gfxdata="UEsDBBQABgAIAAAAIQC2gziS/gAAAOEBAAATAAAAW0NvbnRlbnRfVHlwZXNdLnhtbJSRQU7DMBBF&#10;90jcwfIWJU67QAgl6YK0S0CoHGBkTxKLZGx5TGhvj5O2G0SRWNoz/78nu9wcxkFMGNg6quQqL6RA&#10;0s5Y6ir5vt9lD1JwBDIwOMJKHpHlpr69KfdHjyxSmriSfYz+USnWPY7AufNIadK6MEJMx9ApD/oD&#10;OlTrorhX2lFEilmcO2RdNtjC5xDF9pCuTyYBB5bi6bQ4syoJ3g9WQ0ymaiLzg5KdCXlKLjvcW893&#10;SUOqXwnz5DrgnHtJTxOsQfEKIT7DmDSUCaxw7Rqn8787ZsmRM9e2VmPeBN4uqYvTtW7jvijg9N/y&#10;JsXecLq0q+WD6m8AAAD//wMAUEsDBBQABgAIAAAAIQA4/SH/1gAAAJQBAAALAAAAX3JlbHMvLnJl&#10;bHOkkMFqwzAMhu+DvYPRfXGawxijTi+j0GvpHsDYimMaW0Yy2fr2M4PBMnrbUb/Q94l/f/hMi1qR&#10;JVI2sOt6UJgd+ZiDgffL8ekFlFSbvV0oo4EbChzGx4f9GRdb25HMsYhqlCwG5lrLq9biZkxWOiqY&#10;22YiTra2kYMu1l1tQD30/bPm3wwYN0x18gb45AdQl1tp5j/sFB2T0FQ7R0nTNEV3j6o9feQzro1i&#10;OWA14Fm+Q8a1a8+Bvu/d/dMb2JY5uiPbhG/ktn4cqGU/er3pcvwCAAD//wMAUEsDBBQABgAIAAAA&#10;IQB0OviwUAIAAKwEAAAOAAAAZHJzL2Uyb0RvYy54bWysVN9v2jAQfp+0/8Hy+xpCgXaIUDGqTpOq&#10;tlI79dk4DkRzfJ5tSLq/fp8doKXb07QX53758913d5lddY1mO+V8Tabg+dmAM2UklbVZF/z7082n&#10;S858EKYUmowq+Ivy/Gr+8cOstVM1pA3pUjkGEOOnrS34JgQ7zTIvN6oR/oysMnBW5BoRoLp1VjrR&#10;Ar3R2XAwmGQtudI6ksp7WK97J58n/KpSMtxXlVeB6YIjt5BOl85VPLP5TEzXTthNLfdpiH/IohG1&#10;waNHqGsRBNu6+g+oppaOPFXhTFKTUVXVUqUaUE0+eFfN40ZYlWoBOd4eafL/D1be7R4cq0v0bsKZ&#10;EQ169KS6wL5Qx2ACP631U4Q9WgSGDnbEHuwexlh2V7kmflEQgx9MvxzZjWgSxuF4MjgfwiXhy/P8&#10;8vIi8Z+9XrfOh6+KGhaFgju0L7Eqdrc+IBWEHkLia550Xd7UWicljoxaasd2As3WISWJGydR2rC2&#10;4JPz8SABn/gi9PH+Sgv5I5Z5igBNGxgjKX3xUQrdqutJHB6YWVH5AsIc9SPnrbypgX8rfHgQDjMG&#10;IrA34R5HpQlJ0V7ibEPu19/sMR6th5ezFjNbcP9zK5ziTH8zGIrP+WgUhzwpo/FFJNu99azeesy2&#10;WRKYyrGhViYxxgd9ECtHzTPWaxFfhUsYibcLHg7iMvSbhPWUarFIQRhrK8KtebQyQsfORF6fumfh&#10;7L6vASNxR4fpFtN37e1j401Di22gqk69j0T3rO75x0qk9uzXN+7cWz1Fvf5k5r8BAAD//wMAUEsD&#10;BBQABgAIAAAAIQBRlUNu2wAAAAgBAAAPAAAAZHJzL2Rvd25yZXYueG1sTI/BTsMwEETvSPyDtUjc&#10;WjstQiGNUwEqXDhREGc33tpWYzuy3TT8PcsJjjszmn3Tbmc/sAlTdjFIqJYCGIY+aheMhM+Pl0UN&#10;LBcVtBpiQAnfmGHbXV+1qtHxEt5x2hfDqCTkRkmwpYwN57m36FVexhEDeceYvCp0JsN1Uhcq9wNf&#10;CXHPvXKBPlg14rPF/rQ/ewm7J/Ng+lolu6u1c9P8dXwzr1Le3syPG2AF5/IXhl98QoeOmA7xHHRm&#10;g4RFRUEJ64oGkH0n1iQcJKxELYB3Lf8/oPsBAAD//wMAUEsBAi0AFAAGAAgAAAAhALaDOJL+AAAA&#10;4QEAABMAAAAAAAAAAAAAAAAAAAAAAFtDb250ZW50X1R5cGVzXS54bWxQSwECLQAUAAYACAAAACEA&#10;OP0h/9YAAACUAQAACwAAAAAAAAAAAAAAAAAvAQAAX3JlbHMvLnJlbHNQSwECLQAUAAYACAAAACEA&#10;dDr4sFACAACsBAAADgAAAAAAAAAAAAAAAAAuAgAAZHJzL2Uyb0RvYy54bWxQSwECLQAUAAYACAAA&#10;ACEAUZVDbtsAAAAIAQAADwAAAAAAAAAAAAAAAACqBAAAZHJzL2Rvd25yZXYueG1sUEsFBgAAAAAE&#10;AAQA8wAAALIFAAAAAA==&#10;" fillcolor="white [3201]" strokeweight=".5pt">
+                      <v:textbox>
+                        <w:txbxContent>
+                          <w:p>
+                            <w:pPr>
+                              <w:rPr>
+                                <w:b/>
+                                <w:bCs/>
+                                <w:lang w:val="es-419"/>
+                              </w:rPr>
+                            </w:pPr>
+                            <w:r>
+                              <w:rPr>
+                                <w:b/>
+                                <w:bCs/>
+                                <w:lang w:val="es-419"/>
+                              </w:rPr>
+                              <w:t>Retroalimentación por la Docente:</w:t>
+                            </w:r>
+                          </w:p>
+                          <w:p>
+                            <w:pPr>
+                              <w:rPr>
+                                <w:color w:val="808080" w:themeColor="background1" w:themeShade="80"/>
+                                <w:lang w:val="es-419"/>
+                              </w:rPr>
+                            </w:pPr>
+                            <w:r>
+                              <w:rPr>
+                                <w:color w:val="808080" w:themeColor="background1" w:themeShade="80"/>
+                                <w:lang w:val="es-419"/>
+                              </w:rPr>
+                              <w:t>(Dejar vacío si no hay retroalimentación)</w:t>
+                            </w:r>
+                          </w:p>
+                          <w:p>
+                            <w:pPr>
+                              <w:rPr>
+                                <w:b/>
+                                <w:bCs/>
+                                <w:lang w:val="es-419"/>
+                              </w:rPr>
+                            </w:pPr>
+                          </w:p>
+                          <w:p>
+                            <w:pPr>
+                              <w:rPr>
+                                <w:lang w:val="es-419"/>
+                              </w:rPr>
+                            </w:pPr>
+                          </w:p>
+                        </w:txbxContent>
+                      </v:textbox>
+                    </v:shape>
+                  </w:pict>
+                </mc:Fallback>
+              </mc:AlternateContent>
             </w:r>
           </w:p>
         </w:tc>
@@ -2436,7 +5125,7 @@
     <w:lsdException w:name="Table Web 2" w:semiHidden="1" w:unhideWhenUsed="1"/>
     <w:lsdException w:name="Table Web 3" w:semiHidden="1" w:unhideWhenUsed="1"/>
     <w:lsdException w:name="Balloon Text" w:semiHidden="1" w:unhideWhenUsed="1"/>
-    <w:lsdException w:name="Table Grid" w:semiHidden="1" w:uiPriority="59" w:unhideWhenUsed="1"/>
+    <w:lsdException w:name="Table Grid" w:uiPriority="59"/>
     <w:lsdException w:name="Table Theme" w:semiHidden="1" w:unhideWhenUsed="1"/>
     <w:lsdException w:name="Placeholder Text" w:semiHidden="1"/>
     <w:lsdException w:name="No Spacing" w:uiPriority="1" w:qFormat="1"/>

</xml_diff>